<commit_message>
update atk thalia and thrain
</commit_message>
<xml_diff>
--- a/docs/attaque.docx
+++ b/docs/attaque.docx
@@ -2757,6 +2757,12 @@
       <w:r>
         <w:t xml:space="preserve"> génère de la rage. chance de critique au prochain tour +40%. génère de l'aggro</w:t>
       </w:r>
+      <w:r>
+        <w:t>. Reset aggro de tout le groupe.</w:t>
+      </w:r>
+      <w:r>
+        <w:t xml:space="preserve"> Puis genere celui de l attaquant</w:t>
+      </w:r>
     </w:p>
     <w:p>
       <w:r>
@@ -2769,7 +2775,13 @@
         <w:t>Enchaînement Furieux :</w:t>
       </w:r>
       <w:r>
-        <w:t xml:space="preserve"> coute de la rage. inflige des dégats. Cette attaque se répète tant que possible.</w:t>
+        <w:t xml:space="preserve"> coute de la rage. inflige des dégats. Cette attaque se répète tant que possible</w:t>
+      </w:r>
+      <w:r>
+        <w:t>, tant qu’il y a assez de rage</w:t>
+      </w:r>
+      <w:r>
+        <w:t>.</w:t>
       </w:r>
     </w:p>
     <w:p>
@@ -2922,7 +2934,7 @@
         <w:rFonts w:asciiTheme="minorHAnsi" w:eastAsiaTheme="minorEastAsia" w:hAnsiTheme="minorHAnsi" w:cstheme="minorBidi"/>
         <w:sz w:val="22"/>
         <w:szCs w:val="22"/>
-        <w:lang w:eastAsia="zh-CN" w:bidi="ar-SA"/>
+        <w:lang w:val="fr-FR" w:eastAsia="zh-CN" w:bidi="ar-SA"/>
       </w:rPr>
     </w:rPrDefault>
     <w:pPrDefault>

</xml_diff>

<commit_message>
sonar review + update atk json
</commit_message>
<xml_diff>
--- a/docs/attaque.docx
+++ b/docs/attaque.docx
@@ -30,19 +30,63 @@
           <w:b/>
           <w:bCs/>
         </w:rPr>
-        <w:t>Forme d'ent.</w:t>
-      </w:r>
-    </w:p>
-    <w:p>
+        <w:t>Forme d'</w:t>
+      </w:r>
+      <w:proofErr w:type="spellStart"/>
       <w:r>
         <w:rPr>
           <w:b/>
           <w:bCs/>
         </w:rPr>
-        <w:t>Bonus passif</w:t>
-      </w:r>
-      <w:r>
-        <w:t>: Régen de mana + regen de PV. Puissance des sorts +10 par HOT active sur la cible.</w:t>
+        <w:t>ent</w:t>
+      </w:r>
+      <w:proofErr w:type="spellEnd"/>
+      <w:r>
+        <w:rPr>
+          <w:b/>
+          <w:bCs/>
+        </w:rPr>
+        <w:t>.</w:t>
+      </w:r>
+    </w:p>
+    <w:p>
+      <w:r>
+        <w:rPr>
+          <w:b/>
+          <w:bCs/>
+        </w:rPr>
+        <w:t xml:space="preserve">Bonus </w:t>
+      </w:r>
+      <w:proofErr w:type="gramStart"/>
+      <w:r>
+        <w:rPr>
+          <w:b/>
+          <w:bCs/>
+        </w:rPr>
+        <w:t>passif</w:t>
+      </w:r>
+      <w:r>
+        <w:t>:</w:t>
+      </w:r>
+      <w:proofErr w:type="gramEnd"/>
+      <w:r>
+        <w:t xml:space="preserve"> </w:t>
+      </w:r>
+      <w:proofErr w:type="spellStart"/>
+      <w:r>
+        <w:t>Régen</w:t>
+      </w:r>
+      <w:proofErr w:type="spellEnd"/>
+      <w:r>
+        <w:t xml:space="preserve"> de mana + </w:t>
+      </w:r>
+      <w:proofErr w:type="spellStart"/>
+      <w:r>
+        <w:t>regen</w:t>
+      </w:r>
+      <w:proofErr w:type="spellEnd"/>
+      <w:r>
+        <w:t xml:space="preserve"> de PV. Puissance des sorts +10 par HOT active sur la cible.</w:t>
       </w:r>
       <w:r>
         <w:t xml:space="preserve"> Armure physique +35%</w:t>
@@ -56,27 +100,59 @@
     </w:p>
     <w:p>
       <w:r>
-        <w:t>Compétence 1</w:t>
-      </w:r>
-      <w:r>
-        <w:t xml:space="preserve">: </w:t>
+        <w:t xml:space="preserve">Compétence </w:t>
+      </w:r>
+      <w:proofErr w:type="gramStart"/>
+      <w:r>
+        <w:t>1</w:t>
+      </w:r>
+      <w:r>
+        <w:t>:</w:t>
+      </w:r>
+      <w:proofErr w:type="gramEnd"/>
+      <w:r>
+        <w:t xml:space="preserve"> </w:t>
       </w:r>
       <w:r>
         <w:t>Essence Régénératrice</w:t>
       </w:r>
       <w:r>
-        <w:t>. effet: HOT 3 tours sur une cible alliée</w:t>
-      </w:r>
-      <w:r>
-        <w:t>, thalia aussi</w:t>
-      </w:r>
-    </w:p>
-    <w:p>
-      <w:r>
-        <w:t>Compétence 2</w:t>
-      </w:r>
-      <w:r>
-        <w:t xml:space="preserve">: </w:t>
+        <w:t xml:space="preserve">. </w:t>
+      </w:r>
+      <w:proofErr w:type="gramStart"/>
+      <w:r>
+        <w:t>effet:</w:t>
+      </w:r>
+      <w:proofErr w:type="gramEnd"/>
+      <w:r>
+        <w:t xml:space="preserve"> HOT 3 tours sur une cible alliée</w:t>
+      </w:r>
+      <w:r>
+        <w:t xml:space="preserve">, </w:t>
+      </w:r>
+      <w:proofErr w:type="spellStart"/>
+      <w:r>
+        <w:t>thalia</w:t>
+      </w:r>
+      <w:proofErr w:type="spellEnd"/>
+      <w:r>
+        <w:t xml:space="preserve"> aussi</w:t>
+      </w:r>
+    </w:p>
+    <w:p>
+      <w:r>
+        <w:t xml:space="preserve">Compétence </w:t>
+      </w:r>
+      <w:proofErr w:type="gramStart"/>
+      <w:r>
+        <w:t>2</w:t>
+      </w:r>
+      <w:r>
+        <w:t>:</w:t>
+      </w:r>
+      <w:proofErr w:type="gramEnd"/>
+      <w:r>
+        <w:t xml:space="preserve"> </w:t>
       </w:r>
       <w:r>
         <w:t>Rameau Guérisseur</w:t>
@@ -88,10 +164,18 @@
         <w:t>Effet : applique un effet de soins périodiques modérés à la cible pendant 4 tours</w:t>
       </w:r>
       <w:r>
-        <w:t xml:space="preserve"> (HOT) </w:t>
-      </w:r>
-      <w:r>
-        <w:t xml:space="preserve"> Cette attaque a 67% de chances de se répéter et de se cumuler sur la cible, puis encore 33%.</w:t>
+        <w:t xml:space="preserve"> (</w:t>
+      </w:r>
+      <w:proofErr w:type="gramStart"/>
+      <w:r>
+        <w:t xml:space="preserve">HOT) </w:t>
+      </w:r>
+      <w:r>
+        <w:t xml:space="preserve"> Cette</w:t>
+      </w:r>
+      <w:proofErr w:type="gramEnd"/>
+      <w:r>
+        <w:t xml:space="preserve"> attaque a 67% de chances de se répéter et de se cumuler sur la cible, puis encore 33%.</w:t>
       </w:r>
       <w:r>
         <w:t>.</w:t>
@@ -99,10 +183,18 @@
     </w:p>
     <w:p>
       <w:r>
-        <w:t>Compétence 3</w:t>
-      </w:r>
-      <w:r>
-        <w:t xml:space="preserve">: </w:t>
+        <w:t xml:space="preserve">Compétence </w:t>
+      </w:r>
+      <w:proofErr w:type="gramStart"/>
+      <w:r>
+        <w:t>3</w:t>
+      </w:r>
+      <w:r>
+        <w:t>:</w:t>
+      </w:r>
+      <w:proofErr w:type="gramEnd"/>
+      <w:r>
+        <w:t xml:space="preserve"> </w:t>
       </w:r>
       <w:r>
         <w:t>Croissance Bienfaisante</w:t>
@@ -113,10 +205,18 @@
     </w:p>
     <w:p>
       <w:r>
-        <w:t>Compétence 4</w:t>
-      </w:r>
-      <w:r>
-        <w:t xml:space="preserve">: </w:t>
+        <w:t xml:space="preserve">Compétence </w:t>
+      </w:r>
+      <w:proofErr w:type="gramStart"/>
+      <w:r>
+        <w:t>4</w:t>
+      </w:r>
+      <w:r>
+        <w:t>:</w:t>
+      </w:r>
+      <w:proofErr w:type="gramEnd"/>
+      <w:r>
+        <w:t xml:space="preserve"> </w:t>
       </w:r>
       <w:r>
         <w:t>Sève Régénératrice</w:t>
@@ -133,10 +233,18 @@
     </w:p>
     <w:p>
       <w:r>
-        <w:t>Compétence 5</w:t>
-      </w:r>
-      <w:r>
-        <w:t xml:space="preserve">: </w:t>
+        <w:t xml:space="preserve">Compétence </w:t>
+      </w:r>
+      <w:proofErr w:type="gramStart"/>
+      <w:r>
+        <w:t>5</w:t>
+      </w:r>
+      <w:r>
+        <w:t>:</w:t>
+      </w:r>
+      <w:proofErr w:type="gramEnd"/>
+      <w:r>
+        <w:t xml:space="preserve"> </w:t>
       </w:r>
       <w:r>
         <w:t>Fleur de l'Espoir</w:t>
@@ -156,11 +264,16 @@
     </w:p>
     <w:p>
       <w:r>
-        <w:t>Compétence 6</w:t>
-      </w:r>
-      <w:r>
-        <w:t>:</w:t>
-      </w:r>
+        <w:t xml:space="preserve">Compétence </w:t>
+      </w:r>
+      <w:proofErr w:type="gramStart"/>
+      <w:r>
+        <w:t>6</w:t>
+      </w:r>
+      <w:r>
+        <w:t>:</w:t>
+      </w:r>
+      <w:proofErr w:type="gramEnd"/>
       <w:r>
         <w:t xml:space="preserve"> Arbre de Vie</w:t>
       </w:r>
@@ -168,7 +281,15 @@
         <w:t>.</w:t>
       </w:r>
       <w:r>
-        <w:t xml:space="preserve"> effet:  </w:t>
+        <w:t xml:space="preserve"> </w:t>
+      </w:r>
+      <w:proofErr w:type="gramStart"/>
+      <w:r>
+        <w:t>effet:</w:t>
+      </w:r>
+      <w:proofErr w:type="gramEnd"/>
+      <w:r>
+        <w:t xml:space="preserve">  </w:t>
       </w:r>
       <w:r>
         <w:t>soins légers à tous les alliés pendant 2 tours</w:t>
@@ -196,14 +317,30 @@
           <w:rFonts w:ascii="Calibri" w:eastAsia="Times New Roman" w:hAnsi="Calibri" w:cs="Calibri"/>
           <w:color w:val="000000"/>
         </w:rPr>
-        <w:t>Compétence 7</w:t>
-      </w:r>
-      <w:r>
-        <w:rPr>
-          <w:rFonts w:ascii="Calibri" w:eastAsia="Times New Roman" w:hAnsi="Calibri" w:cs="Calibri"/>
-          <w:color w:val="000000"/>
-        </w:rPr>
-        <w:t xml:space="preserve">: </w:t>
+        <w:t xml:space="preserve">Compétence </w:t>
+      </w:r>
+      <w:proofErr w:type="gramStart"/>
+      <w:r>
+        <w:rPr>
+          <w:rFonts w:ascii="Calibri" w:eastAsia="Times New Roman" w:hAnsi="Calibri" w:cs="Calibri"/>
+          <w:color w:val="000000"/>
+        </w:rPr>
+        <w:t>7</w:t>
+      </w:r>
+      <w:r>
+        <w:rPr>
+          <w:rFonts w:ascii="Calibri" w:eastAsia="Times New Roman" w:hAnsi="Calibri" w:cs="Calibri"/>
+          <w:color w:val="000000"/>
+        </w:rPr>
+        <w:t>:</w:t>
+      </w:r>
+      <w:proofErr w:type="gramEnd"/>
+      <w:r>
+        <w:rPr>
+          <w:rFonts w:ascii="Calibri" w:eastAsia="Times New Roman" w:hAnsi="Calibri" w:cs="Calibri"/>
+          <w:color w:val="000000"/>
+        </w:rPr>
+        <w:t xml:space="preserve"> </w:t>
       </w:r>
       <w:r>
         <w:t xml:space="preserve"> </w:t>
@@ -252,14 +389,30 @@
           <w:rFonts w:ascii="Calibri" w:eastAsia="Times New Roman" w:hAnsi="Calibri" w:cs="Calibri"/>
           <w:color w:val="000000"/>
         </w:rPr>
-        <w:t>Compétence 8</w:t>
-      </w:r>
-      <w:r>
-        <w:rPr>
-          <w:rFonts w:ascii="Calibri" w:eastAsia="Times New Roman" w:hAnsi="Calibri" w:cs="Calibri"/>
-          <w:color w:val="000000"/>
-        </w:rPr>
-        <w:t xml:space="preserve">: </w:t>
+        <w:t xml:space="preserve">Compétence </w:t>
+      </w:r>
+      <w:proofErr w:type="gramStart"/>
+      <w:r>
+        <w:rPr>
+          <w:rFonts w:ascii="Calibri" w:eastAsia="Times New Roman" w:hAnsi="Calibri" w:cs="Calibri"/>
+          <w:color w:val="000000"/>
+        </w:rPr>
+        <w:t>8</w:t>
+      </w:r>
+      <w:r>
+        <w:rPr>
+          <w:rFonts w:ascii="Calibri" w:eastAsia="Times New Roman" w:hAnsi="Calibri" w:cs="Calibri"/>
+          <w:color w:val="000000"/>
+        </w:rPr>
+        <w:t>:</w:t>
+      </w:r>
+      <w:proofErr w:type="gramEnd"/>
+      <w:r>
+        <w:rPr>
+          <w:rFonts w:ascii="Calibri" w:eastAsia="Times New Roman" w:hAnsi="Calibri" w:cs="Calibri"/>
+          <w:color w:val="000000"/>
+        </w:rPr>
+        <w:t xml:space="preserve"> </w:t>
       </w:r>
       <w:r>
         <w:rPr>
@@ -305,7 +458,37 @@
           <w:rFonts w:ascii="Calibri" w:eastAsia="Times New Roman" w:hAnsi="Calibri" w:cs="Calibri"/>
           <w:color w:val="000000"/>
         </w:rPr>
-        <w:t>Compétence 9</w:t>
+        <w:t xml:space="preserve">Compétence </w:t>
+      </w:r>
+      <w:proofErr w:type="gramStart"/>
+      <w:r>
+        <w:rPr>
+          <w:rFonts w:ascii="Calibri" w:eastAsia="Times New Roman" w:hAnsi="Calibri" w:cs="Calibri"/>
+          <w:color w:val="000000"/>
+        </w:rPr>
+        <w:t>9</w:t>
+      </w:r>
+      <w:r>
+        <w:rPr>
+          <w:rFonts w:ascii="Calibri" w:eastAsia="Times New Roman" w:hAnsi="Calibri" w:cs="Calibri"/>
+          <w:color w:val="000000"/>
+        </w:rPr>
+        <w:t>:</w:t>
+      </w:r>
+      <w:proofErr w:type="gramEnd"/>
+      <w:r>
+        <w:rPr>
+          <w:rFonts w:ascii="Calibri" w:eastAsia="Times New Roman" w:hAnsi="Calibri" w:cs="Calibri"/>
+          <w:color w:val="000000"/>
+        </w:rPr>
+        <w:t xml:space="preserve"> </w:t>
+      </w:r>
+      <w:r>
+        <w:rPr>
+          <w:rFonts w:ascii="Calibri" w:eastAsia="Times New Roman" w:hAnsi="Calibri" w:cs="Calibri"/>
+          <w:color w:val="000000"/>
+        </w:rPr>
+        <w:t>Feuillage Réparateur</w:t>
       </w:r>
       <w:r>
         <w:rPr>
@@ -319,20 +502,6 @@
           <w:rFonts w:ascii="Calibri" w:eastAsia="Times New Roman" w:hAnsi="Calibri" w:cs="Calibri"/>
           <w:color w:val="000000"/>
         </w:rPr>
-        <w:t>Feuillage Réparateur</w:t>
-      </w:r>
-      <w:r>
-        <w:rPr>
-          <w:rFonts w:ascii="Calibri" w:eastAsia="Times New Roman" w:hAnsi="Calibri" w:cs="Calibri"/>
-          <w:color w:val="000000"/>
-        </w:rPr>
-        <w:t xml:space="preserve">: </w:t>
-      </w:r>
-      <w:r>
-        <w:rPr>
-          <w:rFonts w:ascii="Calibri" w:eastAsia="Times New Roman" w:hAnsi="Calibri" w:cs="Calibri"/>
-          <w:color w:val="000000"/>
-        </w:rPr>
         <w:t>Applique un effet de soins périodiques importants à la cible pendant 4 tours</w:t>
       </w:r>
       <w:r>
@@ -356,7 +525,35 @@
         <w:rPr>
           <w:highlight w:val="green"/>
         </w:rPr>
-        <w:t>Compétence 10: Éveil de la Forêt: Effet : Libère une vague d'énergie régénératrice, appliquant des effets de soins périodiques importants à tous les alliés pendant 4 tours (HOT) . Les soins (80PV) sont augmentés de +20% pour chaque HOT déjà présent sur les cibles alliées. L'effet des HOT sur les cibles sont aumgentés de 25% et réinitialisés. Cette attaque annule également tous les effets néfastes sur les alliés</w:t>
+        <w:t xml:space="preserve">Compétence </w:t>
+      </w:r>
+      <w:proofErr w:type="gramStart"/>
+      <w:r>
+        <w:rPr>
+          <w:highlight w:val="green"/>
+        </w:rPr>
+        <w:t>10:</w:t>
+      </w:r>
+      <w:proofErr w:type="gramEnd"/>
+      <w:r>
+        <w:rPr>
+          <w:highlight w:val="green"/>
+        </w:rPr>
+        <w:t xml:space="preserve"> Éveil de la Forêt: Effet : Libère une vague d'énergie régénératrice, appliquant des effets de soins périodiques importants à tous les alliés pendant 4 tours (HOT) . Les soins (80PV) sont augmentés de +20% pour chaque HOT déjà présent sur les cibles alliées. L'effet des HOT sur les cibles sont </w:t>
+      </w:r>
+      <w:proofErr w:type="spellStart"/>
+      <w:r>
+        <w:rPr>
+          <w:highlight w:val="green"/>
+        </w:rPr>
+        <w:t>aumgentés</w:t>
+      </w:r>
+      <w:proofErr w:type="spellEnd"/>
+      <w:r>
+        <w:rPr>
+          <w:highlight w:val="green"/>
+        </w:rPr>
+        <w:t xml:space="preserve"> de 25% et réinitialisés. Cette attaque annule également tous les effets néfastes sur les alliés</w:t>
       </w:r>
     </w:p>
     <w:p/>
@@ -393,10 +590,22 @@
           <w:b/>
           <w:bCs/>
         </w:rPr>
-        <w:t>Bonus passif</w:t>
-      </w:r>
-      <w:r>
-        <w:t>: +10% puissance magique. Puissance des sorts +10 par DOT active sur la cible</w:t>
+        <w:t xml:space="preserve">Bonus </w:t>
+      </w:r>
+      <w:proofErr w:type="gramStart"/>
+      <w:r>
+        <w:rPr>
+          <w:b/>
+          <w:bCs/>
+        </w:rPr>
+        <w:t>passif</w:t>
+      </w:r>
+      <w:r>
+        <w:t>:</w:t>
+      </w:r>
+      <w:proofErr w:type="gramEnd"/>
+      <w:r>
+        <w:t xml:space="preserve"> +10% puissance magique. Puissance des sorts +10 par DOT active sur la cible</w:t>
       </w:r>
     </w:p>
     <w:p>
@@ -407,133 +616,236 @@
     <w:p/>
     <w:p>
       <w:r>
-        <w:t>Compétence 1</w:t>
+        <w:t xml:space="preserve">Compétence </w:t>
+      </w:r>
+      <w:proofErr w:type="gramStart"/>
+      <w:r>
+        <w:t>1</w:t>
+      </w:r>
+      <w:r>
+        <w:t>:</w:t>
+      </w:r>
+      <w:proofErr w:type="gramEnd"/>
+      <w:r>
+        <w:t xml:space="preserve"> </w:t>
+      </w:r>
+      <w:r>
+        <w:t>Ombre Dévorante</w:t>
+      </w:r>
+      <w:r>
+        <w:t xml:space="preserve">. </w:t>
+      </w:r>
+      <w:proofErr w:type="gramStart"/>
+      <w:r>
+        <w:t>effet:</w:t>
+      </w:r>
+      <w:proofErr w:type="gramEnd"/>
+      <w:r>
+        <w:t xml:space="preserve"> DOT 3 tours sur une cible</w:t>
+      </w:r>
+    </w:p>
+    <w:p>
+      <w:r>
+        <w:t xml:space="preserve">Compétence </w:t>
+      </w:r>
+      <w:proofErr w:type="gramStart"/>
+      <w:r>
+        <w:t>2</w:t>
+      </w:r>
+      <w:r>
+        <w:t>:</w:t>
+      </w:r>
+      <w:proofErr w:type="gramEnd"/>
+      <w:r>
+        <w:t xml:space="preserve"> </w:t>
+      </w:r>
+      <w:r>
+        <w:t>Morsure de l'Ombre</w:t>
+      </w:r>
+      <w:r>
+        <w:t xml:space="preserve">. </w:t>
+      </w:r>
+      <w:r>
+        <w:t xml:space="preserve">Effet : </w:t>
+      </w:r>
+      <w:r>
+        <w:t>DOT 4 tours sur une cible.</w:t>
+      </w:r>
+    </w:p>
+    <w:p>
+      <w:r>
+        <w:t xml:space="preserve">Compétence </w:t>
+      </w:r>
+      <w:proofErr w:type="gramStart"/>
+      <w:r>
+        <w:t>3</w:t>
+      </w:r>
+      <w:r>
+        <w:t>:</w:t>
+      </w:r>
+      <w:proofErr w:type="gramEnd"/>
+      <w:r>
+        <w:t xml:space="preserve"> </w:t>
+      </w:r>
+      <w:r>
+        <w:t>Voile d'Ombre</w:t>
       </w:r>
       <w:r>
         <w:t xml:space="preserve">: </w:t>
       </w:r>
       <w:r>
-        <w:t>Ombre Dévorante</w:t>
-      </w:r>
-      <w:r>
-        <w:t>. effet: DOT 3 tours sur une cible</w:t>
-      </w:r>
-    </w:p>
-    <w:p>
-      <w:r>
-        <w:t>Compétence 2</w:t>
-      </w:r>
-      <w:r>
-        <w:t xml:space="preserve">: </w:t>
-      </w:r>
-      <w:r>
-        <w:t>Morsure de l'Ombre</w:t>
+        <w:t xml:space="preserve">crée un bouclier qui absorbe les 100 prochains </w:t>
+      </w:r>
+      <w:proofErr w:type="spellStart"/>
+      <w:r>
+        <w:t>dégats</w:t>
+      </w:r>
+      <w:proofErr w:type="spellEnd"/>
+      <w:r>
+        <w:t xml:space="preserve">.  </w:t>
+      </w:r>
+      <w:proofErr w:type="gramStart"/>
+      <w:r>
+        <w:t>si</w:t>
+      </w:r>
+      <w:proofErr w:type="gramEnd"/>
+      <w:r>
+        <w:t xml:space="preserve"> le bouclier absorbe des </w:t>
+      </w:r>
+      <w:proofErr w:type="spellStart"/>
+      <w:r>
+        <w:t>dégats</w:t>
+      </w:r>
+      <w:proofErr w:type="spellEnd"/>
+      <w:r>
+        <w:t>, place une DOT sur la cible pendant 3 tours</w:t>
+      </w:r>
+    </w:p>
+    <w:p>
+      <w:r>
+        <w:t xml:space="preserve">Compétence </w:t>
+      </w:r>
+      <w:proofErr w:type="gramStart"/>
+      <w:r>
+        <w:t>4</w:t>
+      </w:r>
+      <w:r>
+        <w:t>:</w:t>
+      </w:r>
+      <w:proofErr w:type="gramEnd"/>
+      <w:r>
+        <w:t xml:space="preserve"> </w:t>
+      </w:r>
+      <w:r>
+        <w:t>Lien Sombre</w:t>
       </w:r>
       <w:r>
         <w:t xml:space="preserve">. </w:t>
       </w:r>
       <w:r>
-        <w:t xml:space="preserve">Effet : </w:t>
-      </w:r>
-      <w:r>
-        <w:t>DOT 4 tours sur une cible.</w:t>
-      </w:r>
-    </w:p>
-    <w:p>
-      <w:r>
-        <w:t>Compétence 3</w:t>
-      </w:r>
-      <w:r>
-        <w:t xml:space="preserve">: </w:t>
-      </w:r>
-      <w:r>
-        <w:t>Voile d'Ombre</w:t>
-      </w:r>
-      <w:r>
-        <w:t xml:space="preserve">: </w:t>
-      </w:r>
-      <w:r>
-        <w:t>crée un bouclier qui absorbe les 100 prochains dégats.  si le bouclier absorbe des dégats, place une DOT sur la cible pendant 3 tours</w:t>
-      </w:r>
-    </w:p>
-    <w:p>
-      <w:r>
-        <w:t>Compétence 4</w:t>
-      </w:r>
-      <w:r>
-        <w:t xml:space="preserve">: </w:t>
-      </w:r>
-      <w:r>
-        <w:t>Lien Sombre</w:t>
+        <w:t xml:space="preserve">DOT 4 tour. 50% des </w:t>
+      </w:r>
+      <w:proofErr w:type="spellStart"/>
+      <w:r>
+        <w:t>dégats</w:t>
+      </w:r>
+      <w:proofErr w:type="spellEnd"/>
+      <w:r>
+        <w:t xml:space="preserve"> infligés soignent Thalia</w:t>
+      </w:r>
+    </w:p>
+    <w:p>
+      <w:r>
+        <w:t xml:space="preserve">Compétence </w:t>
+      </w:r>
+      <w:proofErr w:type="gramStart"/>
+      <w:r>
+        <w:t>5</w:t>
+      </w:r>
+      <w:r>
+        <w:t>:</w:t>
+      </w:r>
+      <w:proofErr w:type="gramEnd"/>
+      <w:r>
+        <w:t xml:space="preserve"> </w:t>
+      </w:r>
+      <w:r>
+        <w:t>Déflagration d'Ombre</w:t>
       </w:r>
       <w:r>
         <w:t xml:space="preserve">. </w:t>
       </w:r>
-      <w:r>
-        <w:t>DOT 4 tour. 50% des dégats infligés soignent Thalia</w:t>
-      </w:r>
-    </w:p>
-    <w:p>
-      <w:r>
-        <w:t>Compétence 5</w:t>
-      </w:r>
-      <w:r>
-        <w:t xml:space="preserve">: </w:t>
-      </w:r>
-      <w:r>
-        <w:t>Déflagration d'Ombre</w:t>
+      <w:proofErr w:type="gramStart"/>
+      <w:r>
+        <w:t>Effet</w:t>
+      </w:r>
+      <w:r>
+        <w:t>:</w:t>
+      </w:r>
+      <w:proofErr w:type="gramEnd"/>
+      <w:r>
+        <w:t xml:space="preserve"> </w:t>
+      </w:r>
+      <w:r>
+        <w:t>attaque de zone qui réinitialise les DOT</w:t>
+      </w:r>
+    </w:p>
+    <w:p>
+      <w:r>
+        <w:t xml:space="preserve">Compétence </w:t>
+      </w:r>
+      <w:proofErr w:type="gramStart"/>
+      <w:r>
+        <w:t>6</w:t>
+      </w:r>
+      <w:r>
+        <w:t>:</w:t>
+      </w:r>
+      <w:proofErr w:type="gramEnd"/>
+      <w:r>
+        <w:t xml:space="preserve"> Emprise Obscure</w:t>
+      </w:r>
+      <w:r>
+        <w:t>:</w:t>
+      </w:r>
+      <w:r>
+        <w:t xml:space="preserve"> effet:  </w:t>
+      </w:r>
+      <w:r>
+        <w:t>attaque vers une cible unique qui réinitialise les DOT</w:t>
+      </w:r>
+      <w:r>
+        <w:t>.</w:t>
+      </w:r>
+    </w:p>
+    <w:p>
+      <w:r>
+        <w:t>Compétence</w:t>
+      </w:r>
+      <w:r>
+        <w:t xml:space="preserve"> </w:t>
+      </w:r>
+      <w:proofErr w:type="gramStart"/>
+      <w:r>
+        <w:t>7:</w:t>
+      </w:r>
+      <w:proofErr w:type="gramEnd"/>
+      <w:r>
+        <w:t xml:space="preserve"> </w:t>
+      </w:r>
+      <w:r>
+        <w:t>Appel des Abysses</w:t>
       </w:r>
       <w:r>
         <w:t xml:space="preserve">. </w:t>
       </w:r>
-      <w:r>
-        <w:t>Effet</w:t>
-      </w:r>
-      <w:r>
-        <w:t>:</w:t>
-      </w:r>
-      <w:r>
-        <w:t xml:space="preserve"> </w:t>
-      </w:r>
-      <w:r>
-        <w:t>attaque de zone qui réinitialise les DOT</w:t>
-      </w:r>
-    </w:p>
-    <w:p>
-      <w:r>
-        <w:t>Compétence 6</w:t>
-      </w:r>
-      <w:r>
-        <w:t>:</w:t>
-      </w:r>
-      <w:r>
-        <w:t xml:space="preserve"> Emprise Obscure</w:t>
-      </w:r>
-      <w:r>
-        <w:t>:</w:t>
-      </w:r>
-      <w:r>
-        <w:t xml:space="preserve"> effet:  </w:t>
-      </w:r>
-      <w:r>
-        <w:t>attaque vers une cible unique qui réinitialise les DOT</w:t>
-      </w:r>
-      <w:r>
-        <w:t>.</w:t>
-      </w:r>
-    </w:p>
-    <w:p>
-      <w:r>
-        <w:t>Compétence</w:t>
-      </w:r>
-      <w:r>
-        <w:t xml:space="preserve"> 7: </w:t>
-      </w:r>
-      <w:r>
-        <w:t>Appel des Abysses</w:t>
-      </w:r>
-      <w:r>
-        <w:t>. effet: Attaque de zone puissante</w:t>
+      <w:proofErr w:type="gramStart"/>
+      <w:r>
+        <w:t>effet:</w:t>
+      </w:r>
+      <w:proofErr w:type="gramEnd"/>
+      <w:r>
+        <w:t xml:space="preserve"> Attaque de zone puissante</w:t>
       </w:r>
     </w:p>
     <w:p>
@@ -551,12 +863,21 @@
         </w:rPr>
         <w:t xml:space="preserve">Compétence </w:t>
       </w:r>
-      <w:r>
-        <w:rPr>
-          <w:rFonts w:ascii="Calibri" w:eastAsia="Times New Roman" w:hAnsi="Calibri" w:cs="Calibri"/>
-          <w:color w:val="000000"/>
-        </w:rPr>
-        <w:t xml:space="preserve">8: </w:t>
+      <w:proofErr w:type="gramStart"/>
+      <w:r>
+        <w:rPr>
+          <w:rFonts w:ascii="Calibri" w:eastAsia="Times New Roman" w:hAnsi="Calibri" w:cs="Calibri"/>
+          <w:color w:val="000000"/>
+        </w:rPr>
+        <w:t>8:</w:t>
+      </w:r>
+      <w:proofErr w:type="gramEnd"/>
+      <w:r>
+        <w:rPr>
+          <w:rFonts w:ascii="Calibri" w:eastAsia="Times New Roman" w:hAnsi="Calibri" w:cs="Calibri"/>
+          <w:color w:val="000000"/>
+        </w:rPr>
+        <w:t xml:space="preserve"> </w:t>
       </w:r>
       <w:r>
         <w:t xml:space="preserve"> </w:t>
@@ -587,14 +908,62 @@
           <w:rFonts w:ascii="Calibri" w:eastAsia="Times New Roman" w:hAnsi="Calibri" w:cs="Calibri"/>
           <w:color w:val="000000"/>
         </w:rPr>
-        <w:t>inflige des dégats à la cible. Augmente les dégats des DOT de 25% pendant 3 tours.</w:t>
-      </w:r>
-      <w:r>
-        <w:rPr>
-          <w:rFonts w:ascii="Calibri" w:eastAsia="Times New Roman" w:hAnsi="Calibri" w:cs="Calibri"/>
-          <w:color w:val="000000"/>
-        </w:rPr>
-        <w:t xml:space="preserve">. Réinitialise la durée des </w:t>
+        <w:t xml:space="preserve">inflige des </w:t>
+      </w:r>
+      <w:proofErr w:type="spellStart"/>
+      <w:r>
+        <w:rPr>
+          <w:rFonts w:ascii="Calibri" w:eastAsia="Times New Roman" w:hAnsi="Calibri" w:cs="Calibri"/>
+          <w:color w:val="000000"/>
+        </w:rPr>
+        <w:t>dégats</w:t>
+      </w:r>
+      <w:proofErr w:type="spellEnd"/>
+      <w:r>
+        <w:rPr>
+          <w:rFonts w:ascii="Calibri" w:eastAsia="Times New Roman" w:hAnsi="Calibri" w:cs="Calibri"/>
+          <w:color w:val="000000"/>
+        </w:rPr>
+        <w:t xml:space="preserve"> à la cible. Augmente les </w:t>
+      </w:r>
+      <w:proofErr w:type="spellStart"/>
+      <w:r>
+        <w:rPr>
+          <w:rFonts w:ascii="Calibri" w:eastAsia="Times New Roman" w:hAnsi="Calibri" w:cs="Calibri"/>
+          <w:color w:val="000000"/>
+        </w:rPr>
+        <w:t>dégats</w:t>
+      </w:r>
+      <w:proofErr w:type="spellEnd"/>
+      <w:r>
+        <w:rPr>
+          <w:rFonts w:ascii="Calibri" w:eastAsia="Times New Roman" w:hAnsi="Calibri" w:cs="Calibri"/>
+          <w:color w:val="000000"/>
+        </w:rPr>
+        <w:t xml:space="preserve"> des DOT de 25% pendant 3 </w:t>
+      </w:r>
+      <w:proofErr w:type="gramStart"/>
+      <w:r>
+        <w:rPr>
+          <w:rFonts w:ascii="Calibri" w:eastAsia="Times New Roman" w:hAnsi="Calibri" w:cs="Calibri"/>
+          <w:color w:val="000000"/>
+        </w:rPr>
+        <w:t>tours.</w:t>
+      </w:r>
+      <w:r>
+        <w:rPr>
+          <w:rFonts w:ascii="Calibri" w:eastAsia="Times New Roman" w:hAnsi="Calibri" w:cs="Calibri"/>
+          <w:color w:val="000000"/>
+        </w:rPr>
+        <w:t>.</w:t>
+      </w:r>
+      <w:proofErr w:type="gramEnd"/>
+      <w:r>
+        <w:rPr>
+          <w:rFonts w:ascii="Calibri" w:eastAsia="Times New Roman" w:hAnsi="Calibri" w:cs="Calibri"/>
+          <w:color w:val="000000"/>
+        </w:rPr>
+        <w:t xml:space="preserve"> Réinitialise la durée des </w:t>
       </w:r>
       <w:r>
         <w:rPr>
@@ -635,6 +1004,7 @@
         </w:rPr>
         <w:t xml:space="preserve">Compétence </w:t>
       </w:r>
+      <w:proofErr w:type="gramStart"/>
       <w:r>
         <w:rPr>
           <w:rFonts w:ascii="Calibri" w:eastAsia="Times New Roman" w:hAnsi="Calibri" w:cs="Calibri"/>
@@ -647,15 +1017,32 @@
           <w:rFonts w:ascii="Calibri" w:eastAsia="Times New Roman" w:hAnsi="Calibri" w:cs="Calibri"/>
           <w:color w:val="000000"/>
         </w:rPr>
-        <w:t xml:space="preserve">: </w:t>
-      </w:r>
-      <w:r>
-        <w:rPr>
-          <w:rFonts w:ascii="Calibri" w:eastAsia="Times New Roman" w:hAnsi="Calibri" w:cs="Calibri"/>
-          <w:color w:val="000000"/>
-        </w:rPr>
-        <w:t>Symbiose Siphonnante</w:t>
-      </w:r>
+        <w:t>:</w:t>
+      </w:r>
+      <w:proofErr w:type="gramEnd"/>
+      <w:r>
+        <w:rPr>
+          <w:rFonts w:ascii="Calibri" w:eastAsia="Times New Roman" w:hAnsi="Calibri" w:cs="Calibri"/>
+          <w:color w:val="000000"/>
+        </w:rPr>
+        <w:t xml:space="preserve"> </w:t>
+      </w:r>
+      <w:r>
+        <w:rPr>
+          <w:rFonts w:ascii="Calibri" w:eastAsia="Times New Roman" w:hAnsi="Calibri" w:cs="Calibri"/>
+          <w:color w:val="000000"/>
+        </w:rPr>
+        <w:t xml:space="preserve">Symbiose </w:t>
+      </w:r>
+      <w:proofErr w:type="spellStart"/>
+      <w:r>
+        <w:rPr>
+          <w:rFonts w:ascii="Calibri" w:eastAsia="Times New Roman" w:hAnsi="Calibri" w:cs="Calibri"/>
+          <w:color w:val="000000"/>
+        </w:rPr>
+        <w:t>Siphonnante</w:t>
+      </w:r>
+      <w:proofErr w:type="spellEnd"/>
       <w:r>
         <w:rPr>
           <w:rFonts w:ascii="Calibri" w:eastAsia="Times New Roman" w:hAnsi="Calibri" w:cs="Calibri"/>
@@ -693,13 +1080,27 @@
         <w:rPr>
           <w:highlight w:val="green"/>
         </w:rPr>
-        <w:t>Compétence 10</w:t>
-      </w:r>
-      <w:r>
-        <w:rPr>
-          <w:highlight w:val="green"/>
-        </w:rPr>
-        <w:t>: Dévoration des Ombres</w:t>
+        <w:t xml:space="preserve">Compétence </w:t>
+      </w:r>
+      <w:proofErr w:type="gramStart"/>
+      <w:r>
+        <w:rPr>
+          <w:highlight w:val="green"/>
+        </w:rPr>
+        <w:t>10</w:t>
+      </w:r>
+      <w:r>
+        <w:rPr>
+          <w:highlight w:val="green"/>
+        </w:rPr>
+        <w:t>:</w:t>
+      </w:r>
+      <w:proofErr w:type="gramEnd"/>
+      <w:r>
+        <w:rPr>
+          <w:highlight w:val="green"/>
+        </w:rPr>
+        <w:t xml:space="preserve"> Dévoration des Ombres</w:t>
       </w:r>
       <w:r>
         <w:rPr>
@@ -711,7 +1112,21 @@
         <w:rPr>
           <w:highlight w:val="green"/>
         </w:rPr>
-        <w:t>Libère une explosion d'énergie ténébreuse infligeant des dégâts magiques massifs à toutes les cibles ennemies + XXX de dégats par DOT active. Réinitialise la durée de tous les DOT présents sur les cibles touchées et augmente de 50% les dégâts des DOT pendant 3 tours.</w:t>
+        <w:t xml:space="preserve">Libère une explosion d'énergie ténébreuse infligeant des dégâts magiques massifs à toutes les cibles ennemies + XXX de </w:t>
+      </w:r>
+      <w:proofErr w:type="spellStart"/>
+      <w:r>
+        <w:rPr>
+          <w:highlight w:val="green"/>
+        </w:rPr>
+        <w:t>dégats</w:t>
+      </w:r>
+      <w:proofErr w:type="spellEnd"/>
+      <w:r>
+        <w:rPr>
+          <w:highlight w:val="green"/>
+        </w:rPr>
+        <w:t xml:space="preserve"> par DOT active. Réinitialise la durée de tous les DOT présents sur les cibles touchées et augmente de 50% les dégâts des DOT pendant 3 tours.</w:t>
       </w:r>
     </w:p>
     <w:p/>
@@ -754,10 +1169,22 @@
           <w:b/>
           <w:bCs/>
         </w:rPr>
-        <w:t>Bonus passif</w:t>
-      </w:r>
-      <w:r>
-        <w:t xml:space="preserve">: +100% armure. </w:t>
+        <w:t xml:space="preserve">Bonus </w:t>
+      </w:r>
+      <w:proofErr w:type="gramStart"/>
+      <w:r>
+        <w:rPr>
+          <w:b/>
+          <w:bCs/>
+        </w:rPr>
+        <w:t>passif</w:t>
+      </w:r>
+      <w:r>
+        <w:t>:</w:t>
+      </w:r>
+      <w:proofErr w:type="gramEnd"/>
+      <w:r>
+        <w:t xml:space="preserve"> +100% armure. </w:t>
       </w:r>
     </w:p>
     <w:p>
@@ -768,53 +1195,158 @@
     <w:p/>
     <w:p>
       <w:r>
-        <w:t>Compétence 1</w:t>
-      </w:r>
-      <w:r>
-        <w:t>:</w:t>
-      </w:r>
+        <w:t xml:space="preserve">Compétence </w:t>
+      </w:r>
+      <w:proofErr w:type="gramStart"/>
+      <w:r>
+        <w:t>1</w:t>
+      </w:r>
+      <w:r>
+        <w:t>:</w:t>
+      </w:r>
+      <w:proofErr w:type="gramEnd"/>
       <w:r>
         <w:t xml:space="preserve"> Frappe Colossale</w:t>
       </w:r>
       <w:r>
-        <w:t>: génère de la rage. inflige des dégats. génère de l'aggro</w:t>
-      </w:r>
-    </w:p>
-    <w:p>
-      <w:r>
-        <w:t>Compétence 2</w:t>
-      </w:r>
-      <w:r>
-        <w:t xml:space="preserve">: </w:t>
+        <w:t xml:space="preserve">: génère de la rage. </w:t>
+      </w:r>
+      <w:proofErr w:type="gramStart"/>
+      <w:r>
+        <w:t>inflige</w:t>
+      </w:r>
+      <w:proofErr w:type="gramEnd"/>
+      <w:r>
+        <w:t xml:space="preserve"> des </w:t>
+      </w:r>
+      <w:proofErr w:type="spellStart"/>
+      <w:r>
+        <w:t>dégats</w:t>
+      </w:r>
+      <w:proofErr w:type="spellEnd"/>
+      <w:r>
+        <w:t xml:space="preserve">. </w:t>
+      </w:r>
+      <w:proofErr w:type="gramStart"/>
+      <w:r>
+        <w:t>génère</w:t>
+      </w:r>
+      <w:proofErr w:type="gramEnd"/>
+      <w:r>
+        <w:t xml:space="preserve"> de l'</w:t>
+      </w:r>
+      <w:proofErr w:type="spellStart"/>
+      <w:r>
+        <w:t>aggro</w:t>
+      </w:r>
+      <w:proofErr w:type="spellEnd"/>
+    </w:p>
+    <w:p>
+      <w:r>
+        <w:t xml:space="preserve">Compétence </w:t>
+      </w:r>
+      <w:proofErr w:type="gramStart"/>
+      <w:r>
+        <w:t>2</w:t>
+      </w:r>
+      <w:r>
+        <w:t>:</w:t>
+      </w:r>
+      <w:proofErr w:type="gramEnd"/>
+      <w:r>
+        <w:t xml:space="preserve"> </w:t>
       </w:r>
       <w:r>
         <w:t xml:space="preserve">Rugissement Intimidant : </w:t>
       </w:r>
       <w:r>
-        <w:t>génère de la rage. augmente la vitesse. génère de l'aggro</w:t>
-      </w:r>
-    </w:p>
-    <w:p>
-      <w:r>
-        <w:t>Compétence 3</w:t>
-      </w:r>
-      <w:r>
-        <w:t xml:space="preserve">: </w:t>
+        <w:t xml:space="preserve">génère de la rage. </w:t>
+      </w:r>
+      <w:proofErr w:type="gramStart"/>
+      <w:r>
+        <w:t>augmente</w:t>
+      </w:r>
+      <w:proofErr w:type="gramEnd"/>
+      <w:r>
+        <w:t xml:space="preserve"> la vitesse. </w:t>
+      </w:r>
+      <w:proofErr w:type="gramStart"/>
+      <w:r>
+        <w:t>génère</w:t>
+      </w:r>
+      <w:proofErr w:type="gramEnd"/>
+      <w:r>
+        <w:t xml:space="preserve"> de l'</w:t>
+      </w:r>
+      <w:proofErr w:type="spellStart"/>
+      <w:r>
+        <w:t>aggro</w:t>
+      </w:r>
+      <w:proofErr w:type="spellEnd"/>
+    </w:p>
+    <w:p>
+      <w:r>
+        <w:t xml:space="preserve">Compétence </w:t>
+      </w:r>
+      <w:proofErr w:type="gramStart"/>
+      <w:r>
+        <w:t>3</w:t>
+      </w:r>
+      <w:r>
+        <w:t>:</w:t>
+      </w:r>
+      <w:proofErr w:type="gramEnd"/>
+      <w:r>
+        <w:t xml:space="preserve"> </w:t>
       </w:r>
       <w:r>
         <w:t xml:space="preserve">Charge Impétueuse : </w:t>
       </w:r>
       <w:r>
-        <w:t>génère de la rage. inflige des dégats de zone. génère de l'aggro</w:t>
-      </w:r>
-    </w:p>
-    <w:p>
-      <w:r>
-        <w:t>Compétence 4</w:t>
-      </w:r>
-      <w:r>
-        <w:t>:</w:t>
-      </w:r>
+        <w:t xml:space="preserve">génère de la rage. </w:t>
+      </w:r>
+      <w:proofErr w:type="gramStart"/>
+      <w:r>
+        <w:t>inflige</w:t>
+      </w:r>
+      <w:proofErr w:type="gramEnd"/>
+      <w:r>
+        <w:t xml:space="preserve"> des </w:t>
+      </w:r>
+      <w:proofErr w:type="spellStart"/>
+      <w:r>
+        <w:t>dégats</w:t>
+      </w:r>
+      <w:proofErr w:type="spellEnd"/>
+      <w:r>
+        <w:t xml:space="preserve"> de zone. </w:t>
+      </w:r>
+      <w:proofErr w:type="gramStart"/>
+      <w:r>
+        <w:t>génère</w:t>
+      </w:r>
+      <w:proofErr w:type="gramEnd"/>
+      <w:r>
+        <w:t xml:space="preserve"> de l'</w:t>
+      </w:r>
+      <w:proofErr w:type="spellStart"/>
+      <w:r>
+        <w:t>aggro</w:t>
+      </w:r>
+      <w:proofErr w:type="spellEnd"/>
+    </w:p>
+    <w:p>
+      <w:r>
+        <w:t xml:space="preserve">Compétence </w:t>
+      </w:r>
+      <w:proofErr w:type="gramStart"/>
+      <w:r>
+        <w:t>4</w:t>
+      </w:r>
+      <w:r>
+        <w:t>:</w:t>
+      </w:r>
+      <w:proofErr w:type="gramEnd"/>
       <w:r>
         <w:t xml:space="preserve"> Coup de Griffe Déchirant :</w:t>
       </w:r>
@@ -824,11 +1356,16 @@
     </w:p>
     <w:p>
       <w:r>
-        <w:t>Compétence 5</w:t>
-      </w:r>
-      <w:r>
-        <w:t>:</w:t>
-      </w:r>
+        <w:t xml:space="preserve">Compétence </w:t>
+      </w:r>
+      <w:proofErr w:type="gramStart"/>
+      <w:r>
+        <w:t>5</w:t>
+      </w:r>
+      <w:r>
+        <w:t>:</w:t>
+      </w:r>
+      <w:proofErr w:type="gramEnd"/>
       <w:r>
         <w:t xml:space="preserve"> Défense Impénétrable :</w:t>
       </w:r>
@@ -838,11 +1375,16 @@
     </w:p>
     <w:p>
       <w:r>
-        <w:t>Compétence 6</w:t>
-      </w:r>
-      <w:r>
-        <w:t>:</w:t>
-      </w:r>
+        <w:t xml:space="preserve">Compétence </w:t>
+      </w:r>
+      <w:proofErr w:type="gramStart"/>
+      <w:r>
+        <w:t>6</w:t>
+      </w:r>
+      <w:r>
+        <w:t>:</w:t>
+      </w:r>
+      <w:proofErr w:type="gramEnd"/>
       <w:r>
         <w:t xml:space="preserve"> Défense Impénétrable :</w:t>
       </w:r>
@@ -850,7 +1392,15 @@
         <w:t xml:space="preserve"> </w:t>
       </w:r>
       <w:r>
-        <w:t xml:space="preserve"> coute de la rage. attaque de zone</w:t>
+        <w:t xml:space="preserve"> coute de la rage. </w:t>
+      </w:r>
+      <w:proofErr w:type="gramStart"/>
+      <w:r>
+        <w:t>attaque</w:t>
+      </w:r>
+      <w:proofErr w:type="gramEnd"/>
+      <w:r>
+        <w:t xml:space="preserve"> de zone</w:t>
       </w:r>
     </w:p>
     <w:p>
@@ -858,14 +1408,51 @@
         <w:t>Compétence</w:t>
       </w:r>
       <w:r>
-        <w:t xml:space="preserve"> 7: </w:t>
+        <w:t xml:space="preserve"> </w:t>
+      </w:r>
+      <w:proofErr w:type="gramStart"/>
+      <w:r>
+        <w:t>7:</w:t>
+      </w:r>
+      <w:proofErr w:type="gramEnd"/>
+      <w:r>
+        <w:t xml:space="preserve"> </w:t>
       </w:r>
       <w:r>
         <w:t>Écrasement Massif :</w:t>
       </w:r>
       <w:r>
-        <w:t>. coute de la rage. attaque de zone massive. génère de l'aggro</w:t>
-      </w:r>
+        <w:t xml:space="preserve">. </w:t>
+      </w:r>
+      <w:proofErr w:type="gramStart"/>
+      <w:r>
+        <w:t>coute</w:t>
+      </w:r>
+      <w:proofErr w:type="gramEnd"/>
+      <w:r>
+        <w:t xml:space="preserve"> de la rage. </w:t>
+      </w:r>
+      <w:proofErr w:type="gramStart"/>
+      <w:r>
+        <w:t>attaque</w:t>
+      </w:r>
+      <w:proofErr w:type="gramEnd"/>
+      <w:r>
+        <w:t xml:space="preserve"> de zone massive. </w:t>
+      </w:r>
+      <w:proofErr w:type="gramStart"/>
+      <w:r>
+        <w:t>génère</w:t>
+      </w:r>
+      <w:proofErr w:type="gramEnd"/>
+      <w:r>
+        <w:t xml:space="preserve"> de l'</w:t>
+      </w:r>
+      <w:proofErr w:type="spellStart"/>
+      <w:r>
+        <w:t>aggro</w:t>
+      </w:r>
+      <w:proofErr w:type="spellEnd"/>
     </w:p>
     <w:p>
       <w:pPr>
@@ -882,12 +1469,21 @@
         </w:rPr>
         <w:t xml:space="preserve">Compétence </w:t>
       </w:r>
-      <w:r>
-        <w:rPr>
-          <w:rFonts w:ascii="Calibri" w:eastAsia="Times New Roman" w:hAnsi="Calibri" w:cs="Calibri"/>
-          <w:color w:val="000000"/>
-        </w:rPr>
-        <w:t xml:space="preserve">8: </w:t>
+      <w:proofErr w:type="gramStart"/>
+      <w:r>
+        <w:rPr>
+          <w:rFonts w:ascii="Calibri" w:eastAsia="Times New Roman" w:hAnsi="Calibri" w:cs="Calibri"/>
+          <w:color w:val="000000"/>
+        </w:rPr>
+        <w:t>8:</w:t>
+      </w:r>
+      <w:proofErr w:type="gramEnd"/>
+      <w:r>
+        <w:rPr>
+          <w:rFonts w:ascii="Calibri" w:eastAsia="Times New Roman" w:hAnsi="Calibri" w:cs="Calibri"/>
+          <w:color w:val="000000"/>
+        </w:rPr>
+        <w:t xml:space="preserve"> </w:t>
       </w:r>
       <w:r>
         <w:t xml:space="preserve"> </w:t>
@@ -1005,19 +1601,49 @@
         <w:rPr>
           <w:highlight w:val="green"/>
         </w:rPr>
-        <w:t xml:space="preserve"> Courroux de l'Ours</w:t>
-      </w:r>
-      <w:r>
-        <w:rPr>
-          <w:highlight w:val="green"/>
-        </w:rPr>
-        <w:t xml:space="preserve">: Effet : </w:t>
-      </w:r>
-      <w:r>
-        <w:rPr>
-          <w:highlight w:val="green"/>
-        </w:rPr>
-        <w:t>coute de la rage. dégats massifs à la cible + réduit l'armure de la cible de 25% pendant 5 tours</w:t>
+        <w:t xml:space="preserve"> Courroux de </w:t>
+      </w:r>
+      <w:proofErr w:type="gramStart"/>
+      <w:r>
+        <w:rPr>
+          <w:highlight w:val="green"/>
+        </w:rPr>
+        <w:t>l'Ours</w:t>
+      </w:r>
+      <w:r>
+        <w:rPr>
+          <w:highlight w:val="green"/>
+        </w:rPr>
+        <w:t>:</w:t>
+      </w:r>
+      <w:proofErr w:type="gramEnd"/>
+      <w:r>
+        <w:rPr>
+          <w:highlight w:val="green"/>
+        </w:rPr>
+        <w:t xml:space="preserve"> Effet : </w:t>
+      </w:r>
+      <w:r>
+        <w:rPr>
+          <w:highlight w:val="green"/>
+        </w:rPr>
+        <w:t xml:space="preserve">coute de la rage. </w:t>
+      </w:r>
+      <w:proofErr w:type="spellStart"/>
+      <w:proofErr w:type="gramStart"/>
+      <w:r>
+        <w:rPr>
+          <w:highlight w:val="green"/>
+        </w:rPr>
+        <w:t>dégats</w:t>
+      </w:r>
+      <w:proofErr w:type="spellEnd"/>
+      <w:proofErr w:type="gramEnd"/>
+      <w:r>
+        <w:rPr>
+          <w:highlight w:val="green"/>
+        </w:rPr>
+        <w:t xml:space="preserve"> massifs à la cible + réduit l'armure de la cible de 25% pendant 5 tours</w:t>
       </w:r>
     </w:p>
     <w:p/>
@@ -1062,15 +1688,64 @@
           <w:b/>
           <w:bCs/>
         </w:rPr>
-        <w:t>Bonus passif</w:t>
-      </w:r>
-      <w:r>
-        <w:t xml:space="preserve">: Puissance physique +20%, vitesse + 20, esquive +5. </w:t>
-      </w:r>
-    </w:p>
-    <w:p>
-      <w:r>
-        <w:t>Buff groupe: puissance physique +5%. 50% de chance de contre attquer directement si Thalia esquive une attaque. Cette contre attaque ne coute pas de vigueur.</w:t>
+        <w:t xml:space="preserve">Bonus </w:t>
+      </w:r>
+      <w:proofErr w:type="gramStart"/>
+      <w:r>
+        <w:rPr>
+          <w:b/>
+          <w:bCs/>
+        </w:rPr>
+        <w:t>passif</w:t>
+      </w:r>
+      <w:r>
+        <w:t>:</w:t>
+      </w:r>
+      <w:proofErr w:type="gramEnd"/>
+      <w:r>
+        <w:t xml:space="preserve"> Puissance physique +20%, vitesse + 20, esquive +5. </w:t>
+      </w:r>
+    </w:p>
+    <w:p>
+      <w:proofErr w:type="spellStart"/>
+      <w:r>
+        <w:t>Buff</w:t>
+      </w:r>
+      <w:proofErr w:type="spellEnd"/>
+      <w:r>
+        <w:t xml:space="preserve"> </w:t>
+      </w:r>
+      <w:proofErr w:type="gramStart"/>
+      <w:r>
+        <w:t>groupe:</w:t>
+      </w:r>
+      <w:proofErr w:type="gramEnd"/>
+      <w:r>
+        <w:t xml:space="preserve"> puissance physique +5%. 50% de chance de contre </w:t>
+      </w:r>
+      <w:proofErr w:type="spellStart"/>
+      <w:r>
+        <w:t>attquer</w:t>
+      </w:r>
+      <w:proofErr w:type="spellEnd"/>
+      <w:r>
+        <w:t xml:space="preserve"> directement si Thalia esquive une attaque. </w:t>
+      </w:r>
+      <w:proofErr w:type="gramStart"/>
+      <w:r>
+        <w:t xml:space="preserve">Cette </w:t>
+      </w:r>
+      <w:proofErr w:type="spellStart"/>
+      <w:r>
+        <w:t>contre</w:t>
+      </w:r>
+      <w:proofErr w:type="gramEnd"/>
+      <w:r>
+        <w:t xml:space="preserve"> attaque</w:t>
+      </w:r>
+      <w:proofErr w:type="spellEnd"/>
+      <w:r>
+        <w:t xml:space="preserve"> ne coute pas de vigueur.</w:t>
       </w:r>
     </w:p>
     <w:p/>
@@ -1081,11 +1756,16 @@
     </w:p>
     <w:p>
       <w:r>
-        <w:t>Compétence 1</w:t>
-      </w:r>
-      <w:r>
-        <w:t>:</w:t>
-      </w:r>
+        <w:t xml:space="preserve">Compétence </w:t>
+      </w:r>
+      <w:proofErr w:type="gramStart"/>
+      <w:r>
+        <w:t>1</w:t>
+      </w:r>
+      <w:r>
+        <w:t>:</w:t>
+      </w:r>
+      <w:proofErr w:type="gramEnd"/>
       <w:r>
         <w:t xml:space="preserve"> </w:t>
       </w:r>
@@ -1093,16 +1773,29 @@
         <w:t>Charge Fulgurante :</w:t>
       </w:r>
       <w:r>
-        <w:t xml:space="preserve"> inflige des dégats.</w:t>
-      </w:r>
-    </w:p>
-    <w:p>
-      <w:r>
-        <w:t>Compétence 2</w:t>
-      </w:r>
-      <w:r>
-        <w:t>:</w:t>
-      </w:r>
+        <w:t xml:space="preserve"> inflige des </w:t>
+      </w:r>
+      <w:proofErr w:type="spellStart"/>
+      <w:r>
+        <w:t>dégats</w:t>
+      </w:r>
+      <w:proofErr w:type="spellEnd"/>
+      <w:r>
+        <w:t>.</w:t>
+      </w:r>
+    </w:p>
+    <w:p>
+      <w:r>
+        <w:t xml:space="preserve">Compétence </w:t>
+      </w:r>
+      <w:proofErr w:type="gramStart"/>
+      <w:r>
+        <w:t>2</w:t>
+      </w:r>
+      <w:r>
+        <w:t>:</w:t>
+      </w:r>
+      <w:proofErr w:type="gramEnd"/>
       <w:r>
         <w:t xml:space="preserve"> Cornes Aiguisées </w:t>
       </w:r>
@@ -1110,16 +1803,37 @@
         <w:t xml:space="preserve">: </w:t>
       </w:r>
       <w:r>
-        <w:t>inflige des dégats. Dégats subis de la cible +10% pendant 3 tours.</w:t>
-      </w:r>
-    </w:p>
-    <w:p>
-      <w:r>
-        <w:t>Compétence 3</w:t>
-      </w:r>
-      <w:r>
-        <w:t>:</w:t>
-      </w:r>
+        <w:t xml:space="preserve">inflige des </w:t>
+      </w:r>
+      <w:proofErr w:type="spellStart"/>
+      <w:r>
+        <w:t>dégats</w:t>
+      </w:r>
+      <w:proofErr w:type="spellEnd"/>
+      <w:r>
+        <w:t xml:space="preserve">. </w:t>
+      </w:r>
+      <w:proofErr w:type="spellStart"/>
+      <w:r>
+        <w:t>Dégats</w:t>
+      </w:r>
+      <w:proofErr w:type="spellEnd"/>
+      <w:r>
+        <w:t xml:space="preserve"> subis de la cible +10% pendant 3 tours.</w:t>
+      </w:r>
+    </w:p>
+    <w:p>
+      <w:r>
+        <w:t xml:space="preserve">Compétence </w:t>
+      </w:r>
+      <w:proofErr w:type="gramStart"/>
+      <w:r>
+        <w:t>3</w:t>
+      </w:r>
+      <w:r>
+        <w:t>:</w:t>
+      </w:r>
+      <w:proofErr w:type="gramEnd"/>
       <w:r>
         <w:t xml:space="preserve"> </w:t>
       </w:r>
@@ -1136,11 +1850,16 @@
     </w:p>
     <w:p>
       <w:r>
-        <w:t>Compétence 4</w:t>
-      </w:r>
-      <w:r>
-        <w:t>:</w:t>
-      </w:r>
+        <w:t xml:space="preserve">Compétence </w:t>
+      </w:r>
+      <w:proofErr w:type="gramStart"/>
+      <w:r>
+        <w:t>4</w:t>
+      </w:r>
+      <w:r>
+        <w:t>:</w:t>
+      </w:r>
+      <w:proofErr w:type="gramEnd"/>
       <w:r>
         <w:t xml:space="preserve"> </w:t>
       </w:r>
@@ -1154,7 +1873,15 @@
         <w:t xml:space="preserve"> </w:t>
       </w:r>
       <w:r>
-        <w:t>inflige des dégats. 50% de chances d'ignorer l'armure de la cible</w:t>
+        <w:t xml:space="preserve">inflige des </w:t>
+      </w:r>
+      <w:proofErr w:type="spellStart"/>
+      <w:r>
+        <w:t>dégats</w:t>
+      </w:r>
+      <w:proofErr w:type="spellEnd"/>
+      <w:r>
+        <w:t>. 50% de chances d'ignorer l'armure de la cible</w:t>
       </w:r>
     </w:p>
     <w:p>
@@ -1162,22 +1889,40 @@
         <w:t>Compétence 5</w:t>
       </w:r>
       <w:r>
-        <w:t xml:space="preserve"> Barrière de bois:</w:t>
-      </w:r>
-      <w:r>
-        <w:t xml:space="preserve"> </w:t>
-      </w:r>
-      <w:r>
-        <w:t>inflige des dégats. Armure +40% pendant 2 tours.</w:t>
-      </w:r>
-    </w:p>
-    <w:p>
-      <w:r>
-        <w:t>Compétence 6</w:t>
-      </w:r>
-      <w:r>
-        <w:t>:</w:t>
-      </w:r>
+        <w:t xml:space="preserve"> Barrière de </w:t>
+      </w:r>
+      <w:proofErr w:type="gramStart"/>
+      <w:r>
+        <w:t>bois:</w:t>
+      </w:r>
+      <w:proofErr w:type="gramEnd"/>
+      <w:r>
+        <w:t xml:space="preserve"> </w:t>
+      </w:r>
+      <w:r>
+        <w:t xml:space="preserve">inflige des </w:t>
+      </w:r>
+      <w:proofErr w:type="spellStart"/>
+      <w:r>
+        <w:t>dégats</w:t>
+      </w:r>
+      <w:proofErr w:type="spellEnd"/>
+      <w:r>
+        <w:t>. Armure +40% pendant 2 tours.</w:t>
+      </w:r>
+    </w:p>
+    <w:p>
+      <w:r>
+        <w:t xml:space="preserve">Compétence </w:t>
+      </w:r>
+      <w:proofErr w:type="gramStart"/>
+      <w:r>
+        <w:t>6</w:t>
+      </w:r>
+      <w:r>
+        <w:t>:</w:t>
+      </w:r>
+      <w:proofErr w:type="gramEnd"/>
       <w:r>
         <w:t xml:space="preserve"> </w:t>
       </w:r>
@@ -1188,7 +1933,23 @@
         <w:t xml:space="preserve"> </w:t>
       </w:r>
       <w:r>
-        <w:t>inflige des dégats. chance de critique +30% pendant 2 tours.</w:t>
+        <w:t xml:space="preserve">inflige des </w:t>
+      </w:r>
+      <w:proofErr w:type="spellStart"/>
+      <w:r>
+        <w:t>dégats</w:t>
+      </w:r>
+      <w:proofErr w:type="spellEnd"/>
+      <w:r>
+        <w:t xml:space="preserve">. </w:t>
+      </w:r>
+      <w:proofErr w:type="gramStart"/>
+      <w:r>
+        <w:t>chance</w:t>
+      </w:r>
+      <w:proofErr w:type="gramEnd"/>
+      <w:r>
+        <w:t xml:space="preserve"> de critique +30% pendant 2 tours.</w:t>
       </w:r>
     </w:p>
     <w:p>
@@ -1196,7 +1957,15 @@
         <w:t>Compétence</w:t>
       </w:r>
       <w:r>
-        <w:t xml:space="preserve"> 7: </w:t>
+        <w:t xml:space="preserve"> </w:t>
+      </w:r>
+      <w:proofErr w:type="gramStart"/>
+      <w:r>
+        <w:t>7:</w:t>
+      </w:r>
+      <w:proofErr w:type="gramEnd"/>
+      <w:r>
+        <w:t xml:space="preserve"> </w:t>
       </w:r>
       <w:r>
         <w:t>Célérité forestière</w:t>
@@ -1205,7 +1974,23 @@
         <w:t xml:space="preserve">: </w:t>
       </w:r>
       <w:r>
-        <w:t>inflige des dégats. chance d'esquive +30% pendant 2 tours.</w:t>
+        <w:t xml:space="preserve">inflige des </w:t>
+      </w:r>
+      <w:proofErr w:type="spellStart"/>
+      <w:r>
+        <w:t>dégats</w:t>
+      </w:r>
+      <w:proofErr w:type="spellEnd"/>
+      <w:r>
+        <w:t xml:space="preserve">. </w:t>
+      </w:r>
+      <w:proofErr w:type="gramStart"/>
+      <w:r>
+        <w:t>chance</w:t>
+      </w:r>
+      <w:proofErr w:type="gramEnd"/>
+      <w:r>
+        <w:t xml:space="preserve"> d'esquive +30% pendant 2 tours.</w:t>
       </w:r>
     </w:p>
     <w:p>
@@ -1223,6 +2008,7 @@
         </w:rPr>
         <w:t xml:space="preserve">Compétence </w:t>
       </w:r>
+      <w:proofErr w:type="gramStart"/>
       <w:r>
         <w:rPr>
           <w:rFonts w:ascii="Calibri" w:eastAsia="Times New Roman" w:hAnsi="Calibri" w:cs="Calibri"/>
@@ -1230,6 +2016,7 @@
         </w:rPr>
         <w:t>8:</w:t>
       </w:r>
+      <w:proofErr w:type="gramEnd"/>
       <w:r>
         <w:t xml:space="preserve"> </w:t>
       </w:r>
@@ -1248,7 +2035,15 @@
         <w:t xml:space="preserve"> </w:t>
       </w:r>
       <w:r>
-        <w:t>inflige des dégats de zone. Vitesse du groupe +20 pendant 1 tour</w:t>
+        <w:t xml:space="preserve">inflige des </w:t>
+      </w:r>
+      <w:proofErr w:type="spellStart"/>
+      <w:r>
+        <w:t>dégats</w:t>
+      </w:r>
+      <w:proofErr w:type="spellEnd"/>
+      <w:r>
+        <w:t xml:space="preserve"> de zone. Vitesse du groupe +20 pendant 1 tour</w:t>
       </w:r>
     </w:p>
     <w:p>
@@ -1275,6 +2070,7 @@
         </w:rPr>
         <w:t xml:space="preserve">Compétence </w:t>
       </w:r>
+      <w:proofErr w:type="gramStart"/>
       <w:r>
         <w:rPr>
           <w:rFonts w:ascii="Calibri" w:eastAsia="Times New Roman" w:hAnsi="Calibri" w:cs="Calibri"/>
@@ -1282,6 +2078,7 @@
         </w:rPr>
         <w:t>9:</w:t>
       </w:r>
+      <w:proofErr w:type="gramEnd"/>
       <w:r>
         <w:t xml:space="preserve"> </w:t>
       </w:r>
@@ -1303,22 +2100,82 @@
         <w:t xml:space="preserve"> </w:t>
       </w:r>
       <w:r>
-        <w:t>inflige des dégats de zone . chance d'étourdir les ennemis faibles 33%.</w:t>
-      </w:r>
-    </w:p>
-    <w:p/>
-    <w:p>
-      <w:r>
-        <w:rPr>
-          <w:highlight w:val="green"/>
-        </w:rPr>
-        <w:t xml:space="preserve">Compétence 10: Furie du Cerf: Effet : </w:t>
-      </w:r>
-      <w:r>
-        <w:rPr>
-          <w:highlight w:val="green"/>
-        </w:rPr>
-        <w:t>inflige des dégats. dégats subis de la cible+40% pendant 2 tours.</w:t>
+        <w:t xml:space="preserve">inflige des </w:t>
+      </w:r>
+      <w:proofErr w:type="spellStart"/>
+      <w:r>
+        <w:t>dégats</w:t>
+      </w:r>
+      <w:proofErr w:type="spellEnd"/>
+      <w:r>
+        <w:t xml:space="preserve"> de zone . </w:t>
+      </w:r>
+      <w:proofErr w:type="gramStart"/>
+      <w:r>
+        <w:t>chance</w:t>
+      </w:r>
+      <w:proofErr w:type="gramEnd"/>
+      <w:r>
+        <w:t xml:space="preserve"> d'étourdir les ennemis faibles 33%.</w:t>
+      </w:r>
+    </w:p>
+    <w:p/>
+    <w:p>
+      <w:r>
+        <w:rPr>
+          <w:highlight w:val="green"/>
+        </w:rPr>
+        <w:t xml:space="preserve">Compétence </w:t>
+      </w:r>
+      <w:proofErr w:type="gramStart"/>
+      <w:r>
+        <w:rPr>
+          <w:highlight w:val="green"/>
+        </w:rPr>
+        <w:t>10:</w:t>
+      </w:r>
+      <w:proofErr w:type="gramEnd"/>
+      <w:r>
+        <w:rPr>
+          <w:highlight w:val="green"/>
+        </w:rPr>
+        <w:t xml:space="preserve"> Furie du Cerf: Effet : </w:t>
+      </w:r>
+      <w:r>
+        <w:rPr>
+          <w:highlight w:val="green"/>
+        </w:rPr>
+        <w:t xml:space="preserve">inflige des </w:t>
+      </w:r>
+      <w:proofErr w:type="spellStart"/>
+      <w:r>
+        <w:rPr>
+          <w:highlight w:val="green"/>
+        </w:rPr>
+        <w:t>dégats</w:t>
+      </w:r>
+      <w:proofErr w:type="spellEnd"/>
+      <w:r>
+        <w:rPr>
+          <w:highlight w:val="green"/>
+        </w:rPr>
+        <w:t xml:space="preserve">. </w:t>
+      </w:r>
+      <w:proofErr w:type="spellStart"/>
+      <w:proofErr w:type="gramStart"/>
+      <w:r>
+        <w:rPr>
+          <w:highlight w:val="green"/>
+        </w:rPr>
+        <w:t>dégats</w:t>
+      </w:r>
+      <w:proofErr w:type="spellEnd"/>
+      <w:proofErr w:type="gramEnd"/>
+      <w:r>
+        <w:rPr>
+          <w:highlight w:val="green"/>
+        </w:rPr>
+        <w:t xml:space="preserve"> subis de la cible+40% pendant 2 tours.</w:t>
       </w:r>
     </w:p>
     <w:p/>
@@ -1363,25 +2220,66 @@
           <w:b/>
           <w:bCs/>
         </w:rPr>
-        <w:t>Bonus passif</w:t>
-      </w:r>
-      <w:r>
-        <w:t>: Puissance physique +20%, vitesse + 10.</w:t>
-      </w:r>
-    </w:p>
-    <w:p>
-      <w:r>
-        <w:t xml:space="preserve"> Buff groupe: esquive +5%. coup critique 5%.</w:t>
-      </w:r>
-    </w:p>
-    <w:p/>
-    <w:p>
-      <w:r>
-        <w:t>Compétence 1</w:t>
-      </w:r>
-      <w:r>
-        <w:t>:</w:t>
-      </w:r>
+        <w:t xml:space="preserve">Bonus </w:t>
+      </w:r>
+      <w:proofErr w:type="gramStart"/>
+      <w:r>
+        <w:rPr>
+          <w:b/>
+          <w:bCs/>
+        </w:rPr>
+        <w:t>passif</w:t>
+      </w:r>
+      <w:r>
+        <w:t>:</w:t>
+      </w:r>
+      <w:proofErr w:type="gramEnd"/>
+      <w:r>
+        <w:t xml:space="preserve"> Puissance physique +20%, vitesse + 10.</w:t>
+      </w:r>
+    </w:p>
+    <w:p>
+      <w:r>
+        <w:t xml:space="preserve"> </w:t>
+      </w:r>
+      <w:proofErr w:type="spellStart"/>
+      <w:r>
+        <w:t>Buff</w:t>
+      </w:r>
+      <w:proofErr w:type="spellEnd"/>
+      <w:r>
+        <w:t xml:space="preserve"> </w:t>
+      </w:r>
+      <w:proofErr w:type="gramStart"/>
+      <w:r>
+        <w:t>groupe:</w:t>
+      </w:r>
+      <w:proofErr w:type="gramEnd"/>
+      <w:r>
+        <w:t xml:space="preserve"> esquive +5%. </w:t>
+      </w:r>
+      <w:proofErr w:type="gramStart"/>
+      <w:r>
+        <w:t>coup</w:t>
+      </w:r>
+      <w:proofErr w:type="gramEnd"/>
+      <w:r>
+        <w:t xml:space="preserve"> critique 5%.</w:t>
+      </w:r>
+    </w:p>
+    <w:p/>
+    <w:p>
+      <w:r>
+        <w:t xml:space="preserve">Compétence </w:t>
+      </w:r>
+      <w:proofErr w:type="gramStart"/>
+      <w:r>
+        <w:t>1</w:t>
+      </w:r>
+      <w:r>
+        <w:t>:</w:t>
+      </w:r>
+      <w:proofErr w:type="gramEnd"/>
       <w:r>
         <w:t xml:space="preserve"> </w:t>
       </w:r>
@@ -1389,16 +2287,45 @@
         <w:t>Plongée Mortelle :</w:t>
       </w:r>
       <w:r>
-        <w:t xml:space="preserve"> Coute de la vigueur.  inflige des dégats. augmente la puissance physique de 25% pendant 1 tour</w:t>
-      </w:r>
-    </w:p>
-    <w:p>
-      <w:r>
-        <w:t>Compétence 2</w:t>
-      </w:r>
-      <w:r>
-        <w:t>:</w:t>
-      </w:r>
+        <w:t xml:space="preserve"> Coute de la vigueur.  </w:t>
+      </w:r>
+      <w:proofErr w:type="gramStart"/>
+      <w:r>
+        <w:t>inflige</w:t>
+      </w:r>
+      <w:proofErr w:type="gramEnd"/>
+      <w:r>
+        <w:t xml:space="preserve"> des </w:t>
+      </w:r>
+      <w:proofErr w:type="spellStart"/>
+      <w:r>
+        <w:t>dégats</w:t>
+      </w:r>
+      <w:proofErr w:type="spellEnd"/>
+      <w:r>
+        <w:t xml:space="preserve">. </w:t>
+      </w:r>
+      <w:proofErr w:type="gramStart"/>
+      <w:r>
+        <w:t>augmente</w:t>
+      </w:r>
+      <w:proofErr w:type="gramEnd"/>
+      <w:r>
+        <w:t xml:space="preserve"> la puissance physique de 25% pendant 1 tour</w:t>
+      </w:r>
+    </w:p>
+    <w:p>
+      <w:r>
+        <w:t xml:space="preserve">Compétence </w:t>
+      </w:r>
+      <w:proofErr w:type="gramStart"/>
+      <w:r>
+        <w:t>2</w:t>
+      </w:r>
+      <w:r>
+        <w:t>:</w:t>
+      </w:r>
+      <w:proofErr w:type="gramEnd"/>
       <w:r>
         <w:t xml:space="preserve"> </w:t>
       </w:r>
@@ -1406,16 +2333,45 @@
         <w:t>Vent Chanceux :</w:t>
       </w:r>
       <w:r>
-        <w:t xml:space="preserve"> Coute de la vigueur.  inflige des dégats. augmente les coup critiques du groupe de 30% pendant 1 tour</w:t>
-      </w:r>
-    </w:p>
-    <w:p>
-      <w:r>
-        <w:t>Compétence 3</w:t>
-      </w:r>
-      <w:r>
-        <w:t>:</w:t>
-      </w:r>
+        <w:t xml:space="preserve"> Coute de la vigueur.  </w:t>
+      </w:r>
+      <w:proofErr w:type="gramStart"/>
+      <w:r>
+        <w:t>inflige</w:t>
+      </w:r>
+      <w:proofErr w:type="gramEnd"/>
+      <w:r>
+        <w:t xml:space="preserve"> des </w:t>
+      </w:r>
+      <w:proofErr w:type="spellStart"/>
+      <w:r>
+        <w:t>dégats</w:t>
+      </w:r>
+      <w:proofErr w:type="spellEnd"/>
+      <w:r>
+        <w:t xml:space="preserve">. </w:t>
+      </w:r>
+      <w:proofErr w:type="gramStart"/>
+      <w:r>
+        <w:t>augmente</w:t>
+      </w:r>
+      <w:proofErr w:type="gramEnd"/>
+      <w:r>
+        <w:t xml:space="preserve"> les coup critiques du groupe de 30% pendant 1 tour</w:t>
+      </w:r>
+    </w:p>
+    <w:p>
+      <w:r>
+        <w:t xml:space="preserve">Compétence </w:t>
+      </w:r>
+      <w:proofErr w:type="gramStart"/>
+      <w:r>
+        <w:t>3</w:t>
+      </w:r>
+      <w:r>
+        <w:t>:</w:t>
+      </w:r>
+      <w:proofErr w:type="gramEnd"/>
       <w:r>
         <w:t xml:space="preserve"> </w:t>
       </w:r>
@@ -1426,16 +2382,29 @@
         <w:t xml:space="preserve">Envol sournois : </w:t>
       </w:r>
       <w:r>
-        <w:t>Coute de la vigueur , esquive 60%. Chance de coup critique de 50% pendant 3 tours. utilisable tous les 5 tours</w:t>
-      </w:r>
-    </w:p>
-    <w:p>
-      <w:r>
-        <w:t>Compétence 4</w:t>
-      </w:r>
-      <w:r>
-        <w:t>:</w:t>
-      </w:r>
+        <w:t xml:space="preserve">Coute de la vigueur , esquive 60%. Chance de coup critique de 50% pendant 3 tours. </w:t>
+      </w:r>
+      <w:proofErr w:type="gramStart"/>
+      <w:r>
+        <w:t>utilisable</w:t>
+      </w:r>
+      <w:proofErr w:type="gramEnd"/>
+      <w:r>
+        <w:t xml:space="preserve"> tous les 5 tours</w:t>
+      </w:r>
+    </w:p>
+    <w:p>
+      <w:r>
+        <w:t xml:space="preserve">Compétence </w:t>
+      </w:r>
+      <w:proofErr w:type="gramStart"/>
+      <w:r>
+        <w:t>4</w:t>
+      </w:r>
+      <w:r>
+        <w:t>:</w:t>
+      </w:r>
+      <w:proofErr w:type="gramEnd"/>
       <w:r>
         <w:t xml:space="preserve"> </w:t>
       </w:r>
@@ -1443,7 +2412,23 @@
         <w:t>Lueur Céleste :</w:t>
       </w:r>
       <w:r>
-        <w:t xml:space="preserve">Coute du mana. inflige des dégats. Le groupe a 30% de chance de faire des doubles attaques (attaquer 2 fois dans le même tour) pendant 2 tours </w:t>
+        <w:t xml:space="preserve">Coute du mana. </w:t>
+      </w:r>
+      <w:proofErr w:type="gramStart"/>
+      <w:r>
+        <w:t>inflige</w:t>
+      </w:r>
+      <w:proofErr w:type="gramEnd"/>
+      <w:r>
+        <w:t xml:space="preserve"> des </w:t>
+      </w:r>
+      <w:proofErr w:type="spellStart"/>
+      <w:r>
+        <w:t>dégats</w:t>
+      </w:r>
+      <w:proofErr w:type="spellEnd"/>
+      <w:r>
+        <w:t xml:space="preserve">. Le groupe a 30% de chance de faire des doubles attaques (attaquer 2 fois dans le même tour) pendant 2 tours </w:t>
       </w:r>
     </w:p>
     <w:p>
@@ -1462,8 +2447,21 @@
       <w:r>
         <w:t xml:space="preserve">Coute de la vigueur.  </w:t>
       </w:r>
-      <w:r>
-        <w:t xml:space="preserve">inflige des dégats. </w:t>
+      <w:proofErr w:type="gramStart"/>
+      <w:r>
+        <w:t>inflige</w:t>
+      </w:r>
+      <w:proofErr w:type="gramEnd"/>
+      <w:r>
+        <w:t xml:space="preserve"> des </w:t>
+      </w:r>
+      <w:proofErr w:type="spellStart"/>
+      <w:r>
+        <w:t>dégats</w:t>
+      </w:r>
+      <w:proofErr w:type="spellEnd"/>
+      <w:r>
+        <w:t xml:space="preserve">. </w:t>
       </w:r>
       <w:r>
         <w:t>Réduit le temps de recharge de l'ultime pour tous les membres du groupe de 1 tour. Utilisable tous les 4 tours.</w:t>
@@ -1471,11 +2469,16 @@
     </w:p>
     <w:p>
       <w:r>
-        <w:t>Compétence 6</w:t>
-      </w:r>
-      <w:r>
-        <w:t>:</w:t>
-      </w:r>
+        <w:t xml:space="preserve">Compétence </w:t>
+      </w:r>
+      <w:proofErr w:type="gramStart"/>
+      <w:r>
+        <w:t>6</w:t>
+      </w:r>
+      <w:r>
+        <w:t>:</w:t>
+      </w:r>
+      <w:proofErr w:type="gramEnd"/>
       <w:r>
         <w:t xml:space="preserve"> </w:t>
       </w:r>
@@ -1489,13 +2492,26 @@
         <w:t>Coute du mana</w:t>
       </w:r>
       <w:r>
-        <w:t xml:space="preserve"> inflige des dégats</w:t>
-      </w:r>
+        <w:t xml:space="preserve"> inflige des </w:t>
+      </w:r>
+      <w:proofErr w:type="spellStart"/>
+      <w:r>
+        <w:t>dégats</w:t>
+      </w:r>
+      <w:proofErr w:type="spellEnd"/>
       <w:r>
         <w:t xml:space="preserve"> de zone</w:t>
       </w:r>
       <w:r>
-        <w:t xml:space="preserve">. chance </w:t>
+        <w:t xml:space="preserve">. </w:t>
+      </w:r>
+      <w:proofErr w:type="gramStart"/>
+      <w:r>
+        <w:t>chance</w:t>
+      </w:r>
+      <w:proofErr w:type="gramEnd"/>
+      <w:r>
+        <w:t xml:space="preserve"> </w:t>
       </w:r>
       <w:r>
         <w:t>d'étourdir les ennemis faibles</w:t>
@@ -1512,7 +2528,15 @@
         <w:t>Compétence</w:t>
       </w:r>
       <w:r>
-        <w:t xml:space="preserve"> 7: </w:t>
+        <w:t xml:space="preserve"> </w:t>
+      </w:r>
+      <w:proofErr w:type="gramStart"/>
+      <w:r>
+        <w:t>7:</w:t>
+      </w:r>
+      <w:proofErr w:type="gramEnd"/>
+      <w:r>
+        <w:t xml:space="preserve"> </w:t>
       </w:r>
       <w:r>
         <w:t>Cri du Faucon:</w:t>
@@ -1523,9 +2547,19 @@
       <w:r>
         <w:t xml:space="preserve">Coute de la vigueur . </w:t>
       </w:r>
-      <w:r>
-        <w:t>inflige des dégats</w:t>
-      </w:r>
+      <w:proofErr w:type="gramStart"/>
+      <w:r>
+        <w:t>inflige</w:t>
+      </w:r>
+      <w:proofErr w:type="gramEnd"/>
+      <w:r>
+        <w:t xml:space="preserve"> des </w:t>
+      </w:r>
+      <w:proofErr w:type="spellStart"/>
+      <w:r>
+        <w:t>dégats</w:t>
+      </w:r>
+      <w:proofErr w:type="spellEnd"/>
       <w:r>
         <w:t>. Restaure 20% de la vigueur à tout le groupe. Utilisable tous les 4 tours.</w:t>
       </w:r>
@@ -1545,6 +2579,7 @@
         </w:rPr>
         <w:t xml:space="preserve">Compétence </w:t>
       </w:r>
+      <w:proofErr w:type="gramStart"/>
       <w:r>
         <w:rPr>
           <w:rFonts w:ascii="Calibri" w:eastAsia="Times New Roman" w:hAnsi="Calibri" w:cs="Calibri"/>
@@ -1552,6 +2587,7 @@
         </w:rPr>
         <w:t>8:</w:t>
       </w:r>
+      <w:proofErr w:type="gramEnd"/>
       <w:r>
         <w:t xml:space="preserve"> </w:t>
       </w:r>
@@ -1573,7 +2609,31 @@
         <w:t>:</w:t>
       </w:r>
       <w:r>
-        <w:t xml:space="preserve"> Coute de la vigueur . inflige des dégats. Si l'attaque précédente était un coup critique, les dégats de cette attaque X3.</w:t>
+        <w:t xml:space="preserve"> Coute de la vigueur . </w:t>
+      </w:r>
+      <w:proofErr w:type="gramStart"/>
+      <w:r>
+        <w:t>inflige</w:t>
+      </w:r>
+      <w:proofErr w:type="gramEnd"/>
+      <w:r>
+        <w:t xml:space="preserve"> des </w:t>
+      </w:r>
+      <w:proofErr w:type="spellStart"/>
+      <w:r>
+        <w:t>dégats</w:t>
+      </w:r>
+      <w:proofErr w:type="spellEnd"/>
+      <w:r>
+        <w:t xml:space="preserve">. Si l'attaque précédente était un coup critique, les </w:t>
+      </w:r>
+      <w:proofErr w:type="spellStart"/>
+      <w:r>
+        <w:t>dégats</w:t>
+      </w:r>
+      <w:proofErr w:type="spellEnd"/>
+      <w:r>
+        <w:t xml:space="preserve"> de cette attaque X3.</w:t>
       </w:r>
     </w:p>
     <w:p>
@@ -1600,6 +2660,7 @@
         </w:rPr>
         <w:t xml:space="preserve">Compétence </w:t>
       </w:r>
+      <w:proofErr w:type="gramStart"/>
       <w:r>
         <w:rPr>
           <w:rFonts w:ascii="Calibri" w:eastAsia="Times New Roman" w:hAnsi="Calibri" w:cs="Calibri"/>
@@ -1607,6 +2668,7 @@
         </w:rPr>
         <w:t>9:</w:t>
       </w:r>
+      <w:proofErr w:type="gramEnd"/>
       <w:r>
         <w:t xml:space="preserve"> </w:t>
       </w:r>
@@ -1635,16 +2697,54 @@
         <w:t xml:space="preserve"> </w:t>
       </w:r>
       <w:r>
-        <w:t>Coute de la vigueur . inflige des dégats. pendant ce tour, +35% de chance de coup critique</w:t>
-      </w:r>
-    </w:p>
-    <w:p/>
-    <w:p>
-      <w:r>
-        <w:rPr>
-          <w:highlight w:val="green"/>
-        </w:rPr>
-        <w:t xml:space="preserve">Compétence 10: Éclipse Bénéfique : Effet : </w:t>
+        <w:t xml:space="preserve">Coute de la vigueur . </w:t>
+      </w:r>
+      <w:proofErr w:type="gramStart"/>
+      <w:r>
+        <w:t>inflige</w:t>
+      </w:r>
+      <w:proofErr w:type="gramEnd"/>
+      <w:r>
+        <w:t xml:space="preserve"> des </w:t>
+      </w:r>
+      <w:proofErr w:type="spellStart"/>
+      <w:r>
+        <w:t>dégats</w:t>
+      </w:r>
+      <w:proofErr w:type="spellEnd"/>
+      <w:r>
+        <w:t xml:space="preserve">. </w:t>
+      </w:r>
+      <w:proofErr w:type="gramStart"/>
+      <w:r>
+        <w:t>pendant</w:t>
+      </w:r>
+      <w:proofErr w:type="gramEnd"/>
+      <w:r>
+        <w:t xml:space="preserve"> ce tour, +35% de chance de coup critique</w:t>
+      </w:r>
+    </w:p>
+    <w:p/>
+    <w:p>
+      <w:r>
+        <w:rPr>
+          <w:highlight w:val="green"/>
+        </w:rPr>
+        <w:t xml:space="preserve">Compétence </w:t>
+      </w:r>
+      <w:proofErr w:type="gramStart"/>
+      <w:r>
+        <w:rPr>
+          <w:highlight w:val="green"/>
+        </w:rPr>
+        <w:t>10:</w:t>
+      </w:r>
+      <w:proofErr w:type="gramEnd"/>
+      <w:r>
+        <w:rPr>
+          <w:highlight w:val="green"/>
+        </w:rPr>
+        <w:t xml:space="preserve"> Éclipse Bénéfique : Effet : </w:t>
       </w:r>
       <w:r>
         <w:rPr>
@@ -1652,17 +2752,67 @@
         </w:rPr>
         <w:t xml:space="preserve">Coute du mana.  </w:t>
       </w:r>
-      <w:r>
-        <w:rPr>
-          <w:highlight w:val="green"/>
-        </w:rPr>
-        <w:t xml:space="preserve">inflige des dégats. </w:t>
-      </w:r>
-      <w:r>
-        <w:rPr>
-          <w:highlight w:val="green"/>
-        </w:rPr>
-        <w:t>Augmente les dégats et les chance de coup critique du groupe de 30% pendant 2 tours. Réduit le temps de recharge de l'ultime du groupe de 1 tour.</w:t>
+      <w:proofErr w:type="gramStart"/>
+      <w:r>
+        <w:rPr>
+          <w:highlight w:val="green"/>
+        </w:rPr>
+        <w:t>inflige</w:t>
+      </w:r>
+      <w:proofErr w:type="gramEnd"/>
+      <w:r>
+        <w:rPr>
+          <w:highlight w:val="green"/>
+        </w:rPr>
+        <w:t xml:space="preserve"> des </w:t>
+      </w:r>
+      <w:proofErr w:type="spellStart"/>
+      <w:r>
+        <w:rPr>
+          <w:highlight w:val="green"/>
+        </w:rPr>
+        <w:t>dégats</w:t>
+      </w:r>
+      <w:proofErr w:type="spellEnd"/>
+      <w:r>
+        <w:rPr>
+          <w:highlight w:val="green"/>
+        </w:rPr>
+        <w:t xml:space="preserve">. </w:t>
+      </w:r>
+      <w:r>
+        <w:rPr>
+          <w:highlight w:val="green"/>
+        </w:rPr>
+        <w:t xml:space="preserve">Augmente les </w:t>
+      </w:r>
+      <w:proofErr w:type="spellStart"/>
+      <w:r>
+        <w:rPr>
+          <w:highlight w:val="green"/>
+        </w:rPr>
+        <w:t>dégats</w:t>
+      </w:r>
+      <w:proofErr w:type="spellEnd"/>
+      <w:r>
+        <w:rPr>
+          <w:highlight w:val="green"/>
+        </w:rPr>
+        <w:t xml:space="preserve"> et </w:t>
+      </w:r>
+      <w:proofErr w:type="gramStart"/>
+      <w:r>
+        <w:rPr>
+          <w:highlight w:val="green"/>
+        </w:rPr>
+        <w:t>les chance</w:t>
+      </w:r>
+      <w:proofErr w:type="gramEnd"/>
+      <w:r>
+        <w:rPr>
+          <w:highlight w:val="green"/>
+        </w:rPr>
+        <w:t xml:space="preserve"> de coup critique du groupe de 30% pendant 2 tours. Réduit le temps de recharge de l'ultime du groupe de 1 tour.</w:t>
       </w:r>
     </w:p>
     <w:p/>
@@ -1701,30 +2851,87 @@
           <w:b/>
           <w:bCs/>
         </w:rPr>
-        <w:t>Bonus passif</w:t>
-      </w:r>
-      <w:r>
-        <w:t>: Puissance physique +20%. Si la cible est blessé, son esquive est réduite de 50%.</w:t>
-      </w:r>
-    </w:p>
-    <w:p>
-      <w:r>
-        <w:t>(si le combat se déroule dans l'eau, vitesse + 100% et coup critique +25%)</w:t>
-      </w:r>
-    </w:p>
-    <w:p>
-      <w:r>
-        <w:t xml:space="preserve"> Buff groupe: dégats +4%</w:t>
-      </w:r>
-    </w:p>
-    <w:p/>
-    <w:p>
-      <w:r>
-        <w:t>Compétence 1</w:t>
-      </w:r>
-      <w:r>
-        <w:t>:</w:t>
-      </w:r>
+        <w:t xml:space="preserve">Bonus </w:t>
+      </w:r>
+      <w:proofErr w:type="gramStart"/>
+      <w:r>
+        <w:rPr>
+          <w:b/>
+          <w:bCs/>
+        </w:rPr>
+        <w:t>passif</w:t>
+      </w:r>
+      <w:r>
+        <w:t>:</w:t>
+      </w:r>
+      <w:proofErr w:type="gramEnd"/>
+      <w:r>
+        <w:t xml:space="preserve"> Puissance physique +20%. Si la cible est </w:t>
+      </w:r>
+      <w:proofErr w:type="gramStart"/>
+      <w:r>
+        <w:t>blessé</w:t>
+      </w:r>
+      <w:proofErr w:type="gramEnd"/>
+      <w:r>
+        <w:t>, son esquive est réduite de 50%.</w:t>
+      </w:r>
+    </w:p>
+    <w:p>
+      <w:r>
+        <w:t>(</w:t>
+      </w:r>
+      <w:proofErr w:type="gramStart"/>
+      <w:r>
+        <w:t>si</w:t>
+      </w:r>
+      <w:proofErr w:type="gramEnd"/>
+      <w:r>
+        <w:t xml:space="preserve"> le combat se déroule dans l'eau, vitesse + 100% et coup critique +25%)</w:t>
+      </w:r>
+    </w:p>
+    <w:p>
+      <w:r>
+        <w:t xml:space="preserve"> </w:t>
+      </w:r>
+      <w:proofErr w:type="spellStart"/>
+      <w:r>
+        <w:t>Buff</w:t>
+      </w:r>
+      <w:proofErr w:type="spellEnd"/>
+      <w:r>
+        <w:t xml:space="preserve"> </w:t>
+      </w:r>
+      <w:proofErr w:type="gramStart"/>
+      <w:r>
+        <w:t>groupe:</w:t>
+      </w:r>
+      <w:proofErr w:type="gramEnd"/>
+      <w:r>
+        <w:t xml:space="preserve"> </w:t>
+      </w:r>
+      <w:proofErr w:type="spellStart"/>
+      <w:r>
+        <w:t>dégats</w:t>
+      </w:r>
+      <w:proofErr w:type="spellEnd"/>
+      <w:r>
+        <w:t xml:space="preserve"> +4%</w:t>
+      </w:r>
+    </w:p>
+    <w:p/>
+    <w:p>
+      <w:r>
+        <w:t xml:space="preserve">Compétence </w:t>
+      </w:r>
+      <w:proofErr w:type="gramStart"/>
+      <w:r>
+        <w:t>1</w:t>
+      </w:r>
+      <w:r>
+        <w:t>:</w:t>
+      </w:r>
+      <w:proofErr w:type="gramEnd"/>
       <w:r>
         <w:t xml:space="preserve"> </w:t>
       </w:r>
@@ -1735,22 +2942,47 @@
         <w:t>:</w:t>
       </w:r>
       <w:r>
-        <w:t xml:space="preserve"> Coute de la vigueur.  inflige des dégats</w:t>
-      </w:r>
+        <w:t xml:space="preserve"> Coute de la vigueur.  </w:t>
+      </w:r>
+      <w:proofErr w:type="gramStart"/>
+      <w:r>
+        <w:t>inflige</w:t>
+      </w:r>
+      <w:proofErr w:type="gramEnd"/>
+      <w:r>
+        <w:t xml:space="preserve"> des </w:t>
+      </w:r>
+      <w:proofErr w:type="spellStart"/>
+      <w:r>
+        <w:t>dégats</w:t>
+      </w:r>
+      <w:proofErr w:type="spellEnd"/>
       <w:r>
         <w:t xml:space="preserve">. </w:t>
       </w:r>
-      <w:r>
-        <w:t>dégats X2 si PV cible &gt;80%</w:t>
-      </w:r>
-    </w:p>
-    <w:p>
-      <w:r>
-        <w:t>Compétence 2</w:t>
-      </w:r>
-      <w:r>
-        <w:t>:</w:t>
-      </w:r>
+      <w:proofErr w:type="spellStart"/>
+      <w:proofErr w:type="gramStart"/>
+      <w:r>
+        <w:t>dégats</w:t>
+      </w:r>
+      <w:proofErr w:type="spellEnd"/>
+      <w:proofErr w:type="gramEnd"/>
+      <w:r>
+        <w:t xml:space="preserve"> X2 si PV cible &gt;80%</w:t>
+      </w:r>
+    </w:p>
+    <w:p>
+      <w:r>
+        <w:t xml:space="preserve">Compétence </w:t>
+      </w:r>
+      <w:proofErr w:type="gramStart"/>
+      <w:r>
+        <w:t>2</w:t>
+      </w:r>
+      <w:r>
+        <w:t>:</w:t>
+      </w:r>
+      <w:proofErr w:type="gramEnd"/>
       <w:r>
         <w:t xml:space="preserve"> </w:t>
       </w:r>
@@ -1764,19 +2996,61 @@
         <w:t>du mana</w:t>
       </w:r>
       <w:r>
-        <w:t xml:space="preserve">.  inflige des dégats. augmente les </w:t>
-      </w:r>
-      <w:r>
-        <w:t>dégats de 1 point pour chaque tranche de 50 mana (exemple: mana total: 2500, dégats +50)</w:t>
-      </w:r>
-    </w:p>
-    <w:p>
-      <w:r>
-        <w:t>Compétence 3</w:t>
-      </w:r>
-      <w:r>
-        <w:t>:</w:t>
-      </w:r>
+        <w:t xml:space="preserve">.  </w:t>
+      </w:r>
+      <w:proofErr w:type="gramStart"/>
+      <w:r>
+        <w:t>inflige</w:t>
+      </w:r>
+      <w:proofErr w:type="gramEnd"/>
+      <w:r>
+        <w:t xml:space="preserve"> des </w:t>
+      </w:r>
+      <w:proofErr w:type="spellStart"/>
+      <w:r>
+        <w:t>dégats</w:t>
+      </w:r>
+      <w:proofErr w:type="spellEnd"/>
+      <w:r>
+        <w:t xml:space="preserve">. </w:t>
+      </w:r>
+      <w:proofErr w:type="gramStart"/>
+      <w:r>
+        <w:t>augmente</w:t>
+      </w:r>
+      <w:proofErr w:type="gramEnd"/>
+      <w:r>
+        <w:t xml:space="preserve"> les </w:t>
+      </w:r>
+      <w:proofErr w:type="spellStart"/>
+      <w:r>
+        <w:t>dégats</w:t>
+      </w:r>
+      <w:proofErr w:type="spellEnd"/>
+      <w:r>
+        <w:t xml:space="preserve"> de 1 point pour chaque tranche de 50 mana (exemple: mana total: 2500, </w:t>
+      </w:r>
+      <w:proofErr w:type="spellStart"/>
+      <w:r>
+        <w:t>dégats</w:t>
+      </w:r>
+      <w:proofErr w:type="spellEnd"/>
+      <w:r>
+        <w:t xml:space="preserve"> +50)</w:t>
+      </w:r>
+    </w:p>
+    <w:p>
+      <w:r>
+        <w:t xml:space="preserve">Compétence </w:t>
+      </w:r>
+      <w:proofErr w:type="gramStart"/>
+      <w:r>
+        <w:t>3</w:t>
+      </w:r>
+      <w:r>
+        <w:t>:</w:t>
+      </w:r>
+      <w:proofErr w:type="gramEnd"/>
       <w:r>
         <w:t xml:space="preserve"> </w:t>
       </w:r>
@@ -1793,19 +3067,48 @@
         <w:t xml:space="preserve">Coute de la vigueur </w:t>
       </w:r>
       <w:r>
-        <w:t>inflige des dégats. augmente les dégats de 1 point pour chaque tranche de 10 d'armure magique</w:t>
-      </w:r>
-      <w:r>
-        <w:t xml:space="preserve"> </w:t>
-      </w:r>
-    </w:p>
-    <w:p>
-      <w:r>
-        <w:t>Compétence 4</w:t>
-      </w:r>
-      <w:r>
-        <w:t>:</w:t>
-      </w:r>
+        <w:t xml:space="preserve">inflige des </w:t>
+      </w:r>
+      <w:proofErr w:type="spellStart"/>
+      <w:r>
+        <w:t>dégats</w:t>
+      </w:r>
+      <w:proofErr w:type="spellEnd"/>
+      <w:r>
+        <w:t xml:space="preserve">. </w:t>
+      </w:r>
+      <w:proofErr w:type="gramStart"/>
+      <w:r>
+        <w:t>augmente</w:t>
+      </w:r>
+      <w:proofErr w:type="gramEnd"/>
+      <w:r>
+        <w:t xml:space="preserve"> les </w:t>
+      </w:r>
+      <w:proofErr w:type="spellStart"/>
+      <w:r>
+        <w:t>dégats</w:t>
+      </w:r>
+      <w:proofErr w:type="spellEnd"/>
+      <w:r>
+        <w:t xml:space="preserve"> de 1 point pour chaque tranche de 10 d'armure magique</w:t>
+      </w:r>
+      <w:r>
+        <w:t xml:space="preserve"> </w:t>
+      </w:r>
+    </w:p>
+    <w:p>
+      <w:r>
+        <w:t xml:space="preserve">Compétence </w:t>
+      </w:r>
+      <w:proofErr w:type="gramStart"/>
+      <w:r>
+        <w:t>4</w:t>
+      </w:r>
+      <w:r>
+        <w:t>:</w:t>
+      </w:r>
+      <w:proofErr w:type="gramEnd"/>
       <w:r>
         <w:t xml:space="preserve"> </w:t>
       </w:r>
@@ -1819,15 +3122,63 @@
         <w:t xml:space="preserve"> </w:t>
       </w:r>
       <w:r>
-        <w:t>Coute du mana.  inflige des dégats de zone . augmente les dégats de 1 point pour chaque tranche de 50 mana (exemple: mana total: 2500, dégats +50)</w:t>
-      </w:r>
-    </w:p>
-    <w:p>
-      <w:r>
-        <w:t>Compétence 5</w:t>
-      </w:r>
-      <w:r>
-        <w:t xml:space="preserve">: </w:t>
+        <w:t xml:space="preserve">Coute du mana.  </w:t>
+      </w:r>
+      <w:proofErr w:type="gramStart"/>
+      <w:r>
+        <w:t>inflige</w:t>
+      </w:r>
+      <w:proofErr w:type="gramEnd"/>
+      <w:r>
+        <w:t xml:space="preserve"> des </w:t>
+      </w:r>
+      <w:proofErr w:type="spellStart"/>
+      <w:r>
+        <w:t>dégats</w:t>
+      </w:r>
+      <w:proofErr w:type="spellEnd"/>
+      <w:r>
+        <w:t xml:space="preserve"> de zone . </w:t>
+      </w:r>
+      <w:proofErr w:type="gramStart"/>
+      <w:r>
+        <w:t>augmente</w:t>
+      </w:r>
+      <w:proofErr w:type="gramEnd"/>
+      <w:r>
+        <w:t xml:space="preserve"> les </w:t>
+      </w:r>
+      <w:proofErr w:type="spellStart"/>
+      <w:r>
+        <w:t>dégats</w:t>
+      </w:r>
+      <w:proofErr w:type="spellEnd"/>
+      <w:r>
+        <w:t xml:space="preserve"> de 1 point pour chaque tranche de 50 mana (exemple: mana total: 2500, </w:t>
+      </w:r>
+      <w:proofErr w:type="spellStart"/>
+      <w:r>
+        <w:t>dégats</w:t>
+      </w:r>
+      <w:proofErr w:type="spellEnd"/>
+      <w:r>
+        <w:t xml:space="preserve"> +50)</w:t>
+      </w:r>
+    </w:p>
+    <w:p>
+      <w:r>
+        <w:t xml:space="preserve">Compétence </w:t>
+      </w:r>
+      <w:proofErr w:type="gramStart"/>
+      <w:r>
+        <w:t>5</w:t>
+      </w:r>
+      <w:r>
+        <w:t>:</w:t>
+      </w:r>
+      <w:proofErr w:type="gramEnd"/>
+      <w:r>
+        <w:t xml:space="preserve"> </w:t>
       </w:r>
       <w:r>
         <w:t xml:space="preserve"> </w:t>
@@ -1838,8 +3189,13 @@
       <w:r>
         <w:t xml:space="preserve">Coute de la vigueur.  </w:t>
       </w:r>
-      <w:r>
-        <w:t>augmente l'armure physique de 20% pendant 2 tours</w:t>
+      <w:proofErr w:type="gramStart"/>
+      <w:r>
+        <w:t>augmente</w:t>
+      </w:r>
+      <w:proofErr w:type="gramEnd"/>
+      <w:r>
+        <w:t xml:space="preserve"> l'armure physique de 20% pendant 2 tours</w:t>
       </w:r>
       <w:r>
         <w:t>. Réduit le temps de recharge de l'ultime pour tous les membres du groupe de 1 tour. Utilisable tous les 4 tours.</w:t>
@@ -1847,11 +3203,16 @@
     </w:p>
     <w:p>
       <w:r>
-        <w:t>Compétence 6</w:t>
-      </w:r>
-      <w:r>
-        <w:t>:</w:t>
-      </w:r>
+        <w:t xml:space="preserve">Compétence </w:t>
+      </w:r>
+      <w:proofErr w:type="gramStart"/>
+      <w:r>
+        <w:t>6</w:t>
+      </w:r>
+      <w:r>
+        <w:t>:</w:t>
+      </w:r>
+      <w:proofErr w:type="gramEnd"/>
       <w:r>
         <w:t xml:space="preserve"> </w:t>
       </w:r>
@@ -1865,7 +3226,15 @@
         <w:t xml:space="preserve">Coute du </w:t>
       </w:r>
       <w:r>
-        <w:t>mana. Augmente les dégats de 30% pendant 2 tours</w:t>
+        <w:t xml:space="preserve">mana. Augmente les </w:t>
+      </w:r>
+      <w:proofErr w:type="spellStart"/>
+      <w:r>
+        <w:t>dégats</w:t>
+      </w:r>
+      <w:proofErr w:type="spellEnd"/>
+      <w:r>
+        <w:t xml:space="preserve"> de 30% pendant 2 tours</w:t>
       </w:r>
     </w:p>
     <w:p>
@@ -1873,7 +3242,15 @@
         <w:t>Compétence</w:t>
       </w:r>
       <w:r>
-        <w:t xml:space="preserve"> 7: </w:t>
+        <w:t xml:space="preserve"> </w:t>
+      </w:r>
+      <w:proofErr w:type="gramStart"/>
+      <w:r>
+        <w:t>7:</w:t>
+      </w:r>
+      <w:proofErr w:type="gramEnd"/>
+      <w:r>
+        <w:t xml:space="preserve"> </w:t>
       </w:r>
       <w:r>
         <w:t>Cri du Marsouin</w:t>
@@ -1882,10 +3259,50 @@
         <w:t>:</w:t>
       </w:r>
       <w:r>
-        <w:t xml:space="preserve"> Coute de la vigueur . inflige des dégats. </w:t>
-      </w:r>
-      <w:r>
-        <w:t>Si la cible &lt;35% de pv. les dégats de cette attaque sont multipliés par 5. Utilisable tous les 2 tours.</w:t>
+        <w:t xml:space="preserve"> Coute de la vigueur . </w:t>
+      </w:r>
+      <w:proofErr w:type="gramStart"/>
+      <w:r>
+        <w:t>inflige</w:t>
+      </w:r>
+      <w:proofErr w:type="gramEnd"/>
+      <w:r>
+        <w:t xml:space="preserve"> des </w:t>
+      </w:r>
+      <w:proofErr w:type="spellStart"/>
+      <w:r>
+        <w:t>dégats</w:t>
+      </w:r>
+      <w:proofErr w:type="spellEnd"/>
+      <w:r>
+        <w:t xml:space="preserve">. </w:t>
+      </w:r>
+      <w:r>
+        <w:t xml:space="preserve">Si la cible &lt;35% de </w:t>
+      </w:r>
+      <w:proofErr w:type="spellStart"/>
+      <w:r>
+        <w:t>pv</w:t>
+      </w:r>
+      <w:proofErr w:type="spellEnd"/>
+      <w:r>
+        <w:t xml:space="preserve">. </w:t>
+      </w:r>
+      <w:proofErr w:type="gramStart"/>
+      <w:r>
+        <w:t>les</w:t>
+      </w:r>
+      <w:proofErr w:type="gramEnd"/>
+      <w:r>
+        <w:t xml:space="preserve"> </w:t>
+      </w:r>
+      <w:proofErr w:type="spellStart"/>
+      <w:r>
+        <w:t>dégats</w:t>
+      </w:r>
+      <w:proofErr w:type="spellEnd"/>
+      <w:r>
+        <w:t xml:space="preserve"> de cette attaque sont multipliés par 5. Utilisable tous les 2 tours.</w:t>
       </w:r>
     </w:p>
     <w:p>
@@ -1918,16 +3335,46 @@
           <w:rFonts w:ascii="Calibri" w:eastAsia="Times New Roman" w:hAnsi="Calibri" w:cs="Calibri"/>
           <w:color w:val="000000"/>
         </w:rPr>
-        <w:t>Entraide de la fosse</w:t>
-      </w:r>
-      <w:r>
-        <w:t>:</w:t>
-      </w:r>
-      <w:r>
-        <w:t xml:space="preserve"> Coute de la vigueur . inflige des dégats. </w:t>
-      </w:r>
-      <w:r>
-        <w:t>gagne le bonus de puissance physique de l'allié qui en a le plus sur ce tour. Utilisable tous les 4 tours.</w:t>
+        <w:t xml:space="preserve">Entraide de la </w:t>
+      </w:r>
+      <w:proofErr w:type="gramStart"/>
+      <w:r>
+        <w:rPr>
+          <w:rFonts w:ascii="Calibri" w:eastAsia="Times New Roman" w:hAnsi="Calibri" w:cs="Calibri"/>
+          <w:color w:val="000000"/>
+        </w:rPr>
+        <w:t>fosse</w:t>
+      </w:r>
+      <w:r>
+        <w:t>:</w:t>
+      </w:r>
+      <w:proofErr w:type="gramEnd"/>
+      <w:r>
+        <w:t xml:space="preserve"> Coute de la vigueur . </w:t>
+      </w:r>
+      <w:proofErr w:type="gramStart"/>
+      <w:r>
+        <w:t>inflige</w:t>
+      </w:r>
+      <w:proofErr w:type="gramEnd"/>
+      <w:r>
+        <w:t xml:space="preserve"> des </w:t>
+      </w:r>
+      <w:proofErr w:type="spellStart"/>
+      <w:r>
+        <w:t>dégats</w:t>
+      </w:r>
+      <w:proofErr w:type="spellEnd"/>
+      <w:r>
+        <w:t xml:space="preserve">. </w:t>
+      </w:r>
+      <w:proofErr w:type="gramStart"/>
+      <w:r>
+        <w:t>gagne</w:t>
+      </w:r>
+      <w:proofErr w:type="gramEnd"/>
+      <w:r>
+        <w:t xml:space="preserve"> le bonus de puissance physique de l'allié qui en a le plus sur ce tour. Utilisable tous les 4 tours.</w:t>
       </w:r>
     </w:p>
     <w:p>
@@ -1969,15 +3416,24 @@
           <w:rFonts w:ascii="Calibri" w:eastAsia="Times New Roman" w:hAnsi="Calibri" w:cs="Calibri"/>
           <w:color w:val="000000"/>
         </w:rPr>
-        <w:t>Sacrifice Océanique</w:t>
-      </w:r>
-      <w:r>
-        <w:rPr>
-          <w:rFonts w:ascii="Calibri" w:eastAsia="Times New Roman" w:hAnsi="Calibri" w:cs="Calibri"/>
-          <w:color w:val="000000"/>
-        </w:rPr>
-        <w:t>:</w:t>
-      </w:r>
+        <w:t xml:space="preserve">Sacrifice </w:t>
+      </w:r>
+      <w:proofErr w:type="gramStart"/>
+      <w:r>
+        <w:rPr>
+          <w:rFonts w:ascii="Calibri" w:eastAsia="Times New Roman" w:hAnsi="Calibri" w:cs="Calibri"/>
+          <w:color w:val="000000"/>
+        </w:rPr>
+        <w:t>Océanique</w:t>
+      </w:r>
+      <w:r>
+        <w:rPr>
+          <w:rFonts w:ascii="Calibri" w:eastAsia="Times New Roman" w:hAnsi="Calibri" w:cs="Calibri"/>
+          <w:color w:val="000000"/>
+        </w:rPr>
+        <w:t>:</w:t>
+      </w:r>
+      <w:proofErr w:type="gramEnd"/>
       <w:r>
         <w:rPr>
           <w:rFonts w:ascii="Calibri" w:eastAsia="Times New Roman" w:hAnsi="Calibri" w:cs="Calibri"/>
@@ -1996,19 +3452,57 @@
         <w:t xml:space="preserve"> </w:t>
       </w:r>
       <w:r>
-        <w:t xml:space="preserve">Coute de la vigueur . inflige des dégats. </w:t>
-      </w:r>
-      <w:r>
-        <w:t>Transfère ensuite l'intégralité de la vigueur à Azrak.</w:t>
-      </w:r>
-    </w:p>
-    <w:p/>
-    <w:p>
-      <w:r>
-        <w:rPr>
-          <w:highlight w:val="green"/>
-        </w:rPr>
-        <w:t xml:space="preserve">Compétence 10: </w:t>
+        <w:t xml:space="preserve">Coute de la vigueur . </w:t>
+      </w:r>
+      <w:proofErr w:type="gramStart"/>
+      <w:r>
+        <w:t>inflige</w:t>
+      </w:r>
+      <w:proofErr w:type="gramEnd"/>
+      <w:r>
+        <w:t xml:space="preserve"> des </w:t>
+      </w:r>
+      <w:proofErr w:type="spellStart"/>
+      <w:r>
+        <w:t>dégats</w:t>
+      </w:r>
+      <w:proofErr w:type="spellEnd"/>
+      <w:r>
+        <w:t xml:space="preserve">. </w:t>
+      </w:r>
+      <w:r>
+        <w:t xml:space="preserve">Transfère ensuite l'intégralité de la vigueur à </w:t>
+      </w:r>
+      <w:proofErr w:type="spellStart"/>
+      <w:r>
+        <w:t>Azrak</w:t>
+      </w:r>
+      <w:proofErr w:type="spellEnd"/>
+      <w:r>
+        <w:t>.</w:t>
+      </w:r>
+    </w:p>
+    <w:p/>
+    <w:p>
+      <w:r>
+        <w:rPr>
+          <w:highlight w:val="green"/>
+        </w:rPr>
+        <w:t xml:space="preserve">Compétence </w:t>
+      </w:r>
+      <w:proofErr w:type="gramStart"/>
+      <w:r>
+        <w:rPr>
+          <w:highlight w:val="green"/>
+        </w:rPr>
+        <w:t>10:</w:t>
+      </w:r>
+      <w:proofErr w:type="gramEnd"/>
+      <w:r>
+        <w:rPr>
+          <w:highlight w:val="green"/>
+        </w:rPr>
+        <w:t xml:space="preserve"> </w:t>
       </w:r>
       <w:r>
         <w:rPr>
@@ -2032,8 +3526,30 @@
         <w:rPr>
           <w:highlight w:val="green"/>
         </w:rPr>
-        <w:t>.  inflige des dégats</w:t>
-      </w:r>
+        <w:t xml:space="preserve">.  </w:t>
+      </w:r>
+      <w:proofErr w:type="gramStart"/>
+      <w:r>
+        <w:rPr>
+          <w:highlight w:val="green"/>
+        </w:rPr>
+        <w:t>inflige</w:t>
+      </w:r>
+      <w:proofErr w:type="gramEnd"/>
+      <w:r>
+        <w:rPr>
+          <w:highlight w:val="green"/>
+        </w:rPr>
+        <w:t xml:space="preserve"> des </w:t>
+      </w:r>
+      <w:proofErr w:type="spellStart"/>
+      <w:r>
+        <w:rPr>
+          <w:highlight w:val="green"/>
+        </w:rPr>
+        <w:t>dégats</w:t>
+      </w:r>
+      <w:proofErr w:type="spellEnd"/>
       <w:r>
         <w:rPr>
           <w:highlight w:val="green"/>
@@ -2050,7 +3566,21 @@
         <w:rPr>
           <w:highlight w:val="green"/>
         </w:rPr>
-        <w:t>l'esquive de 100% pendant un tour. Augmente les dégats de 30% pendant 3 tours</w:t>
+        <w:t xml:space="preserve">l'esquive de 100% pendant un tour. Augmente les </w:t>
+      </w:r>
+      <w:proofErr w:type="spellStart"/>
+      <w:r>
+        <w:rPr>
+          <w:highlight w:val="green"/>
+        </w:rPr>
+        <w:t>dégats</w:t>
+      </w:r>
+      <w:proofErr w:type="spellEnd"/>
+      <w:r>
+        <w:rPr>
+          <w:highlight w:val="green"/>
+        </w:rPr>
+        <w:t xml:space="preserve"> de 30% pendant 3 tours</w:t>
       </w:r>
     </w:p>
     <w:p/>
@@ -2077,6 +3607,7 @@
           <w:bCs/>
         </w:rPr>
       </w:pPr>
+      <w:proofErr w:type="spellStart"/>
       <w:r>
         <w:rPr>
           <w:b/>
@@ -2084,8 +3615,10 @@
         </w:rPr>
         <w:t>Azrak</w:t>
       </w:r>
-    </w:p>
-    <w:p>
+      <w:proofErr w:type="spellEnd"/>
+    </w:p>
+    <w:p>
+      <w:proofErr w:type="gramStart"/>
       <w:r>
         <w:rPr>
           <w:b/>
@@ -2093,8 +3626,17 @@
         </w:rPr>
         <w:t>Bonus:</w:t>
       </w:r>
-      <w:r>
-        <w:t xml:space="preserve"> Regen de mana +5, attaque après utilisation d'un</w:t>
+      <w:proofErr w:type="gramEnd"/>
+      <w:r>
+        <w:t xml:space="preserve"> </w:t>
+      </w:r>
+      <w:proofErr w:type="spellStart"/>
+      <w:r>
+        <w:t>Regen</w:t>
+      </w:r>
+      <w:proofErr w:type="spellEnd"/>
+      <w:r>
+        <w:t xml:space="preserve"> de mana +5, attaque après utilisation d'un</w:t>
       </w:r>
       <w:r>
         <w:rPr>
@@ -2112,17 +3654,45 @@
         <w:t>(que lui)</w:t>
       </w:r>
       <w:r>
-        <w:t>, dégats +5% pendant 1 tour. +1 de dégats sur la prochaine attaque pour chaque excès de soins reçus sur ce tour.</w:t>
-      </w:r>
-    </w:p>
-    <w:p>
-      <w:r>
-        <w:t>dégats +25% quand PV-50%</w:t>
-      </w:r>
-    </w:p>
-    <w:p>
-      <w:r>
-        <w:t>entre 0-25% PV, esquive +10</w:t>
+        <w:t xml:space="preserve">, </w:t>
+      </w:r>
+      <w:proofErr w:type="spellStart"/>
+      <w:r>
+        <w:t>dégats</w:t>
+      </w:r>
+      <w:proofErr w:type="spellEnd"/>
+      <w:r>
+        <w:t xml:space="preserve"> +5% pendant 1 tour. +1 de </w:t>
+      </w:r>
+      <w:proofErr w:type="spellStart"/>
+      <w:r>
+        <w:t>dégats</w:t>
+      </w:r>
+      <w:proofErr w:type="spellEnd"/>
+      <w:r>
+        <w:t xml:space="preserve"> sur la prochaine attaque pour chaque excès de soins reçus sur ce tour.</w:t>
+      </w:r>
+    </w:p>
+    <w:p>
+      <w:proofErr w:type="spellStart"/>
+      <w:proofErr w:type="gramStart"/>
+      <w:r>
+        <w:t>dégats</w:t>
+      </w:r>
+      <w:proofErr w:type="spellEnd"/>
+      <w:proofErr w:type="gramEnd"/>
+      <w:r>
+        <w:t xml:space="preserve"> +25% quand PV-50%</w:t>
+      </w:r>
+    </w:p>
+    <w:p>
+      <w:proofErr w:type="gramStart"/>
+      <w:r>
+        <w:t>entre</w:t>
+      </w:r>
+      <w:proofErr w:type="gramEnd"/>
+      <w:r>
+        <w:t xml:space="preserve"> 0-25% PV, esquive +10</w:t>
       </w:r>
       <w:r>
         <w:t>%</w:t>
@@ -2190,28 +3760,56 @@
         <w:t>Compétence 1</w:t>
       </w:r>
       <w:r>
-        <w:t xml:space="preserve"> Lame Fusionnelle</w:t>
-      </w:r>
-      <w:r>
-        <w:t>:</w:t>
-      </w:r>
-      <w:r>
-        <w:t xml:space="preserve"> Coute de la vigueur.  inflige des dégats</w:t>
-      </w:r>
-    </w:p>
-    <w:p>
-      <w:r>
-        <w:t>Compétence 2</w:t>
-      </w:r>
-      <w:r>
-        <w:t>:</w:t>
-      </w:r>
-      <w:r>
-        <w:t xml:space="preserve"> </w:t>
-      </w:r>
-      <w:r>
-        <w:t>Furie du Mordor</w:t>
-      </w:r>
+        <w:t xml:space="preserve"> Lame </w:t>
+      </w:r>
+      <w:proofErr w:type="gramStart"/>
+      <w:r>
+        <w:t>Fusionnelle</w:t>
+      </w:r>
+      <w:r>
+        <w:t>:</w:t>
+      </w:r>
+      <w:proofErr w:type="gramEnd"/>
+      <w:r>
+        <w:t xml:space="preserve"> Coute de la vigueur.  </w:t>
+      </w:r>
+      <w:proofErr w:type="gramStart"/>
+      <w:r>
+        <w:t>inflige</w:t>
+      </w:r>
+      <w:proofErr w:type="gramEnd"/>
+      <w:r>
+        <w:t xml:space="preserve"> des </w:t>
+      </w:r>
+      <w:proofErr w:type="spellStart"/>
+      <w:r>
+        <w:t>dégats</w:t>
+      </w:r>
+      <w:proofErr w:type="spellEnd"/>
+    </w:p>
+    <w:p>
+      <w:r>
+        <w:t xml:space="preserve">Compétence </w:t>
+      </w:r>
+      <w:proofErr w:type="gramStart"/>
+      <w:r>
+        <w:t>2</w:t>
+      </w:r>
+      <w:r>
+        <w:t>:</w:t>
+      </w:r>
+      <w:proofErr w:type="gramEnd"/>
+      <w:r>
+        <w:t xml:space="preserve"> </w:t>
+      </w:r>
+      <w:r>
+        <w:t xml:space="preserve">Furie du </w:t>
+      </w:r>
+      <w:proofErr w:type="spellStart"/>
+      <w:r>
+        <w:t>Mordor</w:t>
+      </w:r>
+      <w:proofErr w:type="spellEnd"/>
       <w:r>
         <w:t>:</w:t>
       </w:r>
@@ -2230,17 +3828,43 @@
       <w:r>
         <w:t xml:space="preserve">.  </w:t>
       </w:r>
-      <w:r>
-        <w:t>augmente la puissance physique de 30% pendant  3 tours. augmente la puissance physique des autres membres du groupe de 10%. utilisable tous les 6 tours.</w:t>
-      </w:r>
-    </w:p>
-    <w:p>
-      <w:r>
-        <w:t>Compétence 3</w:t>
-      </w:r>
-      <w:r>
-        <w:t>:</w:t>
-      </w:r>
+      <w:proofErr w:type="gramStart"/>
+      <w:r>
+        <w:t>augmente</w:t>
+      </w:r>
+      <w:proofErr w:type="gramEnd"/>
+      <w:r>
+        <w:t xml:space="preserve"> la puissance physique de 30% pendant  3 tours. </w:t>
+      </w:r>
+      <w:proofErr w:type="gramStart"/>
+      <w:r>
+        <w:t>augmente</w:t>
+      </w:r>
+      <w:proofErr w:type="gramEnd"/>
+      <w:r>
+        <w:t xml:space="preserve"> la puissance physique des autres membres du groupe de 10%. </w:t>
+      </w:r>
+      <w:proofErr w:type="gramStart"/>
+      <w:r>
+        <w:t>utilisable</w:t>
+      </w:r>
+      <w:proofErr w:type="gramEnd"/>
+      <w:r>
+        <w:t xml:space="preserve"> tous les 6 tours.</w:t>
+      </w:r>
+    </w:p>
+    <w:p>
+      <w:r>
+        <w:t xml:space="preserve">Compétence </w:t>
+      </w:r>
+      <w:proofErr w:type="gramStart"/>
+      <w:r>
+        <w:t>3</w:t>
+      </w:r>
+      <w:r>
+        <w:t>:</w:t>
+      </w:r>
+      <w:proofErr w:type="gramEnd"/>
       <w:r>
         <w:t xml:space="preserve"> </w:t>
       </w:r>
@@ -2256,20 +3880,43 @@
       <w:r>
         <w:t xml:space="preserve">Coute du mana . </w:t>
       </w:r>
-      <w:r>
-        <w:t xml:space="preserve">inflige des dégats. </w:t>
-      </w:r>
-      <w:r>
-        <w:t>réduit l'armure magique de la cible de 20% pendant 4 tours.</w:t>
-      </w:r>
-    </w:p>
-    <w:p>
-      <w:r>
-        <w:t>Compétence 4</w:t>
-      </w:r>
-      <w:r>
-        <w:t>:</w:t>
-      </w:r>
+      <w:proofErr w:type="gramStart"/>
+      <w:r>
+        <w:t>inflige</w:t>
+      </w:r>
+      <w:proofErr w:type="gramEnd"/>
+      <w:r>
+        <w:t xml:space="preserve"> des </w:t>
+      </w:r>
+      <w:proofErr w:type="spellStart"/>
+      <w:r>
+        <w:t>dégats</w:t>
+      </w:r>
+      <w:proofErr w:type="spellEnd"/>
+      <w:r>
+        <w:t xml:space="preserve">. </w:t>
+      </w:r>
+      <w:proofErr w:type="gramStart"/>
+      <w:r>
+        <w:t>réduit</w:t>
+      </w:r>
+      <w:proofErr w:type="gramEnd"/>
+      <w:r>
+        <w:t xml:space="preserve"> l'armure magique de la cible de 20% pendant 4 tours.</w:t>
+      </w:r>
+    </w:p>
+    <w:p>
+      <w:r>
+        <w:t xml:space="preserve">Compétence </w:t>
+      </w:r>
+      <w:proofErr w:type="gramStart"/>
+      <w:r>
+        <w:t>4</w:t>
+      </w:r>
+      <w:r>
+        <w:t>:</w:t>
+      </w:r>
+      <w:proofErr w:type="gramEnd"/>
       <w:r>
         <w:t xml:space="preserve"> </w:t>
       </w:r>
@@ -2289,18 +3936,47 @@
         <w:t>de la vigueur</w:t>
       </w:r>
       <w:r>
-        <w:t>.  inflige des dégats</w:t>
-      </w:r>
-      <w:r>
-        <w:t>. . réduit l'armure physique de la cible de 25% pendant 4 tours.</w:t>
-      </w:r>
-    </w:p>
-    <w:p>
-      <w:r>
-        <w:t>Compétence 5</w:t>
-      </w:r>
-      <w:r>
-        <w:t xml:space="preserve">: </w:t>
+        <w:t xml:space="preserve">.  </w:t>
+      </w:r>
+      <w:proofErr w:type="gramStart"/>
+      <w:r>
+        <w:t>inflige</w:t>
+      </w:r>
+      <w:proofErr w:type="gramEnd"/>
+      <w:r>
+        <w:t xml:space="preserve"> des </w:t>
+      </w:r>
+      <w:proofErr w:type="spellStart"/>
+      <w:r>
+        <w:t>dégats</w:t>
+      </w:r>
+      <w:proofErr w:type="spellEnd"/>
+      <w:r>
+        <w:t xml:space="preserve">. . </w:t>
+      </w:r>
+      <w:proofErr w:type="gramStart"/>
+      <w:r>
+        <w:t>réduit</w:t>
+      </w:r>
+      <w:proofErr w:type="gramEnd"/>
+      <w:r>
+        <w:t xml:space="preserve"> l'armure physique de la cible de 25% pendant 4 tours.</w:t>
+      </w:r>
+    </w:p>
+    <w:p>
+      <w:r>
+        <w:t xml:space="preserve">Compétence </w:t>
+      </w:r>
+      <w:proofErr w:type="gramStart"/>
+      <w:r>
+        <w:t>5</w:t>
+      </w:r>
+      <w:r>
+        <w:t>:</w:t>
+      </w:r>
+      <w:proofErr w:type="gramEnd"/>
+      <w:r>
+        <w:t xml:space="preserve"> </w:t>
       </w:r>
       <w:r>
         <w:t xml:space="preserve"> </w:t>
@@ -2320,17 +3996,35 @@
       <w:r>
         <w:t xml:space="preserve">.  </w:t>
       </w:r>
-      <w:r>
-        <w:t>inflige des dégats de zone</w:t>
-      </w:r>
-    </w:p>
-    <w:p>
-      <w:r>
-        <w:t>Compétence 6</w:t>
-      </w:r>
-      <w:r>
-        <w:t>:</w:t>
-      </w:r>
+      <w:proofErr w:type="gramStart"/>
+      <w:r>
+        <w:t>inflige</w:t>
+      </w:r>
+      <w:proofErr w:type="gramEnd"/>
+      <w:r>
+        <w:t xml:space="preserve"> des </w:t>
+      </w:r>
+      <w:proofErr w:type="spellStart"/>
+      <w:r>
+        <w:t>dégats</w:t>
+      </w:r>
+      <w:proofErr w:type="spellEnd"/>
+      <w:r>
+        <w:t xml:space="preserve"> de zone</w:t>
+      </w:r>
+    </w:p>
+    <w:p>
+      <w:r>
+        <w:t xml:space="preserve">Compétence </w:t>
+      </w:r>
+      <w:proofErr w:type="gramStart"/>
+      <w:r>
+        <w:t>6</w:t>
+      </w:r>
+      <w:r>
+        <w:t>:</w:t>
+      </w:r>
+      <w:proofErr w:type="gramEnd"/>
       <w:r>
         <w:t xml:space="preserve"> </w:t>
       </w:r>
@@ -2349,8 +4043,29 @@
       <w:r>
         <w:t xml:space="preserve">. </w:t>
       </w:r>
-      <w:r>
-        <w:t>inflige des dégats. réduit la vitesse de la cible de 10 pendant 6 tours</w:t>
+      <w:proofErr w:type="gramStart"/>
+      <w:r>
+        <w:t>inflige</w:t>
+      </w:r>
+      <w:proofErr w:type="gramEnd"/>
+      <w:r>
+        <w:t xml:space="preserve"> des </w:t>
+      </w:r>
+      <w:proofErr w:type="spellStart"/>
+      <w:r>
+        <w:t>dégats</w:t>
+      </w:r>
+      <w:proofErr w:type="spellEnd"/>
+      <w:r>
+        <w:t xml:space="preserve">. </w:t>
+      </w:r>
+      <w:proofErr w:type="gramStart"/>
+      <w:r>
+        <w:t>réduit</w:t>
+      </w:r>
+      <w:proofErr w:type="gramEnd"/>
+      <w:r>
+        <w:t xml:space="preserve"> la vitesse de la cible de 10 pendant 6 tours</w:t>
       </w:r>
     </w:p>
     <w:p>
@@ -2358,7 +4073,15 @@
         <w:t>Compétence</w:t>
       </w:r>
       <w:r>
-        <w:t xml:space="preserve"> 7: </w:t>
+        <w:t xml:space="preserve"> </w:t>
+      </w:r>
+      <w:proofErr w:type="gramStart"/>
+      <w:r>
+        <w:t>7:</w:t>
+      </w:r>
+      <w:proofErr w:type="gramEnd"/>
+      <w:r>
+        <w:t xml:space="preserve"> </w:t>
       </w:r>
       <w:r>
         <w:t>Fracas des Abysses</w:t>
@@ -2367,8 +4090,21 @@
         <w:t>:</w:t>
       </w:r>
       <w:r>
-        <w:t xml:space="preserve"> Coute de la vigueur . inflige des dégats</w:t>
-      </w:r>
+        <w:t xml:space="preserve"> Coute de la vigueur . </w:t>
+      </w:r>
+      <w:proofErr w:type="gramStart"/>
+      <w:r>
+        <w:t>inflige</w:t>
+      </w:r>
+      <w:proofErr w:type="gramEnd"/>
+      <w:r>
+        <w:t xml:space="preserve"> des </w:t>
+      </w:r>
+      <w:proofErr w:type="spellStart"/>
+      <w:r>
+        <w:t>dégats</w:t>
+      </w:r>
+      <w:proofErr w:type="spellEnd"/>
       <w:r>
         <w:t xml:space="preserve"> de zone. Esquive des cibles réduites de 5% pendant 3 tours.</w:t>
       </w:r>
@@ -2403,14 +4139,36 @@
           <w:rFonts w:ascii="Calibri" w:eastAsia="Times New Roman" w:hAnsi="Calibri" w:cs="Calibri"/>
           <w:color w:val="000000"/>
         </w:rPr>
-        <w:t>Flèche de la Montagne du Destin</w:t>
-      </w:r>
-      <w:r>
-        <w:t>:</w:t>
-      </w:r>
-      <w:r>
-        <w:t xml:space="preserve"> Coute de la vigueur . inflige des dégats</w:t>
-      </w:r>
+        <w:t xml:space="preserve">Flèche de la Montagne du </w:t>
+      </w:r>
+      <w:proofErr w:type="gramStart"/>
+      <w:r>
+        <w:rPr>
+          <w:rFonts w:ascii="Calibri" w:eastAsia="Times New Roman" w:hAnsi="Calibri" w:cs="Calibri"/>
+          <w:color w:val="000000"/>
+        </w:rPr>
+        <w:t>Destin</w:t>
+      </w:r>
+      <w:r>
+        <w:t>:</w:t>
+      </w:r>
+      <w:proofErr w:type="gramEnd"/>
+      <w:r>
+        <w:t xml:space="preserve"> Coute de la vigueur . </w:t>
+      </w:r>
+      <w:proofErr w:type="gramStart"/>
+      <w:r>
+        <w:t>inflige</w:t>
+      </w:r>
+      <w:proofErr w:type="gramEnd"/>
+      <w:r>
+        <w:t xml:space="preserve"> des </w:t>
+      </w:r>
+      <w:proofErr w:type="spellStart"/>
+      <w:r>
+        <w:t>dégats</w:t>
+      </w:r>
+      <w:proofErr w:type="spellEnd"/>
       <w:r>
         <w:t xml:space="preserve"> directs élevés + applique un DOT pendant 4 tours.</w:t>
       </w:r>
@@ -2454,15 +4212,26 @@
           <w:rFonts w:ascii="Calibri" w:eastAsia="Times New Roman" w:hAnsi="Calibri" w:cs="Calibri"/>
           <w:color w:val="000000"/>
         </w:rPr>
-        <w:t>Récupération Mordorienne</w:t>
-      </w:r>
-      <w:r>
-        <w:rPr>
-          <w:rFonts w:ascii="Calibri" w:eastAsia="Times New Roman" w:hAnsi="Calibri" w:cs="Calibri"/>
-          <w:color w:val="000000"/>
-        </w:rPr>
-        <w:t>:</w:t>
-      </w:r>
+        <w:t xml:space="preserve">Récupération </w:t>
+      </w:r>
+      <w:proofErr w:type="spellStart"/>
+      <w:proofErr w:type="gramStart"/>
+      <w:r>
+        <w:rPr>
+          <w:rFonts w:ascii="Calibri" w:eastAsia="Times New Roman" w:hAnsi="Calibri" w:cs="Calibri"/>
+          <w:color w:val="000000"/>
+        </w:rPr>
+        <w:t>Mordorienne</w:t>
+      </w:r>
+      <w:proofErr w:type="spellEnd"/>
+      <w:r>
+        <w:rPr>
+          <w:rFonts w:ascii="Calibri" w:eastAsia="Times New Roman" w:hAnsi="Calibri" w:cs="Calibri"/>
+          <w:color w:val="000000"/>
+        </w:rPr>
+        <w:t>:</w:t>
+      </w:r>
+      <w:proofErr w:type="gramEnd"/>
       <w:r>
         <w:rPr>
           <w:rFonts w:ascii="Calibri" w:eastAsia="Times New Roman" w:hAnsi="Calibri" w:cs="Calibri"/>
@@ -2481,7 +4250,15 @@
         <w:t xml:space="preserve"> .</w:t>
       </w:r>
       <w:r>
-        <w:t xml:space="preserve"> Pour chaque ennemis tués au tour précédent, augmente les dégats de 10% </w:t>
+        <w:t xml:space="preserve"> Pour chaque ennemis tués au tour précédent, augmente les </w:t>
+      </w:r>
+      <w:proofErr w:type="spellStart"/>
+      <w:r>
+        <w:t>dégats</w:t>
+      </w:r>
+      <w:proofErr w:type="spellEnd"/>
+      <w:r>
+        <w:t xml:space="preserve"> de 10% </w:t>
       </w:r>
       <w:r>
         <w:t xml:space="preserve">direct et jusqu’à fin du </w:t>
@@ -2496,13 +4273,21 @@
         <w:t xml:space="preserve">direct </w:t>
       </w:r>
       <w:r>
-        <w:t>10% de PV, de vigueur et de Mana</w:t>
-      </w:r>
-      <w:r>
-        <w:t xml:space="preserve"> </w:t>
-      </w:r>
-      <w:r>
-        <w:t xml:space="preserve">. </w:t>
+        <w:t xml:space="preserve">10% de PV, de vigueur et de </w:t>
+      </w:r>
+      <w:proofErr w:type="gramStart"/>
+      <w:r>
+        <w:t>Mana</w:t>
+      </w:r>
+      <w:r>
+        <w:t xml:space="preserve"> </w:t>
+      </w:r>
+      <w:r>
+        <w:t>.</w:t>
+      </w:r>
+      <w:proofErr w:type="gramEnd"/>
+      <w:r>
+        <w:t xml:space="preserve"> </w:t>
       </w:r>
     </w:p>
     <w:p/>
@@ -2511,16 +4296,56 @@
         <w:t>Compétence 10</w:t>
       </w:r>
       <w:r>
-        <w:t xml:space="preserve"> Lame de Morgul</w:t>
-      </w:r>
-      <w:r>
-        <w:t xml:space="preserve">: </w:t>
+        <w:t xml:space="preserve"> Lame de </w:t>
+      </w:r>
+      <w:proofErr w:type="spellStart"/>
+      <w:proofErr w:type="gramStart"/>
+      <w:r>
+        <w:t>Morgul</w:t>
+      </w:r>
+      <w:proofErr w:type="spellEnd"/>
+      <w:r>
+        <w:t>:</w:t>
+      </w:r>
+      <w:proofErr w:type="gramEnd"/>
+      <w:r>
+        <w:t xml:space="preserve"> </w:t>
       </w:r>
       <w:r>
         <w:t xml:space="preserve">Effet : </w:t>
       </w:r>
       <w:r>
-        <w:t>Coute de la vigueur.  inflige des dégats de zone . Augmente l'esquive de 100% pendant un tour. Augmente les dégats de 30% pendant 3 tours</w:t>
+        <w:t xml:space="preserve">Coute de la vigueur.  </w:t>
+      </w:r>
+      <w:proofErr w:type="gramStart"/>
+      <w:r>
+        <w:t>inflige</w:t>
+      </w:r>
+      <w:proofErr w:type="gramEnd"/>
+      <w:r>
+        <w:t xml:space="preserve"> des </w:t>
+      </w:r>
+      <w:proofErr w:type="spellStart"/>
+      <w:r>
+        <w:t>dégats</w:t>
+      </w:r>
+      <w:proofErr w:type="spellEnd"/>
+      <w:r>
+        <w:t xml:space="preserve"> de zone . Augmente l'esquive de 100% pendant un tour</w:t>
+      </w:r>
+      <w:r>
+        <w:t xml:space="preserve"> pour lanceur</w:t>
+      </w:r>
+      <w:r>
+        <w:t xml:space="preserve">. Augmente les </w:t>
+      </w:r>
+      <w:proofErr w:type="spellStart"/>
+      <w:r>
+        <w:t>dégats</w:t>
+      </w:r>
+      <w:proofErr w:type="spellEnd"/>
+      <w:r>
+        <w:t xml:space="preserve"> de 30% pendant 3 tours</w:t>
       </w:r>
       <w:r>
         <w:t>. Utilisable tous les 6 tours.</w:t>
@@ -2556,15 +4381,26 @@
           <w:rFonts w:ascii="Calibri" w:eastAsia="Times New Roman" w:hAnsi="Calibri" w:cs="Calibri"/>
           <w:color w:val="000000"/>
         </w:rPr>
-        <w:t>Malédiction de Morgul</w:t>
-      </w:r>
-      <w:r>
-        <w:rPr>
-          <w:rFonts w:ascii="Calibri" w:eastAsia="Times New Roman" w:hAnsi="Calibri" w:cs="Calibri"/>
-          <w:color w:val="000000"/>
-        </w:rPr>
-        <w:t>:</w:t>
-      </w:r>
+        <w:t xml:space="preserve">Malédiction de </w:t>
+      </w:r>
+      <w:proofErr w:type="spellStart"/>
+      <w:proofErr w:type="gramStart"/>
+      <w:r>
+        <w:rPr>
+          <w:rFonts w:ascii="Calibri" w:eastAsia="Times New Roman" w:hAnsi="Calibri" w:cs="Calibri"/>
+          <w:color w:val="000000"/>
+        </w:rPr>
+        <w:t>Morgul</w:t>
+      </w:r>
+      <w:proofErr w:type="spellEnd"/>
+      <w:r>
+        <w:rPr>
+          <w:rFonts w:ascii="Calibri" w:eastAsia="Times New Roman" w:hAnsi="Calibri" w:cs="Calibri"/>
+          <w:color w:val="000000"/>
+        </w:rPr>
+        <w:t>:</w:t>
+      </w:r>
+      <w:proofErr w:type="gramEnd"/>
       <w:r>
         <w:rPr>
           <w:rFonts w:ascii="Calibri" w:eastAsia="Times New Roman" w:hAnsi="Calibri" w:cs="Calibri"/>
@@ -2589,8 +4425,21 @@
         <w:t>du mana</w:t>
       </w:r>
       <w:r>
-        <w:t xml:space="preserve"> . inflige des dégats</w:t>
-      </w:r>
+        <w:t xml:space="preserve"> . </w:t>
+      </w:r>
+      <w:proofErr w:type="gramStart"/>
+      <w:r>
+        <w:t>inflige</w:t>
+      </w:r>
+      <w:proofErr w:type="gramEnd"/>
+      <w:r>
+        <w:t xml:space="preserve"> des </w:t>
+      </w:r>
+      <w:proofErr w:type="spellStart"/>
+      <w:r>
+        <w:t>dégats</w:t>
+      </w:r>
+      <w:proofErr w:type="spellEnd"/>
       <w:r>
         <w:t xml:space="preserve"> pendant 3 tours (DOT). Armure magique de la cible -10% pendant 3 tours.</w:t>
       </w:r>
@@ -2601,13 +4450,77 @@
         <w:rPr>
           <w:highlight w:val="green"/>
         </w:rPr>
-        <w:t xml:space="preserve">Compétence 12 Éclipse du Mordor: Effet : Coute de la vigueur.  inflige des dégats de zone . Augmente </w:t>
-      </w:r>
-      <w:r>
-        <w:rPr>
-          <w:highlight w:val="green"/>
-        </w:rPr>
-        <w:t>les dégats du groupe de</w:t>
+        <w:t xml:space="preserve">Compétence 12 Éclipse du </w:t>
+      </w:r>
+      <w:proofErr w:type="spellStart"/>
+      <w:proofErr w:type="gramStart"/>
+      <w:r>
+        <w:rPr>
+          <w:highlight w:val="green"/>
+        </w:rPr>
+        <w:t>Mordor</w:t>
+      </w:r>
+      <w:proofErr w:type="spellEnd"/>
+      <w:r>
+        <w:rPr>
+          <w:highlight w:val="green"/>
+        </w:rPr>
+        <w:t>:</w:t>
+      </w:r>
+      <w:proofErr w:type="gramEnd"/>
+      <w:r>
+        <w:rPr>
+          <w:highlight w:val="green"/>
+        </w:rPr>
+        <w:t xml:space="preserve"> Effet : Coute de la vigueur.  </w:t>
+      </w:r>
+      <w:proofErr w:type="gramStart"/>
+      <w:r>
+        <w:rPr>
+          <w:highlight w:val="green"/>
+        </w:rPr>
+        <w:t>inflige</w:t>
+      </w:r>
+      <w:proofErr w:type="gramEnd"/>
+      <w:r>
+        <w:rPr>
+          <w:highlight w:val="green"/>
+        </w:rPr>
+        <w:t xml:space="preserve"> des </w:t>
+      </w:r>
+      <w:proofErr w:type="spellStart"/>
+      <w:r>
+        <w:rPr>
+          <w:highlight w:val="green"/>
+        </w:rPr>
+        <w:t>dégats</w:t>
+      </w:r>
+      <w:proofErr w:type="spellEnd"/>
+      <w:r>
+        <w:rPr>
+          <w:highlight w:val="green"/>
+        </w:rPr>
+        <w:t xml:space="preserve"> de zone . Augmente </w:t>
+      </w:r>
+      <w:r>
+        <w:rPr>
+          <w:highlight w:val="green"/>
+        </w:rPr>
+        <w:t xml:space="preserve">les </w:t>
+      </w:r>
+      <w:proofErr w:type="spellStart"/>
+      <w:r>
+        <w:rPr>
+          <w:highlight w:val="green"/>
+        </w:rPr>
+        <w:t>dégats</w:t>
+      </w:r>
+      <w:proofErr w:type="spellEnd"/>
+      <w:r>
+        <w:rPr>
+          <w:highlight w:val="green"/>
+        </w:rPr>
+        <w:t xml:space="preserve"> du groupe de</w:t>
       </w:r>
       <w:r>
         <w:rPr>
@@ -2637,6 +4550,7 @@
           <w:bCs/>
         </w:rPr>
       </w:pPr>
+      <w:proofErr w:type="spellStart"/>
       <w:r>
         <w:rPr>
           <w:b/>
@@ -2644,6 +4558,7 @@
         </w:rPr>
         <w:t>Thraïn</w:t>
       </w:r>
+      <w:proofErr w:type="spellEnd"/>
     </w:p>
     <w:p>
       <w:r>
@@ -2651,26 +4566,72 @@
           <w:b/>
           <w:bCs/>
         </w:rPr>
-        <w:t>Bonus passif:</w:t>
-      </w:r>
+        <w:t xml:space="preserve">Bonus </w:t>
+      </w:r>
+      <w:proofErr w:type="gramStart"/>
       <w:r>
         <w:rPr>
           <w:b/>
           <w:bCs/>
         </w:rPr>
+        <w:t>passif:</w:t>
+      </w:r>
+      <w:proofErr w:type="gramEnd"/>
+      <w:r>
+        <w:rPr>
+          <w:b/>
+          <w:bCs/>
+        </w:rPr>
         <w:t xml:space="preserve"> </w:t>
       </w:r>
       <w:r>
         <w:t>10% de chance de bloquer les attaques</w:t>
       </w:r>
       <w:r>
-        <w:t xml:space="preserve">. Au début de chaque tour, choisis entre 3 inspirations: </w:t>
-      </w:r>
-      <w:r>
-        <w:t>Erebor, Obscure ou spirituelle</w:t>
-      </w:r>
-      <w:r>
-        <w:t xml:space="preserve"> (Erebor: 15% de PV et d'armure en plus, Obscure: 15% de dégats et 15 de vitesse, Spirituelle: 7% de dégats subis en moins et +15% de coup critique</w:t>
+        <w:t xml:space="preserve">. Au début de chaque tour, choisis entre 3 </w:t>
+      </w:r>
+      <w:proofErr w:type="gramStart"/>
+      <w:r>
+        <w:t>inspirations:</w:t>
+      </w:r>
+      <w:proofErr w:type="gramEnd"/>
+      <w:r>
+        <w:t xml:space="preserve"> </w:t>
+      </w:r>
+      <w:proofErr w:type="spellStart"/>
+      <w:r>
+        <w:t>Erebor</w:t>
+      </w:r>
+      <w:proofErr w:type="spellEnd"/>
+      <w:r>
+        <w:t>, Obscure ou spirituelle</w:t>
+      </w:r>
+      <w:r>
+        <w:t xml:space="preserve"> (</w:t>
+      </w:r>
+      <w:proofErr w:type="spellStart"/>
+      <w:r>
+        <w:t>Erebor</w:t>
+      </w:r>
+      <w:proofErr w:type="spellEnd"/>
+      <w:r>
+        <w:t xml:space="preserve">: 15% de PV et d'armure en plus, Obscure: 15% de </w:t>
+      </w:r>
+      <w:proofErr w:type="spellStart"/>
+      <w:r>
+        <w:t>dégats</w:t>
+      </w:r>
+      <w:proofErr w:type="spellEnd"/>
+      <w:r>
+        <w:t xml:space="preserve"> et 15 de vitesse, Spirituelle: 7% de </w:t>
+      </w:r>
+      <w:proofErr w:type="spellStart"/>
+      <w:r>
+        <w:t>dégats</w:t>
+      </w:r>
+      <w:proofErr w:type="spellEnd"/>
+      <w:r>
+        <w:t xml:space="preserve"> subis en moins et +15% de coup critique</w:t>
       </w:r>
       <w:r>
         <w:t>)</w:t>
@@ -2684,56 +4645,148 @@
     <w:p/>
     <w:p>
       <w:r>
-        <w:t>Compétence 1</w:t>
-      </w:r>
-      <w:r>
-        <w:t>:</w:t>
-      </w:r>
+        <w:t xml:space="preserve">Compétence </w:t>
+      </w:r>
+      <w:proofErr w:type="gramStart"/>
+      <w:r>
+        <w:t>1</w:t>
+      </w:r>
+      <w:r>
+        <w:t>:</w:t>
+      </w:r>
+      <w:proofErr w:type="gramEnd"/>
       <w:r>
         <w:t xml:space="preserve"> Frappe Cinglante </w:t>
       </w:r>
       <w:r>
-        <w:t xml:space="preserve">: génère de la rage. inflige des dégats. </w:t>
-      </w:r>
-    </w:p>
-    <w:p>
-      <w:r>
-        <w:t>Compétence 2</w:t>
+        <w:t xml:space="preserve">: génère de la rage. </w:t>
+      </w:r>
+      <w:proofErr w:type="gramStart"/>
+      <w:r>
+        <w:t>inflige</w:t>
+      </w:r>
+      <w:proofErr w:type="gramEnd"/>
+      <w:r>
+        <w:t xml:space="preserve"> des </w:t>
+      </w:r>
+      <w:proofErr w:type="spellStart"/>
+      <w:r>
+        <w:t>dégats</w:t>
+      </w:r>
+      <w:proofErr w:type="spellEnd"/>
+      <w:r>
+        <w:t xml:space="preserve">. </w:t>
+      </w:r>
+    </w:p>
+    <w:p>
+      <w:r>
+        <w:t xml:space="preserve">Compétence </w:t>
+      </w:r>
+      <w:proofErr w:type="gramStart"/>
+      <w:r>
+        <w:t>2</w:t>
+      </w:r>
+      <w:r>
+        <w:t>:</w:t>
+      </w:r>
+      <w:proofErr w:type="gramEnd"/>
+      <w:r>
+        <w:t xml:space="preserve"> </w:t>
+      </w:r>
+      <w:r>
+        <w:t>Bouclier Défensif :</w:t>
+      </w:r>
+      <w:r>
+        <w:t xml:space="preserve"> génère de la rage. </w:t>
+      </w:r>
+      <w:proofErr w:type="gramStart"/>
+      <w:r>
+        <w:t>chance</w:t>
+      </w:r>
+      <w:proofErr w:type="gramEnd"/>
+      <w:r>
+        <w:t xml:space="preserve"> de bloquer au prochain tour +20%. </w:t>
+      </w:r>
+      <w:proofErr w:type="gramStart"/>
+      <w:r>
+        <w:t>génère</w:t>
+      </w:r>
+      <w:proofErr w:type="gramEnd"/>
+      <w:r>
+        <w:t xml:space="preserve"> de l'</w:t>
+      </w:r>
+      <w:proofErr w:type="spellStart"/>
+      <w:r>
+        <w:t>aggro</w:t>
+      </w:r>
+      <w:proofErr w:type="spellEnd"/>
+    </w:p>
+    <w:p>
+      <w:r>
+        <w:t xml:space="preserve">Compétence </w:t>
+      </w:r>
+      <w:proofErr w:type="gramStart"/>
+      <w:r>
+        <w:t>3</w:t>
+      </w:r>
+      <w:r>
+        <w:t>:</w:t>
+      </w:r>
+      <w:proofErr w:type="gramEnd"/>
+      <w:r>
+        <w:t xml:space="preserve"> </w:t>
+      </w:r>
+      <w:r>
+        <w:t xml:space="preserve">Fracas Marteau </w:t>
       </w:r>
       <w:r>
         <w:t xml:space="preserve">: </w:t>
       </w:r>
       <w:r>
-        <w:t>Bouclier Défensif :</w:t>
-      </w:r>
-      <w:r>
-        <w:t xml:space="preserve"> génère de la rage. chance de bloquer au prochain tour +20%. génère de l'aggro</w:t>
-      </w:r>
-    </w:p>
-    <w:p>
-      <w:r>
-        <w:t>Compétence 3</w:t>
-      </w:r>
-      <w:r>
-        <w:t xml:space="preserve">: </w:t>
-      </w:r>
-      <w:r>
-        <w:t xml:space="preserve">Fracas Marteau </w:t>
-      </w:r>
-      <w:r>
-        <w:t xml:space="preserve">: </w:t>
-      </w:r>
-      <w:r>
-        <w:t>génère de la rage. inflige des dégats de zone. génère de l'aggro</w:t>
-      </w:r>
-    </w:p>
-    <w:p>
-      <w:r>
-        <w:t>Compétence 4</w:t>
-      </w:r>
-      <w:r>
-        <w:t>:</w:t>
-      </w:r>
+        <w:t xml:space="preserve">génère de la rage. </w:t>
+      </w:r>
+      <w:proofErr w:type="gramStart"/>
+      <w:r>
+        <w:t>inflige</w:t>
+      </w:r>
+      <w:proofErr w:type="gramEnd"/>
+      <w:r>
+        <w:t xml:space="preserve"> des </w:t>
+      </w:r>
+      <w:proofErr w:type="spellStart"/>
+      <w:r>
+        <w:t>dégats</w:t>
+      </w:r>
+      <w:proofErr w:type="spellEnd"/>
+      <w:r>
+        <w:t xml:space="preserve"> de zone. </w:t>
+      </w:r>
+      <w:proofErr w:type="gramStart"/>
+      <w:r>
+        <w:t>génère</w:t>
+      </w:r>
+      <w:proofErr w:type="gramEnd"/>
+      <w:r>
+        <w:t xml:space="preserve"> de l'</w:t>
+      </w:r>
+      <w:proofErr w:type="spellStart"/>
+      <w:r>
+        <w:t>aggro</w:t>
+      </w:r>
+      <w:proofErr w:type="spellEnd"/>
+    </w:p>
+    <w:p>
+      <w:r>
+        <w:t xml:space="preserve">Compétence </w:t>
+      </w:r>
+      <w:proofErr w:type="gramStart"/>
+      <w:r>
+        <w:t>4</w:t>
+      </w:r>
+      <w:r>
+        <w:t>:</w:t>
+      </w:r>
+      <w:proofErr w:type="gramEnd"/>
       <w:r>
         <w:t xml:space="preserve"> </w:t>
       </w:r>
@@ -2744,16 +4797,45 @@
         <w:t xml:space="preserve"> :</w:t>
       </w:r>
       <w:r>
-        <w:t xml:space="preserve"> coute de la rage. augmente la puissance physique de 30% pendant 2 tours. génère de l'aggro.</w:t>
-      </w:r>
-    </w:p>
-    <w:p>
-      <w:r>
-        <w:t>Compétence 5</w:t>
-      </w:r>
-      <w:r>
-        <w:t>:</w:t>
-      </w:r>
+        <w:t xml:space="preserve"> coute de la rage. </w:t>
+      </w:r>
+      <w:proofErr w:type="gramStart"/>
+      <w:r>
+        <w:t>augmente</w:t>
+      </w:r>
+      <w:proofErr w:type="gramEnd"/>
+      <w:r>
+        <w:t xml:space="preserve"> la puissance physique de 30% pendant 2 tours. </w:t>
+      </w:r>
+      <w:proofErr w:type="gramStart"/>
+      <w:r>
+        <w:t>génère</w:t>
+      </w:r>
+      <w:proofErr w:type="gramEnd"/>
+      <w:r>
+        <w:t xml:space="preserve"> de l'</w:t>
+      </w:r>
+      <w:proofErr w:type="spellStart"/>
+      <w:r>
+        <w:t>aggro</w:t>
+      </w:r>
+      <w:proofErr w:type="spellEnd"/>
+      <w:r>
+        <w:t>.</w:t>
+      </w:r>
+    </w:p>
+    <w:p>
+      <w:r>
+        <w:t xml:space="preserve">Compétence </w:t>
+      </w:r>
+      <w:proofErr w:type="gramStart"/>
+      <w:r>
+        <w:t>5</w:t>
+      </w:r>
+      <w:r>
+        <w:t>:</w:t>
+      </w:r>
+      <w:proofErr w:type="gramEnd"/>
       <w:r>
         <w:t xml:space="preserve"> </w:t>
       </w:r>
@@ -2764,16 +4846,37 @@
         <w:t>:</w:t>
       </w:r>
       <w:r>
-        <w:t xml:space="preserve"> coute de la rage. inflige des dégats massifs. Utilisable tous les 3 tours.</w:t>
-      </w:r>
-    </w:p>
-    <w:p>
-      <w:r>
-        <w:t>Compétence 6</w:t>
-      </w:r>
-      <w:r>
-        <w:t>:</w:t>
-      </w:r>
+        <w:t xml:space="preserve"> coute de la rage. </w:t>
+      </w:r>
+      <w:proofErr w:type="gramStart"/>
+      <w:r>
+        <w:t>inflige</w:t>
+      </w:r>
+      <w:proofErr w:type="gramEnd"/>
+      <w:r>
+        <w:t xml:space="preserve"> des </w:t>
+      </w:r>
+      <w:proofErr w:type="spellStart"/>
+      <w:r>
+        <w:t>dégats</w:t>
+      </w:r>
+      <w:proofErr w:type="spellEnd"/>
+      <w:r>
+        <w:t xml:space="preserve"> massifs. Utilisable tous les 3 tours.</w:t>
+      </w:r>
+    </w:p>
+    <w:p>
+      <w:r>
+        <w:t xml:space="preserve">Compétence </w:t>
+      </w:r>
+      <w:proofErr w:type="gramStart"/>
+      <w:r>
+        <w:t>6</w:t>
+      </w:r>
+      <w:r>
+        <w:t>:</w:t>
+      </w:r>
+      <w:proofErr w:type="gramEnd"/>
       <w:r>
         <w:t xml:space="preserve"> </w:t>
       </w:r>
@@ -2781,27 +4884,93 @@
         <w:t>Provocation Féroce :</w:t>
       </w:r>
       <w:r>
-        <w:t xml:space="preserve"> génère de la rage. chance de critique au prochain tour +40%. génère de l'aggro</w:t>
-      </w:r>
-      <w:r>
-        <w:t>. Reset aggro de tout le groupe.</w:t>
-      </w:r>
-      <w:r>
-        <w:t xml:space="preserve"> Puis genere celui de l attaquant</w:t>
-      </w:r>
+        <w:t xml:space="preserve"> génère de la rage. </w:t>
+      </w:r>
+      <w:proofErr w:type="gramStart"/>
+      <w:r>
+        <w:t>chance</w:t>
+      </w:r>
+      <w:proofErr w:type="gramEnd"/>
+      <w:r>
+        <w:t xml:space="preserve"> de critique au prochain tour +40%. </w:t>
+      </w:r>
+      <w:proofErr w:type="gramStart"/>
+      <w:r>
+        <w:t>génère</w:t>
+      </w:r>
+      <w:proofErr w:type="gramEnd"/>
+      <w:r>
+        <w:t xml:space="preserve"> de l'</w:t>
+      </w:r>
+      <w:proofErr w:type="spellStart"/>
+      <w:r>
+        <w:t>aggro</w:t>
+      </w:r>
+      <w:proofErr w:type="spellEnd"/>
+      <w:r>
+        <w:t xml:space="preserve">. Reset </w:t>
+      </w:r>
+      <w:proofErr w:type="spellStart"/>
+      <w:r>
+        <w:t>aggro</w:t>
+      </w:r>
+      <w:proofErr w:type="spellEnd"/>
+      <w:r>
+        <w:t xml:space="preserve"> de tout le groupe.</w:t>
+      </w:r>
+      <w:r>
+        <w:t xml:space="preserve"> Puis </w:t>
+      </w:r>
+      <w:proofErr w:type="spellStart"/>
+      <w:r>
+        <w:t>genere</w:t>
+      </w:r>
+      <w:proofErr w:type="spellEnd"/>
+      <w:r>
+        <w:t xml:space="preserve"> celui de </w:t>
+      </w:r>
+      <w:proofErr w:type="spellStart"/>
+      <w:r>
+        <w:t>l attaquant</w:t>
+      </w:r>
+      <w:proofErr w:type="spellEnd"/>
     </w:p>
     <w:p>
       <w:r>
         <w:t>Compétence</w:t>
       </w:r>
       <w:r>
-        <w:t xml:space="preserve"> 7: </w:t>
+        <w:t xml:space="preserve"> </w:t>
+      </w:r>
+      <w:proofErr w:type="gramStart"/>
+      <w:r>
+        <w:t>7:</w:t>
+      </w:r>
+      <w:proofErr w:type="gramEnd"/>
+      <w:r>
+        <w:t xml:space="preserve"> </w:t>
       </w:r>
       <w:r>
         <w:t>Enchaînement Furieux :</w:t>
       </w:r>
       <w:r>
-        <w:t xml:space="preserve"> coute de la rage. inflige des dégats. Cette attaque se répète tant que possible</w:t>
+        <w:t xml:space="preserve"> coute de la rage. </w:t>
+      </w:r>
+      <w:proofErr w:type="gramStart"/>
+      <w:r>
+        <w:t>inflige</w:t>
+      </w:r>
+      <w:proofErr w:type="gramEnd"/>
+      <w:r>
+        <w:t xml:space="preserve"> des </w:t>
+      </w:r>
+      <w:proofErr w:type="spellStart"/>
+      <w:r>
+        <w:t>dégats</w:t>
+      </w:r>
+      <w:proofErr w:type="spellEnd"/>
+      <w:r>
+        <w:t>. Cette attaque se répète tant que possible</w:t>
       </w:r>
       <w:r>
         <w:t>, tant qu’il y a assez de rage</w:t>
@@ -2825,12 +4994,21 @@
         </w:rPr>
         <w:t xml:space="preserve">Compétence </w:t>
       </w:r>
-      <w:r>
-        <w:rPr>
-          <w:rFonts w:ascii="Calibri" w:eastAsia="Times New Roman" w:hAnsi="Calibri" w:cs="Calibri"/>
-          <w:color w:val="000000"/>
-        </w:rPr>
-        <w:t xml:space="preserve">8: </w:t>
+      <w:proofErr w:type="gramStart"/>
+      <w:r>
+        <w:rPr>
+          <w:rFonts w:ascii="Calibri" w:eastAsia="Times New Roman" w:hAnsi="Calibri" w:cs="Calibri"/>
+          <w:color w:val="000000"/>
+        </w:rPr>
+        <w:t>8:</w:t>
+      </w:r>
+      <w:proofErr w:type="gramEnd"/>
+      <w:r>
+        <w:rPr>
+          <w:rFonts w:ascii="Calibri" w:eastAsia="Times New Roman" w:hAnsi="Calibri" w:cs="Calibri"/>
+          <w:color w:val="000000"/>
+        </w:rPr>
+        <w:t xml:space="preserve"> </w:t>
       </w:r>
       <w:r>
         <w:t xml:space="preserve"> </w:t>
@@ -2916,7 +5094,39 @@
         <w:t xml:space="preserve">Tourbillon Destructeur : Effet </w:t>
       </w:r>
       <w:r>
-        <w:t>: coute de la rage. inflige des dégats de zone massifs. génère de l'aggro.</w:t>
+        <w:t xml:space="preserve">: coute de la rage. </w:t>
+      </w:r>
+      <w:proofErr w:type="gramStart"/>
+      <w:r>
+        <w:t>inflige</w:t>
+      </w:r>
+      <w:proofErr w:type="gramEnd"/>
+      <w:r>
+        <w:t xml:space="preserve"> des </w:t>
+      </w:r>
+      <w:proofErr w:type="spellStart"/>
+      <w:r>
+        <w:t>dégats</w:t>
+      </w:r>
+      <w:proofErr w:type="spellEnd"/>
+      <w:r>
+        <w:t xml:space="preserve"> de zone massifs. </w:t>
+      </w:r>
+      <w:proofErr w:type="gramStart"/>
+      <w:r>
+        <w:t>génère</w:t>
+      </w:r>
+      <w:proofErr w:type="gramEnd"/>
+      <w:r>
+        <w:t xml:space="preserve"> de l'</w:t>
+      </w:r>
+      <w:proofErr w:type="spellStart"/>
+      <w:r>
+        <w:t>aggro</w:t>
+      </w:r>
+      <w:proofErr w:type="spellEnd"/>
+      <w:r>
+        <w:t>.</w:t>
       </w:r>
     </w:p>
     <w:p>
@@ -2931,13 +5141,71 @@
         <w:rPr>
           <w:highlight w:val="green"/>
         </w:rPr>
-        <w:t xml:space="preserve">Compétence 10 Fracassage de crâne à la masse: Effet : coute de la rage. dégats massifs à la cible + </w:t>
-      </w:r>
-      <w:r>
-        <w:rPr>
-          <w:highlight w:val="green"/>
-        </w:rPr>
-        <w:t>chance de bloquer au prochain tour +65% + dégats subis par la cible + 20% pendant 2 tours.</w:t>
+        <w:t xml:space="preserve">Compétence 10 </w:t>
+      </w:r>
+      <w:proofErr w:type="spellStart"/>
+      <w:r>
+        <w:rPr>
+          <w:highlight w:val="green"/>
+        </w:rPr>
+        <w:t>Fracassage</w:t>
+      </w:r>
+      <w:proofErr w:type="spellEnd"/>
+      <w:r>
+        <w:rPr>
+          <w:highlight w:val="green"/>
+        </w:rPr>
+        <w:t xml:space="preserve"> de crâne à la </w:t>
+      </w:r>
+      <w:proofErr w:type="gramStart"/>
+      <w:r>
+        <w:rPr>
+          <w:highlight w:val="green"/>
+        </w:rPr>
+        <w:t>masse:</w:t>
+      </w:r>
+      <w:proofErr w:type="gramEnd"/>
+      <w:r>
+        <w:rPr>
+          <w:highlight w:val="green"/>
+        </w:rPr>
+        <w:t xml:space="preserve"> Effet : coute de la rage. </w:t>
+      </w:r>
+      <w:proofErr w:type="spellStart"/>
+      <w:proofErr w:type="gramStart"/>
+      <w:r>
+        <w:rPr>
+          <w:highlight w:val="green"/>
+        </w:rPr>
+        <w:t>dégats</w:t>
+      </w:r>
+      <w:proofErr w:type="spellEnd"/>
+      <w:proofErr w:type="gramEnd"/>
+      <w:r>
+        <w:rPr>
+          <w:highlight w:val="green"/>
+        </w:rPr>
+        <w:t xml:space="preserve"> massifs à la cible + </w:t>
+      </w:r>
+      <w:r>
+        <w:rPr>
+          <w:highlight w:val="green"/>
+        </w:rPr>
+        <w:t xml:space="preserve">chance de bloquer au prochain tour +65% + </w:t>
+      </w:r>
+      <w:proofErr w:type="spellStart"/>
+      <w:r>
+        <w:rPr>
+          <w:highlight w:val="green"/>
+        </w:rPr>
+        <w:t>dégats</w:t>
+      </w:r>
+      <w:proofErr w:type="spellEnd"/>
+      <w:r>
+        <w:rPr>
+          <w:highlight w:val="green"/>
+        </w:rPr>
+        <w:t xml:space="preserve"> subis par la cible + 20% pendant 2 tours.</w:t>
       </w:r>
     </w:p>
     <w:p/>

</xml_diff>

<commit_message>
Add azrak atk (#80)
* add lame fusionelle + test ok

* refactoring code to dispatch on heal or damage the effects on hp

* update json + code furue du mordor

* add json atk for azrak

* add condition ennemies died

* add eclipse du mordor + recuperation mordorienne + fleau sylvestre + update on/ off for their effects

* update json

* update logs on % change on stats

* apply effect on turn of target

delete effect on turn of target

update counter effect at start of turn

* sonar review + update atk json

* oups

* update const on ApplyOneEffect

---------

Co-authored-by: Marc Pontida <pontidmc@skysoft-atm.com>
</commit_message>
<xml_diff>
--- a/docs/attaque.docx
+++ b/docs/attaque.docx
@@ -30,19 +30,63 @@
           <w:b/>
           <w:bCs/>
         </w:rPr>
-        <w:t>Forme d'ent.</w:t>
-      </w:r>
-    </w:p>
-    <w:p>
+        <w:t>Forme d'</w:t>
+      </w:r>
+      <w:proofErr w:type="spellStart"/>
       <w:r>
         <w:rPr>
           <w:b/>
           <w:bCs/>
         </w:rPr>
-        <w:t>Bonus passif</w:t>
-      </w:r>
-      <w:r>
-        <w:t>: Régen de mana + regen de PV. Puissance des sorts +10 par HOT active sur la cible.</w:t>
+        <w:t>ent</w:t>
+      </w:r>
+      <w:proofErr w:type="spellEnd"/>
+      <w:r>
+        <w:rPr>
+          <w:b/>
+          <w:bCs/>
+        </w:rPr>
+        <w:t>.</w:t>
+      </w:r>
+    </w:p>
+    <w:p>
+      <w:r>
+        <w:rPr>
+          <w:b/>
+          <w:bCs/>
+        </w:rPr>
+        <w:t xml:space="preserve">Bonus </w:t>
+      </w:r>
+      <w:proofErr w:type="gramStart"/>
+      <w:r>
+        <w:rPr>
+          <w:b/>
+          <w:bCs/>
+        </w:rPr>
+        <w:t>passif</w:t>
+      </w:r>
+      <w:r>
+        <w:t>:</w:t>
+      </w:r>
+      <w:proofErr w:type="gramEnd"/>
+      <w:r>
+        <w:t xml:space="preserve"> </w:t>
+      </w:r>
+      <w:proofErr w:type="spellStart"/>
+      <w:r>
+        <w:t>Régen</w:t>
+      </w:r>
+      <w:proofErr w:type="spellEnd"/>
+      <w:r>
+        <w:t xml:space="preserve"> de mana + </w:t>
+      </w:r>
+      <w:proofErr w:type="spellStart"/>
+      <w:r>
+        <w:t>regen</w:t>
+      </w:r>
+      <w:proofErr w:type="spellEnd"/>
+      <w:r>
+        <w:t xml:space="preserve"> de PV. Puissance des sorts +10 par HOT active sur la cible.</w:t>
       </w:r>
       <w:r>
         <w:t xml:space="preserve"> Armure physique +35%</w:t>
@@ -56,27 +100,59 @@
     </w:p>
     <w:p>
       <w:r>
-        <w:t>Compétence 1</w:t>
-      </w:r>
-      <w:r>
-        <w:t xml:space="preserve">: </w:t>
+        <w:t xml:space="preserve">Compétence </w:t>
+      </w:r>
+      <w:proofErr w:type="gramStart"/>
+      <w:r>
+        <w:t>1</w:t>
+      </w:r>
+      <w:r>
+        <w:t>:</w:t>
+      </w:r>
+      <w:proofErr w:type="gramEnd"/>
+      <w:r>
+        <w:t xml:space="preserve"> </w:t>
       </w:r>
       <w:r>
         <w:t>Essence Régénératrice</w:t>
       </w:r>
       <w:r>
-        <w:t>. effet: HOT 3 tours sur une cible alliée</w:t>
-      </w:r>
-      <w:r>
-        <w:t>, thalia aussi</w:t>
-      </w:r>
-    </w:p>
-    <w:p>
-      <w:r>
-        <w:t>Compétence 2</w:t>
-      </w:r>
-      <w:r>
-        <w:t xml:space="preserve">: </w:t>
+        <w:t xml:space="preserve">. </w:t>
+      </w:r>
+      <w:proofErr w:type="gramStart"/>
+      <w:r>
+        <w:t>effet:</w:t>
+      </w:r>
+      <w:proofErr w:type="gramEnd"/>
+      <w:r>
+        <w:t xml:space="preserve"> HOT 3 tours sur une cible alliée</w:t>
+      </w:r>
+      <w:r>
+        <w:t xml:space="preserve">, </w:t>
+      </w:r>
+      <w:proofErr w:type="spellStart"/>
+      <w:r>
+        <w:t>thalia</w:t>
+      </w:r>
+      <w:proofErr w:type="spellEnd"/>
+      <w:r>
+        <w:t xml:space="preserve"> aussi</w:t>
+      </w:r>
+    </w:p>
+    <w:p>
+      <w:r>
+        <w:t xml:space="preserve">Compétence </w:t>
+      </w:r>
+      <w:proofErr w:type="gramStart"/>
+      <w:r>
+        <w:t>2</w:t>
+      </w:r>
+      <w:r>
+        <w:t>:</w:t>
+      </w:r>
+      <w:proofErr w:type="gramEnd"/>
+      <w:r>
+        <w:t xml:space="preserve"> </w:t>
       </w:r>
       <w:r>
         <w:t>Rameau Guérisseur</w:t>
@@ -88,10 +164,18 @@
         <w:t>Effet : applique un effet de soins périodiques modérés à la cible pendant 4 tours</w:t>
       </w:r>
       <w:r>
-        <w:t xml:space="preserve"> (HOT) </w:t>
-      </w:r>
-      <w:r>
-        <w:t xml:space="preserve"> Cette attaque a 67% de chances de se répéter et de se cumuler sur la cible, puis encore 33%.</w:t>
+        <w:t xml:space="preserve"> (</w:t>
+      </w:r>
+      <w:proofErr w:type="gramStart"/>
+      <w:r>
+        <w:t xml:space="preserve">HOT) </w:t>
+      </w:r>
+      <w:r>
+        <w:t xml:space="preserve"> Cette</w:t>
+      </w:r>
+      <w:proofErr w:type="gramEnd"/>
+      <w:r>
+        <w:t xml:space="preserve"> attaque a 67% de chances de se répéter et de se cumuler sur la cible, puis encore 33%.</w:t>
       </w:r>
       <w:r>
         <w:t>.</w:t>
@@ -99,10 +183,18 @@
     </w:p>
     <w:p>
       <w:r>
-        <w:t>Compétence 3</w:t>
-      </w:r>
-      <w:r>
-        <w:t xml:space="preserve">: </w:t>
+        <w:t xml:space="preserve">Compétence </w:t>
+      </w:r>
+      <w:proofErr w:type="gramStart"/>
+      <w:r>
+        <w:t>3</w:t>
+      </w:r>
+      <w:r>
+        <w:t>:</w:t>
+      </w:r>
+      <w:proofErr w:type="gramEnd"/>
+      <w:r>
+        <w:t xml:space="preserve"> </w:t>
       </w:r>
       <w:r>
         <w:t>Croissance Bienfaisante</w:t>
@@ -113,10 +205,18 @@
     </w:p>
     <w:p>
       <w:r>
-        <w:t>Compétence 4</w:t>
-      </w:r>
-      <w:r>
-        <w:t xml:space="preserve">: </w:t>
+        <w:t xml:space="preserve">Compétence </w:t>
+      </w:r>
+      <w:proofErr w:type="gramStart"/>
+      <w:r>
+        <w:t>4</w:t>
+      </w:r>
+      <w:r>
+        <w:t>:</w:t>
+      </w:r>
+      <w:proofErr w:type="gramEnd"/>
+      <w:r>
+        <w:t xml:space="preserve"> </w:t>
       </w:r>
       <w:r>
         <w:t>Sève Régénératrice</w:t>
@@ -133,10 +233,18 @@
     </w:p>
     <w:p>
       <w:r>
-        <w:t>Compétence 5</w:t>
-      </w:r>
-      <w:r>
-        <w:t xml:space="preserve">: </w:t>
+        <w:t xml:space="preserve">Compétence </w:t>
+      </w:r>
+      <w:proofErr w:type="gramStart"/>
+      <w:r>
+        <w:t>5</w:t>
+      </w:r>
+      <w:r>
+        <w:t>:</w:t>
+      </w:r>
+      <w:proofErr w:type="gramEnd"/>
+      <w:r>
+        <w:t xml:space="preserve"> </w:t>
       </w:r>
       <w:r>
         <w:t>Fleur de l'Espoir</w:t>
@@ -156,11 +264,16 @@
     </w:p>
     <w:p>
       <w:r>
-        <w:t>Compétence 6</w:t>
-      </w:r>
-      <w:r>
-        <w:t>:</w:t>
-      </w:r>
+        <w:t xml:space="preserve">Compétence </w:t>
+      </w:r>
+      <w:proofErr w:type="gramStart"/>
+      <w:r>
+        <w:t>6</w:t>
+      </w:r>
+      <w:r>
+        <w:t>:</w:t>
+      </w:r>
+      <w:proofErr w:type="gramEnd"/>
       <w:r>
         <w:t xml:space="preserve"> Arbre de Vie</w:t>
       </w:r>
@@ -168,7 +281,15 @@
         <w:t>.</w:t>
       </w:r>
       <w:r>
-        <w:t xml:space="preserve"> effet:  </w:t>
+        <w:t xml:space="preserve"> </w:t>
+      </w:r>
+      <w:proofErr w:type="gramStart"/>
+      <w:r>
+        <w:t>effet:</w:t>
+      </w:r>
+      <w:proofErr w:type="gramEnd"/>
+      <w:r>
+        <w:t xml:space="preserve">  </w:t>
       </w:r>
       <w:r>
         <w:t>soins légers à tous les alliés pendant 2 tours</w:t>
@@ -196,14 +317,30 @@
           <w:rFonts w:ascii="Calibri" w:eastAsia="Times New Roman" w:hAnsi="Calibri" w:cs="Calibri"/>
           <w:color w:val="000000"/>
         </w:rPr>
-        <w:t>Compétence 7</w:t>
-      </w:r>
-      <w:r>
-        <w:rPr>
-          <w:rFonts w:ascii="Calibri" w:eastAsia="Times New Roman" w:hAnsi="Calibri" w:cs="Calibri"/>
-          <w:color w:val="000000"/>
-        </w:rPr>
-        <w:t xml:space="preserve">: </w:t>
+        <w:t xml:space="preserve">Compétence </w:t>
+      </w:r>
+      <w:proofErr w:type="gramStart"/>
+      <w:r>
+        <w:rPr>
+          <w:rFonts w:ascii="Calibri" w:eastAsia="Times New Roman" w:hAnsi="Calibri" w:cs="Calibri"/>
+          <w:color w:val="000000"/>
+        </w:rPr>
+        <w:t>7</w:t>
+      </w:r>
+      <w:r>
+        <w:rPr>
+          <w:rFonts w:ascii="Calibri" w:eastAsia="Times New Roman" w:hAnsi="Calibri" w:cs="Calibri"/>
+          <w:color w:val="000000"/>
+        </w:rPr>
+        <w:t>:</w:t>
+      </w:r>
+      <w:proofErr w:type="gramEnd"/>
+      <w:r>
+        <w:rPr>
+          <w:rFonts w:ascii="Calibri" w:eastAsia="Times New Roman" w:hAnsi="Calibri" w:cs="Calibri"/>
+          <w:color w:val="000000"/>
+        </w:rPr>
+        <w:t xml:space="preserve"> </w:t>
       </w:r>
       <w:r>
         <w:t xml:space="preserve"> </w:t>
@@ -252,14 +389,30 @@
           <w:rFonts w:ascii="Calibri" w:eastAsia="Times New Roman" w:hAnsi="Calibri" w:cs="Calibri"/>
           <w:color w:val="000000"/>
         </w:rPr>
-        <w:t>Compétence 8</w:t>
-      </w:r>
-      <w:r>
-        <w:rPr>
-          <w:rFonts w:ascii="Calibri" w:eastAsia="Times New Roman" w:hAnsi="Calibri" w:cs="Calibri"/>
-          <w:color w:val="000000"/>
-        </w:rPr>
-        <w:t xml:space="preserve">: </w:t>
+        <w:t xml:space="preserve">Compétence </w:t>
+      </w:r>
+      <w:proofErr w:type="gramStart"/>
+      <w:r>
+        <w:rPr>
+          <w:rFonts w:ascii="Calibri" w:eastAsia="Times New Roman" w:hAnsi="Calibri" w:cs="Calibri"/>
+          <w:color w:val="000000"/>
+        </w:rPr>
+        <w:t>8</w:t>
+      </w:r>
+      <w:r>
+        <w:rPr>
+          <w:rFonts w:ascii="Calibri" w:eastAsia="Times New Roman" w:hAnsi="Calibri" w:cs="Calibri"/>
+          <w:color w:val="000000"/>
+        </w:rPr>
+        <w:t>:</w:t>
+      </w:r>
+      <w:proofErr w:type="gramEnd"/>
+      <w:r>
+        <w:rPr>
+          <w:rFonts w:ascii="Calibri" w:eastAsia="Times New Roman" w:hAnsi="Calibri" w:cs="Calibri"/>
+          <w:color w:val="000000"/>
+        </w:rPr>
+        <w:t xml:space="preserve"> </w:t>
       </w:r>
       <w:r>
         <w:rPr>
@@ -305,7 +458,37 @@
           <w:rFonts w:ascii="Calibri" w:eastAsia="Times New Roman" w:hAnsi="Calibri" w:cs="Calibri"/>
           <w:color w:val="000000"/>
         </w:rPr>
-        <w:t>Compétence 9</w:t>
+        <w:t xml:space="preserve">Compétence </w:t>
+      </w:r>
+      <w:proofErr w:type="gramStart"/>
+      <w:r>
+        <w:rPr>
+          <w:rFonts w:ascii="Calibri" w:eastAsia="Times New Roman" w:hAnsi="Calibri" w:cs="Calibri"/>
+          <w:color w:val="000000"/>
+        </w:rPr>
+        <w:t>9</w:t>
+      </w:r>
+      <w:r>
+        <w:rPr>
+          <w:rFonts w:ascii="Calibri" w:eastAsia="Times New Roman" w:hAnsi="Calibri" w:cs="Calibri"/>
+          <w:color w:val="000000"/>
+        </w:rPr>
+        <w:t>:</w:t>
+      </w:r>
+      <w:proofErr w:type="gramEnd"/>
+      <w:r>
+        <w:rPr>
+          <w:rFonts w:ascii="Calibri" w:eastAsia="Times New Roman" w:hAnsi="Calibri" w:cs="Calibri"/>
+          <w:color w:val="000000"/>
+        </w:rPr>
+        <w:t xml:space="preserve"> </w:t>
+      </w:r>
+      <w:r>
+        <w:rPr>
+          <w:rFonts w:ascii="Calibri" w:eastAsia="Times New Roman" w:hAnsi="Calibri" w:cs="Calibri"/>
+          <w:color w:val="000000"/>
+        </w:rPr>
+        <w:t>Feuillage Réparateur</w:t>
       </w:r>
       <w:r>
         <w:rPr>
@@ -319,20 +502,6 @@
           <w:rFonts w:ascii="Calibri" w:eastAsia="Times New Roman" w:hAnsi="Calibri" w:cs="Calibri"/>
           <w:color w:val="000000"/>
         </w:rPr>
-        <w:t>Feuillage Réparateur</w:t>
-      </w:r>
-      <w:r>
-        <w:rPr>
-          <w:rFonts w:ascii="Calibri" w:eastAsia="Times New Roman" w:hAnsi="Calibri" w:cs="Calibri"/>
-          <w:color w:val="000000"/>
-        </w:rPr>
-        <w:t xml:space="preserve">: </w:t>
-      </w:r>
-      <w:r>
-        <w:rPr>
-          <w:rFonts w:ascii="Calibri" w:eastAsia="Times New Roman" w:hAnsi="Calibri" w:cs="Calibri"/>
-          <w:color w:val="000000"/>
-        </w:rPr>
         <w:t>Applique un effet de soins périodiques importants à la cible pendant 4 tours</w:t>
       </w:r>
       <w:r>
@@ -356,7 +525,35 @@
         <w:rPr>
           <w:highlight w:val="green"/>
         </w:rPr>
-        <w:t>Compétence 10: Éveil de la Forêt: Effet : Libère une vague d'énergie régénératrice, appliquant des effets de soins périodiques importants à tous les alliés pendant 4 tours (HOT) . Les soins (80PV) sont augmentés de +20% pour chaque HOT déjà présent sur les cibles alliées. L'effet des HOT sur les cibles sont aumgentés de 25% et réinitialisés. Cette attaque annule également tous les effets néfastes sur les alliés</w:t>
+        <w:t xml:space="preserve">Compétence </w:t>
+      </w:r>
+      <w:proofErr w:type="gramStart"/>
+      <w:r>
+        <w:rPr>
+          <w:highlight w:val="green"/>
+        </w:rPr>
+        <w:t>10:</w:t>
+      </w:r>
+      <w:proofErr w:type="gramEnd"/>
+      <w:r>
+        <w:rPr>
+          <w:highlight w:val="green"/>
+        </w:rPr>
+        <w:t xml:space="preserve"> Éveil de la Forêt: Effet : Libère une vague d'énergie régénératrice, appliquant des effets de soins périodiques importants à tous les alliés pendant 4 tours (HOT) . Les soins (80PV) sont augmentés de +20% pour chaque HOT déjà présent sur les cibles alliées. L'effet des HOT sur les cibles sont </w:t>
+      </w:r>
+      <w:proofErr w:type="spellStart"/>
+      <w:r>
+        <w:rPr>
+          <w:highlight w:val="green"/>
+        </w:rPr>
+        <w:t>aumgentés</w:t>
+      </w:r>
+      <w:proofErr w:type="spellEnd"/>
+      <w:r>
+        <w:rPr>
+          <w:highlight w:val="green"/>
+        </w:rPr>
+        <w:t xml:space="preserve"> de 25% et réinitialisés. Cette attaque annule également tous les effets néfastes sur les alliés</w:t>
       </w:r>
     </w:p>
     <w:p/>
@@ -393,10 +590,22 @@
           <w:b/>
           <w:bCs/>
         </w:rPr>
-        <w:t>Bonus passif</w:t>
-      </w:r>
-      <w:r>
-        <w:t>: +10% puissance magique. Puissance des sorts +10 par DOT active sur la cible</w:t>
+        <w:t xml:space="preserve">Bonus </w:t>
+      </w:r>
+      <w:proofErr w:type="gramStart"/>
+      <w:r>
+        <w:rPr>
+          <w:b/>
+          <w:bCs/>
+        </w:rPr>
+        <w:t>passif</w:t>
+      </w:r>
+      <w:r>
+        <w:t>:</w:t>
+      </w:r>
+      <w:proofErr w:type="gramEnd"/>
+      <w:r>
+        <w:t xml:space="preserve"> +10% puissance magique. Puissance des sorts +10 par DOT active sur la cible</w:t>
       </w:r>
     </w:p>
     <w:p>
@@ -407,133 +616,236 @@
     <w:p/>
     <w:p>
       <w:r>
-        <w:t>Compétence 1</w:t>
+        <w:t xml:space="preserve">Compétence </w:t>
+      </w:r>
+      <w:proofErr w:type="gramStart"/>
+      <w:r>
+        <w:t>1</w:t>
+      </w:r>
+      <w:r>
+        <w:t>:</w:t>
+      </w:r>
+      <w:proofErr w:type="gramEnd"/>
+      <w:r>
+        <w:t xml:space="preserve"> </w:t>
+      </w:r>
+      <w:r>
+        <w:t>Ombre Dévorante</w:t>
+      </w:r>
+      <w:r>
+        <w:t xml:space="preserve">. </w:t>
+      </w:r>
+      <w:proofErr w:type="gramStart"/>
+      <w:r>
+        <w:t>effet:</w:t>
+      </w:r>
+      <w:proofErr w:type="gramEnd"/>
+      <w:r>
+        <w:t xml:space="preserve"> DOT 3 tours sur une cible</w:t>
+      </w:r>
+    </w:p>
+    <w:p>
+      <w:r>
+        <w:t xml:space="preserve">Compétence </w:t>
+      </w:r>
+      <w:proofErr w:type="gramStart"/>
+      <w:r>
+        <w:t>2</w:t>
+      </w:r>
+      <w:r>
+        <w:t>:</w:t>
+      </w:r>
+      <w:proofErr w:type="gramEnd"/>
+      <w:r>
+        <w:t xml:space="preserve"> </w:t>
+      </w:r>
+      <w:r>
+        <w:t>Morsure de l'Ombre</w:t>
+      </w:r>
+      <w:r>
+        <w:t xml:space="preserve">. </w:t>
+      </w:r>
+      <w:r>
+        <w:t xml:space="preserve">Effet : </w:t>
+      </w:r>
+      <w:r>
+        <w:t>DOT 4 tours sur une cible.</w:t>
+      </w:r>
+    </w:p>
+    <w:p>
+      <w:r>
+        <w:t xml:space="preserve">Compétence </w:t>
+      </w:r>
+      <w:proofErr w:type="gramStart"/>
+      <w:r>
+        <w:t>3</w:t>
+      </w:r>
+      <w:r>
+        <w:t>:</w:t>
+      </w:r>
+      <w:proofErr w:type="gramEnd"/>
+      <w:r>
+        <w:t xml:space="preserve"> </w:t>
+      </w:r>
+      <w:r>
+        <w:t>Voile d'Ombre</w:t>
       </w:r>
       <w:r>
         <w:t xml:space="preserve">: </w:t>
       </w:r>
       <w:r>
-        <w:t>Ombre Dévorante</w:t>
-      </w:r>
-      <w:r>
-        <w:t>. effet: DOT 3 tours sur une cible</w:t>
-      </w:r>
-    </w:p>
-    <w:p>
-      <w:r>
-        <w:t>Compétence 2</w:t>
-      </w:r>
-      <w:r>
-        <w:t xml:space="preserve">: </w:t>
-      </w:r>
-      <w:r>
-        <w:t>Morsure de l'Ombre</w:t>
+        <w:t xml:space="preserve">crée un bouclier qui absorbe les 100 prochains </w:t>
+      </w:r>
+      <w:proofErr w:type="spellStart"/>
+      <w:r>
+        <w:t>dégats</w:t>
+      </w:r>
+      <w:proofErr w:type="spellEnd"/>
+      <w:r>
+        <w:t xml:space="preserve">.  </w:t>
+      </w:r>
+      <w:proofErr w:type="gramStart"/>
+      <w:r>
+        <w:t>si</w:t>
+      </w:r>
+      <w:proofErr w:type="gramEnd"/>
+      <w:r>
+        <w:t xml:space="preserve"> le bouclier absorbe des </w:t>
+      </w:r>
+      <w:proofErr w:type="spellStart"/>
+      <w:r>
+        <w:t>dégats</w:t>
+      </w:r>
+      <w:proofErr w:type="spellEnd"/>
+      <w:r>
+        <w:t>, place une DOT sur la cible pendant 3 tours</w:t>
+      </w:r>
+    </w:p>
+    <w:p>
+      <w:r>
+        <w:t xml:space="preserve">Compétence </w:t>
+      </w:r>
+      <w:proofErr w:type="gramStart"/>
+      <w:r>
+        <w:t>4</w:t>
+      </w:r>
+      <w:r>
+        <w:t>:</w:t>
+      </w:r>
+      <w:proofErr w:type="gramEnd"/>
+      <w:r>
+        <w:t xml:space="preserve"> </w:t>
+      </w:r>
+      <w:r>
+        <w:t>Lien Sombre</w:t>
       </w:r>
       <w:r>
         <w:t xml:space="preserve">. </w:t>
       </w:r>
       <w:r>
-        <w:t xml:space="preserve">Effet : </w:t>
-      </w:r>
-      <w:r>
-        <w:t>DOT 4 tours sur une cible.</w:t>
-      </w:r>
-    </w:p>
-    <w:p>
-      <w:r>
-        <w:t>Compétence 3</w:t>
-      </w:r>
-      <w:r>
-        <w:t xml:space="preserve">: </w:t>
-      </w:r>
-      <w:r>
-        <w:t>Voile d'Ombre</w:t>
-      </w:r>
-      <w:r>
-        <w:t xml:space="preserve">: </w:t>
-      </w:r>
-      <w:r>
-        <w:t>crée un bouclier qui absorbe les 100 prochains dégats.  si le bouclier absorbe des dégats, place une DOT sur la cible pendant 3 tours</w:t>
-      </w:r>
-    </w:p>
-    <w:p>
-      <w:r>
-        <w:t>Compétence 4</w:t>
-      </w:r>
-      <w:r>
-        <w:t xml:space="preserve">: </w:t>
-      </w:r>
-      <w:r>
-        <w:t>Lien Sombre</w:t>
+        <w:t xml:space="preserve">DOT 4 tour. 50% des </w:t>
+      </w:r>
+      <w:proofErr w:type="spellStart"/>
+      <w:r>
+        <w:t>dégats</w:t>
+      </w:r>
+      <w:proofErr w:type="spellEnd"/>
+      <w:r>
+        <w:t xml:space="preserve"> infligés soignent Thalia</w:t>
+      </w:r>
+    </w:p>
+    <w:p>
+      <w:r>
+        <w:t xml:space="preserve">Compétence </w:t>
+      </w:r>
+      <w:proofErr w:type="gramStart"/>
+      <w:r>
+        <w:t>5</w:t>
+      </w:r>
+      <w:r>
+        <w:t>:</w:t>
+      </w:r>
+      <w:proofErr w:type="gramEnd"/>
+      <w:r>
+        <w:t xml:space="preserve"> </w:t>
+      </w:r>
+      <w:r>
+        <w:t>Déflagration d'Ombre</w:t>
       </w:r>
       <w:r>
         <w:t xml:space="preserve">. </w:t>
       </w:r>
-      <w:r>
-        <w:t>DOT 4 tour. 50% des dégats infligés soignent Thalia</w:t>
-      </w:r>
-    </w:p>
-    <w:p>
-      <w:r>
-        <w:t>Compétence 5</w:t>
-      </w:r>
-      <w:r>
-        <w:t xml:space="preserve">: </w:t>
-      </w:r>
-      <w:r>
-        <w:t>Déflagration d'Ombre</w:t>
+      <w:proofErr w:type="gramStart"/>
+      <w:r>
+        <w:t>Effet</w:t>
+      </w:r>
+      <w:r>
+        <w:t>:</w:t>
+      </w:r>
+      <w:proofErr w:type="gramEnd"/>
+      <w:r>
+        <w:t xml:space="preserve"> </w:t>
+      </w:r>
+      <w:r>
+        <w:t>attaque de zone qui réinitialise les DOT</w:t>
+      </w:r>
+    </w:p>
+    <w:p>
+      <w:r>
+        <w:t xml:space="preserve">Compétence </w:t>
+      </w:r>
+      <w:proofErr w:type="gramStart"/>
+      <w:r>
+        <w:t>6</w:t>
+      </w:r>
+      <w:r>
+        <w:t>:</w:t>
+      </w:r>
+      <w:proofErr w:type="gramEnd"/>
+      <w:r>
+        <w:t xml:space="preserve"> Emprise Obscure</w:t>
+      </w:r>
+      <w:r>
+        <w:t>:</w:t>
+      </w:r>
+      <w:r>
+        <w:t xml:space="preserve"> effet:  </w:t>
+      </w:r>
+      <w:r>
+        <w:t>attaque vers une cible unique qui réinitialise les DOT</w:t>
+      </w:r>
+      <w:r>
+        <w:t>.</w:t>
+      </w:r>
+    </w:p>
+    <w:p>
+      <w:r>
+        <w:t>Compétence</w:t>
+      </w:r>
+      <w:r>
+        <w:t xml:space="preserve"> </w:t>
+      </w:r>
+      <w:proofErr w:type="gramStart"/>
+      <w:r>
+        <w:t>7:</w:t>
+      </w:r>
+      <w:proofErr w:type="gramEnd"/>
+      <w:r>
+        <w:t xml:space="preserve"> </w:t>
+      </w:r>
+      <w:r>
+        <w:t>Appel des Abysses</w:t>
       </w:r>
       <w:r>
         <w:t xml:space="preserve">. </w:t>
       </w:r>
-      <w:r>
-        <w:t>Effet</w:t>
-      </w:r>
-      <w:r>
-        <w:t>:</w:t>
-      </w:r>
-      <w:r>
-        <w:t xml:space="preserve"> </w:t>
-      </w:r>
-      <w:r>
-        <w:t>attaque de zone qui réinitialise les DOT</w:t>
-      </w:r>
-    </w:p>
-    <w:p>
-      <w:r>
-        <w:t>Compétence 6</w:t>
-      </w:r>
-      <w:r>
-        <w:t>:</w:t>
-      </w:r>
-      <w:r>
-        <w:t xml:space="preserve"> Emprise Obscure</w:t>
-      </w:r>
-      <w:r>
-        <w:t>:</w:t>
-      </w:r>
-      <w:r>
-        <w:t xml:space="preserve"> effet:  </w:t>
-      </w:r>
-      <w:r>
-        <w:t>attaque vers une cible unique qui réinitialise les DOT</w:t>
-      </w:r>
-      <w:r>
-        <w:t>.</w:t>
-      </w:r>
-    </w:p>
-    <w:p>
-      <w:r>
-        <w:t>Compétence</w:t>
-      </w:r>
-      <w:r>
-        <w:t xml:space="preserve"> 7: </w:t>
-      </w:r>
-      <w:r>
-        <w:t>Appel des Abysses</w:t>
-      </w:r>
-      <w:r>
-        <w:t>. effet: Attaque de zone puissante</w:t>
+      <w:proofErr w:type="gramStart"/>
+      <w:r>
+        <w:t>effet:</w:t>
+      </w:r>
+      <w:proofErr w:type="gramEnd"/>
+      <w:r>
+        <w:t xml:space="preserve"> Attaque de zone puissante</w:t>
       </w:r>
     </w:p>
     <w:p>
@@ -551,12 +863,21 @@
         </w:rPr>
         <w:t xml:space="preserve">Compétence </w:t>
       </w:r>
-      <w:r>
-        <w:rPr>
-          <w:rFonts w:ascii="Calibri" w:eastAsia="Times New Roman" w:hAnsi="Calibri" w:cs="Calibri"/>
-          <w:color w:val="000000"/>
-        </w:rPr>
-        <w:t xml:space="preserve">8: </w:t>
+      <w:proofErr w:type="gramStart"/>
+      <w:r>
+        <w:rPr>
+          <w:rFonts w:ascii="Calibri" w:eastAsia="Times New Roman" w:hAnsi="Calibri" w:cs="Calibri"/>
+          <w:color w:val="000000"/>
+        </w:rPr>
+        <w:t>8:</w:t>
+      </w:r>
+      <w:proofErr w:type="gramEnd"/>
+      <w:r>
+        <w:rPr>
+          <w:rFonts w:ascii="Calibri" w:eastAsia="Times New Roman" w:hAnsi="Calibri" w:cs="Calibri"/>
+          <w:color w:val="000000"/>
+        </w:rPr>
+        <w:t xml:space="preserve"> </w:t>
       </w:r>
       <w:r>
         <w:t xml:space="preserve"> </w:t>
@@ -587,14 +908,62 @@
           <w:rFonts w:ascii="Calibri" w:eastAsia="Times New Roman" w:hAnsi="Calibri" w:cs="Calibri"/>
           <w:color w:val="000000"/>
         </w:rPr>
-        <w:t>inflige des dégats à la cible. Augmente les dégats des DOT de 25% pendant 3 tours.</w:t>
-      </w:r>
-      <w:r>
-        <w:rPr>
-          <w:rFonts w:ascii="Calibri" w:eastAsia="Times New Roman" w:hAnsi="Calibri" w:cs="Calibri"/>
-          <w:color w:val="000000"/>
-        </w:rPr>
-        <w:t xml:space="preserve">. Réinitialise la durée des </w:t>
+        <w:t xml:space="preserve">inflige des </w:t>
+      </w:r>
+      <w:proofErr w:type="spellStart"/>
+      <w:r>
+        <w:rPr>
+          <w:rFonts w:ascii="Calibri" w:eastAsia="Times New Roman" w:hAnsi="Calibri" w:cs="Calibri"/>
+          <w:color w:val="000000"/>
+        </w:rPr>
+        <w:t>dégats</w:t>
+      </w:r>
+      <w:proofErr w:type="spellEnd"/>
+      <w:r>
+        <w:rPr>
+          <w:rFonts w:ascii="Calibri" w:eastAsia="Times New Roman" w:hAnsi="Calibri" w:cs="Calibri"/>
+          <w:color w:val="000000"/>
+        </w:rPr>
+        <w:t xml:space="preserve"> à la cible. Augmente les </w:t>
+      </w:r>
+      <w:proofErr w:type="spellStart"/>
+      <w:r>
+        <w:rPr>
+          <w:rFonts w:ascii="Calibri" w:eastAsia="Times New Roman" w:hAnsi="Calibri" w:cs="Calibri"/>
+          <w:color w:val="000000"/>
+        </w:rPr>
+        <w:t>dégats</w:t>
+      </w:r>
+      <w:proofErr w:type="spellEnd"/>
+      <w:r>
+        <w:rPr>
+          <w:rFonts w:ascii="Calibri" w:eastAsia="Times New Roman" w:hAnsi="Calibri" w:cs="Calibri"/>
+          <w:color w:val="000000"/>
+        </w:rPr>
+        <w:t xml:space="preserve"> des DOT de 25% pendant 3 </w:t>
+      </w:r>
+      <w:proofErr w:type="gramStart"/>
+      <w:r>
+        <w:rPr>
+          <w:rFonts w:ascii="Calibri" w:eastAsia="Times New Roman" w:hAnsi="Calibri" w:cs="Calibri"/>
+          <w:color w:val="000000"/>
+        </w:rPr>
+        <w:t>tours.</w:t>
+      </w:r>
+      <w:r>
+        <w:rPr>
+          <w:rFonts w:ascii="Calibri" w:eastAsia="Times New Roman" w:hAnsi="Calibri" w:cs="Calibri"/>
+          <w:color w:val="000000"/>
+        </w:rPr>
+        <w:t>.</w:t>
+      </w:r>
+      <w:proofErr w:type="gramEnd"/>
+      <w:r>
+        <w:rPr>
+          <w:rFonts w:ascii="Calibri" w:eastAsia="Times New Roman" w:hAnsi="Calibri" w:cs="Calibri"/>
+          <w:color w:val="000000"/>
+        </w:rPr>
+        <w:t xml:space="preserve"> Réinitialise la durée des </w:t>
       </w:r>
       <w:r>
         <w:rPr>
@@ -635,6 +1004,7 @@
         </w:rPr>
         <w:t xml:space="preserve">Compétence </w:t>
       </w:r>
+      <w:proofErr w:type="gramStart"/>
       <w:r>
         <w:rPr>
           <w:rFonts w:ascii="Calibri" w:eastAsia="Times New Roman" w:hAnsi="Calibri" w:cs="Calibri"/>
@@ -647,15 +1017,32 @@
           <w:rFonts w:ascii="Calibri" w:eastAsia="Times New Roman" w:hAnsi="Calibri" w:cs="Calibri"/>
           <w:color w:val="000000"/>
         </w:rPr>
-        <w:t xml:space="preserve">: </w:t>
-      </w:r>
-      <w:r>
-        <w:rPr>
-          <w:rFonts w:ascii="Calibri" w:eastAsia="Times New Roman" w:hAnsi="Calibri" w:cs="Calibri"/>
-          <w:color w:val="000000"/>
-        </w:rPr>
-        <w:t>Symbiose Siphonnante</w:t>
-      </w:r>
+        <w:t>:</w:t>
+      </w:r>
+      <w:proofErr w:type="gramEnd"/>
+      <w:r>
+        <w:rPr>
+          <w:rFonts w:ascii="Calibri" w:eastAsia="Times New Roman" w:hAnsi="Calibri" w:cs="Calibri"/>
+          <w:color w:val="000000"/>
+        </w:rPr>
+        <w:t xml:space="preserve"> </w:t>
+      </w:r>
+      <w:r>
+        <w:rPr>
+          <w:rFonts w:ascii="Calibri" w:eastAsia="Times New Roman" w:hAnsi="Calibri" w:cs="Calibri"/>
+          <w:color w:val="000000"/>
+        </w:rPr>
+        <w:t xml:space="preserve">Symbiose </w:t>
+      </w:r>
+      <w:proofErr w:type="spellStart"/>
+      <w:r>
+        <w:rPr>
+          <w:rFonts w:ascii="Calibri" w:eastAsia="Times New Roman" w:hAnsi="Calibri" w:cs="Calibri"/>
+          <w:color w:val="000000"/>
+        </w:rPr>
+        <w:t>Siphonnante</w:t>
+      </w:r>
+      <w:proofErr w:type="spellEnd"/>
       <w:r>
         <w:rPr>
           <w:rFonts w:ascii="Calibri" w:eastAsia="Times New Roman" w:hAnsi="Calibri" w:cs="Calibri"/>
@@ -693,13 +1080,27 @@
         <w:rPr>
           <w:highlight w:val="green"/>
         </w:rPr>
-        <w:t>Compétence 10</w:t>
-      </w:r>
-      <w:r>
-        <w:rPr>
-          <w:highlight w:val="green"/>
-        </w:rPr>
-        <w:t>: Dévoration des Ombres</w:t>
+        <w:t xml:space="preserve">Compétence </w:t>
+      </w:r>
+      <w:proofErr w:type="gramStart"/>
+      <w:r>
+        <w:rPr>
+          <w:highlight w:val="green"/>
+        </w:rPr>
+        <w:t>10</w:t>
+      </w:r>
+      <w:r>
+        <w:rPr>
+          <w:highlight w:val="green"/>
+        </w:rPr>
+        <w:t>:</w:t>
+      </w:r>
+      <w:proofErr w:type="gramEnd"/>
+      <w:r>
+        <w:rPr>
+          <w:highlight w:val="green"/>
+        </w:rPr>
+        <w:t xml:space="preserve"> Dévoration des Ombres</w:t>
       </w:r>
       <w:r>
         <w:rPr>
@@ -711,7 +1112,21 @@
         <w:rPr>
           <w:highlight w:val="green"/>
         </w:rPr>
-        <w:t>Libère une explosion d'énergie ténébreuse infligeant des dégâts magiques massifs à toutes les cibles ennemies + XXX de dégats par DOT active. Réinitialise la durée de tous les DOT présents sur les cibles touchées et augmente de 50% les dégâts des DOT pendant 3 tours.</w:t>
+        <w:t xml:space="preserve">Libère une explosion d'énergie ténébreuse infligeant des dégâts magiques massifs à toutes les cibles ennemies + XXX de </w:t>
+      </w:r>
+      <w:proofErr w:type="spellStart"/>
+      <w:r>
+        <w:rPr>
+          <w:highlight w:val="green"/>
+        </w:rPr>
+        <w:t>dégats</w:t>
+      </w:r>
+      <w:proofErr w:type="spellEnd"/>
+      <w:r>
+        <w:rPr>
+          <w:highlight w:val="green"/>
+        </w:rPr>
+        <w:t xml:space="preserve"> par DOT active. Réinitialise la durée de tous les DOT présents sur les cibles touchées et augmente de 50% les dégâts des DOT pendant 3 tours.</w:t>
       </w:r>
     </w:p>
     <w:p/>
@@ -754,10 +1169,22 @@
           <w:b/>
           <w:bCs/>
         </w:rPr>
-        <w:t>Bonus passif</w:t>
-      </w:r>
-      <w:r>
-        <w:t xml:space="preserve">: +100% armure. </w:t>
+        <w:t xml:space="preserve">Bonus </w:t>
+      </w:r>
+      <w:proofErr w:type="gramStart"/>
+      <w:r>
+        <w:rPr>
+          <w:b/>
+          <w:bCs/>
+        </w:rPr>
+        <w:t>passif</w:t>
+      </w:r>
+      <w:r>
+        <w:t>:</w:t>
+      </w:r>
+      <w:proofErr w:type="gramEnd"/>
+      <w:r>
+        <w:t xml:space="preserve"> +100% armure. </w:t>
       </w:r>
     </w:p>
     <w:p>
@@ -768,53 +1195,158 @@
     <w:p/>
     <w:p>
       <w:r>
-        <w:t>Compétence 1</w:t>
-      </w:r>
-      <w:r>
-        <w:t>:</w:t>
-      </w:r>
+        <w:t xml:space="preserve">Compétence </w:t>
+      </w:r>
+      <w:proofErr w:type="gramStart"/>
+      <w:r>
+        <w:t>1</w:t>
+      </w:r>
+      <w:r>
+        <w:t>:</w:t>
+      </w:r>
+      <w:proofErr w:type="gramEnd"/>
       <w:r>
         <w:t xml:space="preserve"> Frappe Colossale</w:t>
       </w:r>
       <w:r>
-        <w:t>: génère de la rage. inflige des dégats. génère de l'aggro</w:t>
-      </w:r>
-    </w:p>
-    <w:p>
-      <w:r>
-        <w:t>Compétence 2</w:t>
-      </w:r>
-      <w:r>
-        <w:t xml:space="preserve">: </w:t>
+        <w:t xml:space="preserve">: génère de la rage. </w:t>
+      </w:r>
+      <w:proofErr w:type="gramStart"/>
+      <w:r>
+        <w:t>inflige</w:t>
+      </w:r>
+      <w:proofErr w:type="gramEnd"/>
+      <w:r>
+        <w:t xml:space="preserve"> des </w:t>
+      </w:r>
+      <w:proofErr w:type="spellStart"/>
+      <w:r>
+        <w:t>dégats</w:t>
+      </w:r>
+      <w:proofErr w:type="spellEnd"/>
+      <w:r>
+        <w:t xml:space="preserve">. </w:t>
+      </w:r>
+      <w:proofErr w:type="gramStart"/>
+      <w:r>
+        <w:t>génère</w:t>
+      </w:r>
+      <w:proofErr w:type="gramEnd"/>
+      <w:r>
+        <w:t xml:space="preserve"> de l'</w:t>
+      </w:r>
+      <w:proofErr w:type="spellStart"/>
+      <w:r>
+        <w:t>aggro</w:t>
+      </w:r>
+      <w:proofErr w:type="spellEnd"/>
+    </w:p>
+    <w:p>
+      <w:r>
+        <w:t xml:space="preserve">Compétence </w:t>
+      </w:r>
+      <w:proofErr w:type="gramStart"/>
+      <w:r>
+        <w:t>2</w:t>
+      </w:r>
+      <w:r>
+        <w:t>:</w:t>
+      </w:r>
+      <w:proofErr w:type="gramEnd"/>
+      <w:r>
+        <w:t xml:space="preserve"> </w:t>
       </w:r>
       <w:r>
         <w:t xml:space="preserve">Rugissement Intimidant : </w:t>
       </w:r>
       <w:r>
-        <w:t>génère de la rage. augmente la vitesse. génère de l'aggro</w:t>
-      </w:r>
-    </w:p>
-    <w:p>
-      <w:r>
-        <w:t>Compétence 3</w:t>
-      </w:r>
-      <w:r>
-        <w:t xml:space="preserve">: </w:t>
+        <w:t xml:space="preserve">génère de la rage. </w:t>
+      </w:r>
+      <w:proofErr w:type="gramStart"/>
+      <w:r>
+        <w:t>augmente</w:t>
+      </w:r>
+      <w:proofErr w:type="gramEnd"/>
+      <w:r>
+        <w:t xml:space="preserve"> la vitesse. </w:t>
+      </w:r>
+      <w:proofErr w:type="gramStart"/>
+      <w:r>
+        <w:t>génère</w:t>
+      </w:r>
+      <w:proofErr w:type="gramEnd"/>
+      <w:r>
+        <w:t xml:space="preserve"> de l'</w:t>
+      </w:r>
+      <w:proofErr w:type="spellStart"/>
+      <w:r>
+        <w:t>aggro</w:t>
+      </w:r>
+      <w:proofErr w:type="spellEnd"/>
+    </w:p>
+    <w:p>
+      <w:r>
+        <w:t xml:space="preserve">Compétence </w:t>
+      </w:r>
+      <w:proofErr w:type="gramStart"/>
+      <w:r>
+        <w:t>3</w:t>
+      </w:r>
+      <w:r>
+        <w:t>:</w:t>
+      </w:r>
+      <w:proofErr w:type="gramEnd"/>
+      <w:r>
+        <w:t xml:space="preserve"> </w:t>
       </w:r>
       <w:r>
         <w:t xml:space="preserve">Charge Impétueuse : </w:t>
       </w:r>
       <w:r>
-        <w:t>génère de la rage. inflige des dégats de zone. génère de l'aggro</w:t>
-      </w:r>
-    </w:p>
-    <w:p>
-      <w:r>
-        <w:t>Compétence 4</w:t>
-      </w:r>
-      <w:r>
-        <w:t>:</w:t>
-      </w:r>
+        <w:t xml:space="preserve">génère de la rage. </w:t>
+      </w:r>
+      <w:proofErr w:type="gramStart"/>
+      <w:r>
+        <w:t>inflige</w:t>
+      </w:r>
+      <w:proofErr w:type="gramEnd"/>
+      <w:r>
+        <w:t xml:space="preserve"> des </w:t>
+      </w:r>
+      <w:proofErr w:type="spellStart"/>
+      <w:r>
+        <w:t>dégats</w:t>
+      </w:r>
+      <w:proofErr w:type="spellEnd"/>
+      <w:r>
+        <w:t xml:space="preserve"> de zone. </w:t>
+      </w:r>
+      <w:proofErr w:type="gramStart"/>
+      <w:r>
+        <w:t>génère</w:t>
+      </w:r>
+      <w:proofErr w:type="gramEnd"/>
+      <w:r>
+        <w:t xml:space="preserve"> de l'</w:t>
+      </w:r>
+      <w:proofErr w:type="spellStart"/>
+      <w:r>
+        <w:t>aggro</w:t>
+      </w:r>
+      <w:proofErr w:type="spellEnd"/>
+    </w:p>
+    <w:p>
+      <w:r>
+        <w:t xml:space="preserve">Compétence </w:t>
+      </w:r>
+      <w:proofErr w:type="gramStart"/>
+      <w:r>
+        <w:t>4</w:t>
+      </w:r>
+      <w:r>
+        <w:t>:</w:t>
+      </w:r>
+      <w:proofErr w:type="gramEnd"/>
       <w:r>
         <w:t xml:space="preserve"> Coup de Griffe Déchirant :</w:t>
       </w:r>
@@ -824,11 +1356,16 @@
     </w:p>
     <w:p>
       <w:r>
-        <w:t>Compétence 5</w:t>
-      </w:r>
-      <w:r>
-        <w:t>:</w:t>
-      </w:r>
+        <w:t xml:space="preserve">Compétence </w:t>
+      </w:r>
+      <w:proofErr w:type="gramStart"/>
+      <w:r>
+        <w:t>5</w:t>
+      </w:r>
+      <w:r>
+        <w:t>:</w:t>
+      </w:r>
+      <w:proofErr w:type="gramEnd"/>
       <w:r>
         <w:t xml:space="preserve"> Défense Impénétrable :</w:t>
       </w:r>
@@ -838,11 +1375,16 @@
     </w:p>
     <w:p>
       <w:r>
-        <w:t>Compétence 6</w:t>
-      </w:r>
-      <w:r>
-        <w:t>:</w:t>
-      </w:r>
+        <w:t xml:space="preserve">Compétence </w:t>
+      </w:r>
+      <w:proofErr w:type="gramStart"/>
+      <w:r>
+        <w:t>6</w:t>
+      </w:r>
+      <w:r>
+        <w:t>:</w:t>
+      </w:r>
+      <w:proofErr w:type="gramEnd"/>
       <w:r>
         <w:t xml:space="preserve"> Défense Impénétrable :</w:t>
       </w:r>
@@ -850,7 +1392,15 @@
         <w:t xml:space="preserve"> </w:t>
       </w:r>
       <w:r>
-        <w:t xml:space="preserve"> coute de la rage. attaque de zone</w:t>
+        <w:t xml:space="preserve"> coute de la rage. </w:t>
+      </w:r>
+      <w:proofErr w:type="gramStart"/>
+      <w:r>
+        <w:t>attaque</w:t>
+      </w:r>
+      <w:proofErr w:type="gramEnd"/>
+      <w:r>
+        <w:t xml:space="preserve"> de zone</w:t>
       </w:r>
     </w:p>
     <w:p>
@@ -858,14 +1408,51 @@
         <w:t>Compétence</w:t>
       </w:r>
       <w:r>
-        <w:t xml:space="preserve"> 7: </w:t>
+        <w:t xml:space="preserve"> </w:t>
+      </w:r>
+      <w:proofErr w:type="gramStart"/>
+      <w:r>
+        <w:t>7:</w:t>
+      </w:r>
+      <w:proofErr w:type="gramEnd"/>
+      <w:r>
+        <w:t xml:space="preserve"> </w:t>
       </w:r>
       <w:r>
         <w:t>Écrasement Massif :</w:t>
       </w:r>
       <w:r>
-        <w:t>. coute de la rage. attaque de zone massive. génère de l'aggro</w:t>
-      </w:r>
+        <w:t xml:space="preserve">. </w:t>
+      </w:r>
+      <w:proofErr w:type="gramStart"/>
+      <w:r>
+        <w:t>coute</w:t>
+      </w:r>
+      <w:proofErr w:type="gramEnd"/>
+      <w:r>
+        <w:t xml:space="preserve"> de la rage. </w:t>
+      </w:r>
+      <w:proofErr w:type="gramStart"/>
+      <w:r>
+        <w:t>attaque</w:t>
+      </w:r>
+      <w:proofErr w:type="gramEnd"/>
+      <w:r>
+        <w:t xml:space="preserve"> de zone massive. </w:t>
+      </w:r>
+      <w:proofErr w:type="gramStart"/>
+      <w:r>
+        <w:t>génère</w:t>
+      </w:r>
+      <w:proofErr w:type="gramEnd"/>
+      <w:r>
+        <w:t xml:space="preserve"> de l'</w:t>
+      </w:r>
+      <w:proofErr w:type="spellStart"/>
+      <w:r>
+        <w:t>aggro</w:t>
+      </w:r>
+      <w:proofErr w:type="spellEnd"/>
     </w:p>
     <w:p>
       <w:pPr>
@@ -882,12 +1469,21 @@
         </w:rPr>
         <w:t xml:space="preserve">Compétence </w:t>
       </w:r>
-      <w:r>
-        <w:rPr>
-          <w:rFonts w:ascii="Calibri" w:eastAsia="Times New Roman" w:hAnsi="Calibri" w:cs="Calibri"/>
-          <w:color w:val="000000"/>
-        </w:rPr>
-        <w:t xml:space="preserve">8: </w:t>
+      <w:proofErr w:type="gramStart"/>
+      <w:r>
+        <w:rPr>
+          <w:rFonts w:ascii="Calibri" w:eastAsia="Times New Roman" w:hAnsi="Calibri" w:cs="Calibri"/>
+          <w:color w:val="000000"/>
+        </w:rPr>
+        <w:t>8:</w:t>
+      </w:r>
+      <w:proofErr w:type="gramEnd"/>
+      <w:r>
+        <w:rPr>
+          <w:rFonts w:ascii="Calibri" w:eastAsia="Times New Roman" w:hAnsi="Calibri" w:cs="Calibri"/>
+          <w:color w:val="000000"/>
+        </w:rPr>
+        <w:t xml:space="preserve"> </w:t>
       </w:r>
       <w:r>
         <w:t xml:space="preserve"> </w:t>
@@ -1005,19 +1601,49 @@
         <w:rPr>
           <w:highlight w:val="green"/>
         </w:rPr>
-        <w:t xml:space="preserve"> Courroux de l'Ours</w:t>
-      </w:r>
-      <w:r>
-        <w:rPr>
-          <w:highlight w:val="green"/>
-        </w:rPr>
-        <w:t xml:space="preserve">: Effet : </w:t>
-      </w:r>
-      <w:r>
-        <w:rPr>
-          <w:highlight w:val="green"/>
-        </w:rPr>
-        <w:t>coute de la rage. dégats massifs à la cible + réduit l'armure de la cible de 25% pendant 5 tours</w:t>
+        <w:t xml:space="preserve"> Courroux de </w:t>
+      </w:r>
+      <w:proofErr w:type="gramStart"/>
+      <w:r>
+        <w:rPr>
+          <w:highlight w:val="green"/>
+        </w:rPr>
+        <w:t>l'Ours</w:t>
+      </w:r>
+      <w:r>
+        <w:rPr>
+          <w:highlight w:val="green"/>
+        </w:rPr>
+        <w:t>:</w:t>
+      </w:r>
+      <w:proofErr w:type="gramEnd"/>
+      <w:r>
+        <w:rPr>
+          <w:highlight w:val="green"/>
+        </w:rPr>
+        <w:t xml:space="preserve"> Effet : </w:t>
+      </w:r>
+      <w:r>
+        <w:rPr>
+          <w:highlight w:val="green"/>
+        </w:rPr>
+        <w:t xml:space="preserve">coute de la rage. </w:t>
+      </w:r>
+      <w:proofErr w:type="spellStart"/>
+      <w:proofErr w:type="gramStart"/>
+      <w:r>
+        <w:rPr>
+          <w:highlight w:val="green"/>
+        </w:rPr>
+        <w:t>dégats</w:t>
+      </w:r>
+      <w:proofErr w:type="spellEnd"/>
+      <w:proofErr w:type="gramEnd"/>
+      <w:r>
+        <w:rPr>
+          <w:highlight w:val="green"/>
+        </w:rPr>
+        <w:t xml:space="preserve"> massifs à la cible + réduit l'armure de la cible de 25% pendant 5 tours</w:t>
       </w:r>
     </w:p>
     <w:p/>
@@ -1062,15 +1688,64 @@
           <w:b/>
           <w:bCs/>
         </w:rPr>
-        <w:t>Bonus passif</w:t>
-      </w:r>
-      <w:r>
-        <w:t xml:space="preserve">: Puissance physique +20%, vitesse + 20, esquive +5. </w:t>
-      </w:r>
-    </w:p>
-    <w:p>
-      <w:r>
-        <w:t>Buff groupe: puissance physique +5%. 50% de chance de contre attquer directement si Thalia esquive une attaque. Cette contre attaque ne coute pas de vigueur.</w:t>
+        <w:t xml:space="preserve">Bonus </w:t>
+      </w:r>
+      <w:proofErr w:type="gramStart"/>
+      <w:r>
+        <w:rPr>
+          <w:b/>
+          <w:bCs/>
+        </w:rPr>
+        <w:t>passif</w:t>
+      </w:r>
+      <w:r>
+        <w:t>:</w:t>
+      </w:r>
+      <w:proofErr w:type="gramEnd"/>
+      <w:r>
+        <w:t xml:space="preserve"> Puissance physique +20%, vitesse + 20, esquive +5. </w:t>
+      </w:r>
+    </w:p>
+    <w:p>
+      <w:proofErr w:type="spellStart"/>
+      <w:r>
+        <w:t>Buff</w:t>
+      </w:r>
+      <w:proofErr w:type="spellEnd"/>
+      <w:r>
+        <w:t xml:space="preserve"> </w:t>
+      </w:r>
+      <w:proofErr w:type="gramStart"/>
+      <w:r>
+        <w:t>groupe:</w:t>
+      </w:r>
+      <w:proofErr w:type="gramEnd"/>
+      <w:r>
+        <w:t xml:space="preserve"> puissance physique +5%. 50% de chance de contre </w:t>
+      </w:r>
+      <w:proofErr w:type="spellStart"/>
+      <w:r>
+        <w:t>attquer</w:t>
+      </w:r>
+      <w:proofErr w:type="spellEnd"/>
+      <w:r>
+        <w:t xml:space="preserve"> directement si Thalia esquive une attaque. </w:t>
+      </w:r>
+      <w:proofErr w:type="gramStart"/>
+      <w:r>
+        <w:t xml:space="preserve">Cette </w:t>
+      </w:r>
+      <w:proofErr w:type="spellStart"/>
+      <w:r>
+        <w:t>contre</w:t>
+      </w:r>
+      <w:proofErr w:type="gramEnd"/>
+      <w:r>
+        <w:t xml:space="preserve"> attaque</w:t>
+      </w:r>
+      <w:proofErr w:type="spellEnd"/>
+      <w:r>
+        <w:t xml:space="preserve"> ne coute pas de vigueur.</w:t>
       </w:r>
     </w:p>
     <w:p/>
@@ -1081,11 +1756,16 @@
     </w:p>
     <w:p>
       <w:r>
-        <w:t>Compétence 1</w:t>
-      </w:r>
-      <w:r>
-        <w:t>:</w:t>
-      </w:r>
+        <w:t xml:space="preserve">Compétence </w:t>
+      </w:r>
+      <w:proofErr w:type="gramStart"/>
+      <w:r>
+        <w:t>1</w:t>
+      </w:r>
+      <w:r>
+        <w:t>:</w:t>
+      </w:r>
+      <w:proofErr w:type="gramEnd"/>
       <w:r>
         <w:t xml:space="preserve"> </w:t>
       </w:r>
@@ -1093,16 +1773,29 @@
         <w:t>Charge Fulgurante :</w:t>
       </w:r>
       <w:r>
-        <w:t xml:space="preserve"> inflige des dégats.</w:t>
-      </w:r>
-    </w:p>
-    <w:p>
-      <w:r>
-        <w:t>Compétence 2</w:t>
-      </w:r>
-      <w:r>
-        <w:t>:</w:t>
-      </w:r>
+        <w:t xml:space="preserve"> inflige des </w:t>
+      </w:r>
+      <w:proofErr w:type="spellStart"/>
+      <w:r>
+        <w:t>dégats</w:t>
+      </w:r>
+      <w:proofErr w:type="spellEnd"/>
+      <w:r>
+        <w:t>.</w:t>
+      </w:r>
+    </w:p>
+    <w:p>
+      <w:r>
+        <w:t xml:space="preserve">Compétence </w:t>
+      </w:r>
+      <w:proofErr w:type="gramStart"/>
+      <w:r>
+        <w:t>2</w:t>
+      </w:r>
+      <w:r>
+        <w:t>:</w:t>
+      </w:r>
+      <w:proofErr w:type="gramEnd"/>
       <w:r>
         <w:t xml:space="preserve"> Cornes Aiguisées </w:t>
       </w:r>
@@ -1110,16 +1803,37 @@
         <w:t xml:space="preserve">: </w:t>
       </w:r>
       <w:r>
-        <w:t>inflige des dégats. Dégats subis de la cible +10% pendant 3 tours.</w:t>
-      </w:r>
-    </w:p>
-    <w:p>
-      <w:r>
-        <w:t>Compétence 3</w:t>
-      </w:r>
-      <w:r>
-        <w:t>:</w:t>
-      </w:r>
+        <w:t xml:space="preserve">inflige des </w:t>
+      </w:r>
+      <w:proofErr w:type="spellStart"/>
+      <w:r>
+        <w:t>dégats</w:t>
+      </w:r>
+      <w:proofErr w:type="spellEnd"/>
+      <w:r>
+        <w:t xml:space="preserve">. </w:t>
+      </w:r>
+      <w:proofErr w:type="spellStart"/>
+      <w:r>
+        <w:t>Dégats</w:t>
+      </w:r>
+      <w:proofErr w:type="spellEnd"/>
+      <w:r>
+        <w:t xml:space="preserve"> subis de la cible +10% pendant 3 tours.</w:t>
+      </w:r>
+    </w:p>
+    <w:p>
+      <w:r>
+        <w:t xml:space="preserve">Compétence </w:t>
+      </w:r>
+      <w:proofErr w:type="gramStart"/>
+      <w:r>
+        <w:t>3</w:t>
+      </w:r>
+      <w:r>
+        <w:t>:</w:t>
+      </w:r>
+      <w:proofErr w:type="gramEnd"/>
       <w:r>
         <w:t xml:space="preserve"> </w:t>
       </w:r>
@@ -1136,11 +1850,16 @@
     </w:p>
     <w:p>
       <w:r>
-        <w:t>Compétence 4</w:t>
-      </w:r>
-      <w:r>
-        <w:t>:</w:t>
-      </w:r>
+        <w:t xml:space="preserve">Compétence </w:t>
+      </w:r>
+      <w:proofErr w:type="gramStart"/>
+      <w:r>
+        <w:t>4</w:t>
+      </w:r>
+      <w:r>
+        <w:t>:</w:t>
+      </w:r>
+      <w:proofErr w:type="gramEnd"/>
       <w:r>
         <w:t xml:space="preserve"> </w:t>
       </w:r>
@@ -1154,7 +1873,15 @@
         <w:t xml:space="preserve"> </w:t>
       </w:r>
       <w:r>
-        <w:t>inflige des dégats. 50% de chances d'ignorer l'armure de la cible</w:t>
+        <w:t xml:space="preserve">inflige des </w:t>
+      </w:r>
+      <w:proofErr w:type="spellStart"/>
+      <w:r>
+        <w:t>dégats</w:t>
+      </w:r>
+      <w:proofErr w:type="spellEnd"/>
+      <w:r>
+        <w:t>. 50% de chances d'ignorer l'armure de la cible</w:t>
       </w:r>
     </w:p>
     <w:p>
@@ -1162,22 +1889,40 @@
         <w:t>Compétence 5</w:t>
       </w:r>
       <w:r>
-        <w:t xml:space="preserve"> Barrière de bois:</w:t>
-      </w:r>
-      <w:r>
-        <w:t xml:space="preserve"> </w:t>
-      </w:r>
-      <w:r>
-        <w:t>inflige des dégats. Armure +40% pendant 2 tours.</w:t>
-      </w:r>
-    </w:p>
-    <w:p>
-      <w:r>
-        <w:t>Compétence 6</w:t>
-      </w:r>
-      <w:r>
-        <w:t>:</w:t>
-      </w:r>
+        <w:t xml:space="preserve"> Barrière de </w:t>
+      </w:r>
+      <w:proofErr w:type="gramStart"/>
+      <w:r>
+        <w:t>bois:</w:t>
+      </w:r>
+      <w:proofErr w:type="gramEnd"/>
+      <w:r>
+        <w:t xml:space="preserve"> </w:t>
+      </w:r>
+      <w:r>
+        <w:t xml:space="preserve">inflige des </w:t>
+      </w:r>
+      <w:proofErr w:type="spellStart"/>
+      <w:r>
+        <w:t>dégats</w:t>
+      </w:r>
+      <w:proofErr w:type="spellEnd"/>
+      <w:r>
+        <w:t>. Armure +40% pendant 2 tours.</w:t>
+      </w:r>
+    </w:p>
+    <w:p>
+      <w:r>
+        <w:t xml:space="preserve">Compétence </w:t>
+      </w:r>
+      <w:proofErr w:type="gramStart"/>
+      <w:r>
+        <w:t>6</w:t>
+      </w:r>
+      <w:r>
+        <w:t>:</w:t>
+      </w:r>
+      <w:proofErr w:type="gramEnd"/>
       <w:r>
         <w:t xml:space="preserve"> </w:t>
       </w:r>
@@ -1188,7 +1933,23 @@
         <w:t xml:space="preserve"> </w:t>
       </w:r>
       <w:r>
-        <w:t>inflige des dégats. chance de critique +30% pendant 2 tours.</w:t>
+        <w:t xml:space="preserve">inflige des </w:t>
+      </w:r>
+      <w:proofErr w:type="spellStart"/>
+      <w:r>
+        <w:t>dégats</w:t>
+      </w:r>
+      <w:proofErr w:type="spellEnd"/>
+      <w:r>
+        <w:t xml:space="preserve">. </w:t>
+      </w:r>
+      <w:proofErr w:type="gramStart"/>
+      <w:r>
+        <w:t>chance</w:t>
+      </w:r>
+      <w:proofErr w:type="gramEnd"/>
+      <w:r>
+        <w:t xml:space="preserve"> de critique +30% pendant 2 tours.</w:t>
       </w:r>
     </w:p>
     <w:p>
@@ -1196,7 +1957,15 @@
         <w:t>Compétence</w:t>
       </w:r>
       <w:r>
-        <w:t xml:space="preserve"> 7: </w:t>
+        <w:t xml:space="preserve"> </w:t>
+      </w:r>
+      <w:proofErr w:type="gramStart"/>
+      <w:r>
+        <w:t>7:</w:t>
+      </w:r>
+      <w:proofErr w:type="gramEnd"/>
+      <w:r>
+        <w:t xml:space="preserve"> </w:t>
       </w:r>
       <w:r>
         <w:t>Célérité forestière</w:t>
@@ -1205,7 +1974,23 @@
         <w:t xml:space="preserve">: </w:t>
       </w:r>
       <w:r>
-        <w:t>inflige des dégats. chance d'esquive +30% pendant 2 tours.</w:t>
+        <w:t xml:space="preserve">inflige des </w:t>
+      </w:r>
+      <w:proofErr w:type="spellStart"/>
+      <w:r>
+        <w:t>dégats</w:t>
+      </w:r>
+      <w:proofErr w:type="spellEnd"/>
+      <w:r>
+        <w:t xml:space="preserve">. </w:t>
+      </w:r>
+      <w:proofErr w:type="gramStart"/>
+      <w:r>
+        <w:t>chance</w:t>
+      </w:r>
+      <w:proofErr w:type="gramEnd"/>
+      <w:r>
+        <w:t xml:space="preserve"> d'esquive +30% pendant 2 tours.</w:t>
       </w:r>
     </w:p>
     <w:p>
@@ -1223,6 +2008,7 @@
         </w:rPr>
         <w:t xml:space="preserve">Compétence </w:t>
       </w:r>
+      <w:proofErr w:type="gramStart"/>
       <w:r>
         <w:rPr>
           <w:rFonts w:ascii="Calibri" w:eastAsia="Times New Roman" w:hAnsi="Calibri" w:cs="Calibri"/>
@@ -1230,6 +2016,7 @@
         </w:rPr>
         <w:t>8:</w:t>
       </w:r>
+      <w:proofErr w:type="gramEnd"/>
       <w:r>
         <w:t xml:space="preserve"> </w:t>
       </w:r>
@@ -1248,7 +2035,15 @@
         <w:t xml:space="preserve"> </w:t>
       </w:r>
       <w:r>
-        <w:t>inflige des dégats de zone. Vitesse du groupe +20 pendant 1 tour</w:t>
+        <w:t xml:space="preserve">inflige des </w:t>
+      </w:r>
+      <w:proofErr w:type="spellStart"/>
+      <w:r>
+        <w:t>dégats</w:t>
+      </w:r>
+      <w:proofErr w:type="spellEnd"/>
+      <w:r>
+        <w:t xml:space="preserve"> de zone. Vitesse du groupe +20 pendant 1 tour</w:t>
       </w:r>
     </w:p>
     <w:p>
@@ -1275,6 +2070,7 @@
         </w:rPr>
         <w:t xml:space="preserve">Compétence </w:t>
       </w:r>
+      <w:proofErr w:type="gramStart"/>
       <w:r>
         <w:rPr>
           <w:rFonts w:ascii="Calibri" w:eastAsia="Times New Roman" w:hAnsi="Calibri" w:cs="Calibri"/>
@@ -1282,6 +2078,7 @@
         </w:rPr>
         <w:t>9:</w:t>
       </w:r>
+      <w:proofErr w:type="gramEnd"/>
       <w:r>
         <w:t xml:space="preserve"> </w:t>
       </w:r>
@@ -1303,22 +2100,82 @@
         <w:t xml:space="preserve"> </w:t>
       </w:r>
       <w:r>
-        <w:t>inflige des dégats de zone . chance d'étourdir les ennemis faibles 33%.</w:t>
-      </w:r>
-    </w:p>
-    <w:p/>
-    <w:p>
-      <w:r>
-        <w:rPr>
-          <w:highlight w:val="green"/>
-        </w:rPr>
-        <w:t xml:space="preserve">Compétence 10: Furie du Cerf: Effet : </w:t>
-      </w:r>
-      <w:r>
-        <w:rPr>
-          <w:highlight w:val="green"/>
-        </w:rPr>
-        <w:t>inflige des dégats. dégats subis de la cible+40% pendant 2 tours.</w:t>
+        <w:t xml:space="preserve">inflige des </w:t>
+      </w:r>
+      <w:proofErr w:type="spellStart"/>
+      <w:r>
+        <w:t>dégats</w:t>
+      </w:r>
+      <w:proofErr w:type="spellEnd"/>
+      <w:r>
+        <w:t xml:space="preserve"> de zone . </w:t>
+      </w:r>
+      <w:proofErr w:type="gramStart"/>
+      <w:r>
+        <w:t>chance</w:t>
+      </w:r>
+      <w:proofErr w:type="gramEnd"/>
+      <w:r>
+        <w:t xml:space="preserve"> d'étourdir les ennemis faibles 33%.</w:t>
+      </w:r>
+    </w:p>
+    <w:p/>
+    <w:p>
+      <w:r>
+        <w:rPr>
+          <w:highlight w:val="green"/>
+        </w:rPr>
+        <w:t xml:space="preserve">Compétence </w:t>
+      </w:r>
+      <w:proofErr w:type="gramStart"/>
+      <w:r>
+        <w:rPr>
+          <w:highlight w:val="green"/>
+        </w:rPr>
+        <w:t>10:</w:t>
+      </w:r>
+      <w:proofErr w:type="gramEnd"/>
+      <w:r>
+        <w:rPr>
+          <w:highlight w:val="green"/>
+        </w:rPr>
+        <w:t xml:space="preserve"> Furie du Cerf: Effet : </w:t>
+      </w:r>
+      <w:r>
+        <w:rPr>
+          <w:highlight w:val="green"/>
+        </w:rPr>
+        <w:t xml:space="preserve">inflige des </w:t>
+      </w:r>
+      <w:proofErr w:type="spellStart"/>
+      <w:r>
+        <w:rPr>
+          <w:highlight w:val="green"/>
+        </w:rPr>
+        <w:t>dégats</w:t>
+      </w:r>
+      <w:proofErr w:type="spellEnd"/>
+      <w:r>
+        <w:rPr>
+          <w:highlight w:val="green"/>
+        </w:rPr>
+        <w:t xml:space="preserve">. </w:t>
+      </w:r>
+      <w:proofErr w:type="spellStart"/>
+      <w:proofErr w:type="gramStart"/>
+      <w:r>
+        <w:rPr>
+          <w:highlight w:val="green"/>
+        </w:rPr>
+        <w:t>dégats</w:t>
+      </w:r>
+      <w:proofErr w:type="spellEnd"/>
+      <w:proofErr w:type="gramEnd"/>
+      <w:r>
+        <w:rPr>
+          <w:highlight w:val="green"/>
+        </w:rPr>
+        <w:t xml:space="preserve"> subis de la cible+40% pendant 2 tours.</w:t>
       </w:r>
     </w:p>
     <w:p/>
@@ -1363,25 +2220,66 @@
           <w:b/>
           <w:bCs/>
         </w:rPr>
-        <w:t>Bonus passif</w:t>
-      </w:r>
-      <w:r>
-        <w:t>: Puissance physique +20%, vitesse + 10.</w:t>
-      </w:r>
-    </w:p>
-    <w:p>
-      <w:r>
-        <w:t xml:space="preserve"> Buff groupe: esquive +5%. coup critique 5%.</w:t>
-      </w:r>
-    </w:p>
-    <w:p/>
-    <w:p>
-      <w:r>
-        <w:t>Compétence 1</w:t>
-      </w:r>
-      <w:r>
-        <w:t>:</w:t>
-      </w:r>
+        <w:t xml:space="preserve">Bonus </w:t>
+      </w:r>
+      <w:proofErr w:type="gramStart"/>
+      <w:r>
+        <w:rPr>
+          <w:b/>
+          <w:bCs/>
+        </w:rPr>
+        <w:t>passif</w:t>
+      </w:r>
+      <w:r>
+        <w:t>:</w:t>
+      </w:r>
+      <w:proofErr w:type="gramEnd"/>
+      <w:r>
+        <w:t xml:space="preserve"> Puissance physique +20%, vitesse + 10.</w:t>
+      </w:r>
+    </w:p>
+    <w:p>
+      <w:r>
+        <w:t xml:space="preserve"> </w:t>
+      </w:r>
+      <w:proofErr w:type="spellStart"/>
+      <w:r>
+        <w:t>Buff</w:t>
+      </w:r>
+      <w:proofErr w:type="spellEnd"/>
+      <w:r>
+        <w:t xml:space="preserve"> </w:t>
+      </w:r>
+      <w:proofErr w:type="gramStart"/>
+      <w:r>
+        <w:t>groupe:</w:t>
+      </w:r>
+      <w:proofErr w:type="gramEnd"/>
+      <w:r>
+        <w:t xml:space="preserve"> esquive +5%. </w:t>
+      </w:r>
+      <w:proofErr w:type="gramStart"/>
+      <w:r>
+        <w:t>coup</w:t>
+      </w:r>
+      <w:proofErr w:type="gramEnd"/>
+      <w:r>
+        <w:t xml:space="preserve"> critique 5%.</w:t>
+      </w:r>
+    </w:p>
+    <w:p/>
+    <w:p>
+      <w:r>
+        <w:t xml:space="preserve">Compétence </w:t>
+      </w:r>
+      <w:proofErr w:type="gramStart"/>
+      <w:r>
+        <w:t>1</w:t>
+      </w:r>
+      <w:r>
+        <w:t>:</w:t>
+      </w:r>
+      <w:proofErr w:type="gramEnd"/>
       <w:r>
         <w:t xml:space="preserve"> </w:t>
       </w:r>
@@ -1389,16 +2287,45 @@
         <w:t>Plongée Mortelle :</w:t>
       </w:r>
       <w:r>
-        <w:t xml:space="preserve"> Coute de la vigueur.  inflige des dégats. augmente la puissance physique de 25% pendant 1 tour</w:t>
-      </w:r>
-    </w:p>
-    <w:p>
-      <w:r>
-        <w:t>Compétence 2</w:t>
-      </w:r>
-      <w:r>
-        <w:t>:</w:t>
-      </w:r>
+        <w:t xml:space="preserve"> Coute de la vigueur.  </w:t>
+      </w:r>
+      <w:proofErr w:type="gramStart"/>
+      <w:r>
+        <w:t>inflige</w:t>
+      </w:r>
+      <w:proofErr w:type="gramEnd"/>
+      <w:r>
+        <w:t xml:space="preserve"> des </w:t>
+      </w:r>
+      <w:proofErr w:type="spellStart"/>
+      <w:r>
+        <w:t>dégats</w:t>
+      </w:r>
+      <w:proofErr w:type="spellEnd"/>
+      <w:r>
+        <w:t xml:space="preserve">. </w:t>
+      </w:r>
+      <w:proofErr w:type="gramStart"/>
+      <w:r>
+        <w:t>augmente</w:t>
+      </w:r>
+      <w:proofErr w:type="gramEnd"/>
+      <w:r>
+        <w:t xml:space="preserve"> la puissance physique de 25% pendant 1 tour</w:t>
+      </w:r>
+    </w:p>
+    <w:p>
+      <w:r>
+        <w:t xml:space="preserve">Compétence </w:t>
+      </w:r>
+      <w:proofErr w:type="gramStart"/>
+      <w:r>
+        <w:t>2</w:t>
+      </w:r>
+      <w:r>
+        <w:t>:</w:t>
+      </w:r>
+      <w:proofErr w:type="gramEnd"/>
       <w:r>
         <w:t xml:space="preserve"> </w:t>
       </w:r>
@@ -1406,16 +2333,45 @@
         <w:t>Vent Chanceux :</w:t>
       </w:r>
       <w:r>
-        <w:t xml:space="preserve"> Coute de la vigueur.  inflige des dégats. augmente les coup critiques du groupe de 30% pendant 1 tour</w:t>
-      </w:r>
-    </w:p>
-    <w:p>
-      <w:r>
-        <w:t>Compétence 3</w:t>
-      </w:r>
-      <w:r>
-        <w:t>:</w:t>
-      </w:r>
+        <w:t xml:space="preserve"> Coute de la vigueur.  </w:t>
+      </w:r>
+      <w:proofErr w:type="gramStart"/>
+      <w:r>
+        <w:t>inflige</w:t>
+      </w:r>
+      <w:proofErr w:type="gramEnd"/>
+      <w:r>
+        <w:t xml:space="preserve"> des </w:t>
+      </w:r>
+      <w:proofErr w:type="spellStart"/>
+      <w:r>
+        <w:t>dégats</w:t>
+      </w:r>
+      <w:proofErr w:type="spellEnd"/>
+      <w:r>
+        <w:t xml:space="preserve">. </w:t>
+      </w:r>
+      <w:proofErr w:type="gramStart"/>
+      <w:r>
+        <w:t>augmente</w:t>
+      </w:r>
+      <w:proofErr w:type="gramEnd"/>
+      <w:r>
+        <w:t xml:space="preserve"> les coup critiques du groupe de 30% pendant 1 tour</w:t>
+      </w:r>
+    </w:p>
+    <w:p>
+      <w:r>
+        <w:t xml:space="preserve">Compétence </w:t>
+      </w:r>
+      <w:proofErr w:type="gramStart"/>
+      <w:r>
+        <w:t>3</w:t>
+      </w:r>
+      <w:r>
+        <w:t>:</w:t>
+      </w:r>
+      <w:proofErr w:type="gramEnd"/>
       <w:r>
         <w:t xml:space="preserve"> </w:t>
       </w:r>
@@ -1426,16 +2382,29 @@
         <w:t xml:space="preserve">Envol sournois : </w:t>
       </w:r>
       <w:r>
-        <w:t>Coute de la vigueur , esquive 60%. Chance de coup critique de 50% pendant 3 tours. utilisable tous les 5 tours</w:t>
-      </w:r>
-    </w:p>
-    <w:p>
-      <w:r>
-        <w:t>Compétence 4</w:t>
-      </w:r>
-      <w:r>
-        <w:t>:</w:t>
-      </w:r>
+        <w:t xml:space="preserve">Coute de la vigueur , esquive 60%. Chance de coup critique de 50% pendant 3 tours. </w:t>
+      </w:r>
+      <w:proofErr w:type="gramStart"/>
+      <w:r>
+        <w:t>utilisable</w:t>
+      </w:r>
+      <w:proofErr w:type="gramEnd"/>
+      <w:r>
+        <w:t xml:space="preserve"> tous les 5 tours</w:t>
+      </w:r>
+    </w:p>
+    <w:p>
+      <w:r>
+        <w:t xml:space="preserve">Compétence </w:t>
+      </w:r>
+      <w:proofErr w:type="gramStart"/>
+      <w:r>
+        <w:t>4</w:t>
+      </w:r>
+      <w:r>
+        <w:t>:</w:t>
+      </w:r>
+      <w:proofErr w:type="gramEnd"/>
       <w:r>
         <w:t xml:space="preserve"> </w:t>
       </w:r>
@@ -1443,7 +2412,23 @@
         <w:t>Lueur Céleste :</w:t>
       </w:r>
       <w:r>
-        <w:t xml:space="preserve">Coute du mana. inflige des dégats. Le groupe a 30% de chance de faire des doubles attaques (attaquer 2 fois dans le même tour) pendant 2 tours </w:t>
+        <w:t xml:space="preserve">Coute du mana. </w:t>
+      </w:r>
+      <w:proofErr w:type="gramStart"/>
+      <w:r>
+        <w:t>inflige</w:t>
+      </w:r>
+      <w:proofErr w:type="gramEnd"/>
+      <w:r>
+        <w:t xml:space="preserve"> des </w:t>
+      </w:r>
+      <w:proofErr w:type="spellStart"/>
+      <w:r>
+        <w:t>dégats</w:t>
+      </w:r>
+      <w:proofErr w:type="spellEnd"/>
+      <w:r>
+        <w:t xml:space="preserve">. Le groupe a 30% de chance de faire des doubles attaques (attaquer 2 fois dans le même tour) pendant 2 tours </w:t>
       </w:r>
     </w:p>
     <w:p>
@@ -1462,8 +2447,21 @@
       <w:r>
         <w:t xml:space="preserve">Coute de la vigueur.  </w:t>
       </w:r>
-      <w:r>
-        <w:t xml:space="preserve">inflige des dégats. </w:t>
+      <w:proofErr w:type="gramStart"/>
+      <w:r>
+        <w:t>inflige</w:t>
+      </w:r>
+      <w:proofErr w:type="gramEnd"/>
+      <w:r>
+        <w:t xml:space="preserve"> des </w:t>
+      </w:r>
+      <w:proofErr w:type="spellStart"/>
+      <w:r>
+        <w:t>dégats</w:t>
+      </w:r>
+      <w:proofErr w:type="spellEnd"/>
+      <w:r>
+        <w:t xml:space="preserve">. </w:t>
       </w:r>
       <w:r>
         <w:t>Réduit le temps de recharge de l'ultime pour tous les membres du groupe de 1 tour. Utilisable tous les 4 tours.</w:t>
@@ -1471,11 +2469,16 @@
     </w:p>
     <w:p>
       <w:r>
-        <w:t>Compétence 6</w:t>
-      </w:r>
-      <w:r>
-        <w:t>:</w:t>
-      </w:r>
+        <w:t xml:space="preserve">Compétence </w:t>
+      </w:r>
+      <w:proofErr w:type="gramStart"/>
+      <w:r>
+        <w:t>6</w:t>
+      </w:r>
+      <w:r>
+        <w:t>:</w:t>
+      </w:r>
+      <w:proofErr w:type="gramEnd"/>
       <w:r>
         <w:t xml:space="preserve"> </w:t>
       </w:r>
@@ -1489,13 +2492,26 @@
         <w:t>Coute du mana</w:t>
       </w:r>
       <w:r>
-        <w:t xml:space="preserve"> inflige des dégats</w:t>
-      </w:r>
+        <w:t xml:space="preserve"> inflige des </w:t>
+      </w:r>
+      <w:proofErr w:type="spellStart"/>
+      <w:r>
+        <w:t>dégats</w:t>
+      </w:r>
+      <w:proofErr w:type="spellEnd"/>
       <w:r>
         <w:t xml:space="preserve"> de zone</w:t>
       </w:r>
       <w:r>
-        <w:t xml:space="preserve">. chance </w:t>
+        <w:t xml:space="preserve">. </w:t>
+      </w:r>
+      <w:proofErr w:type="gramStart"/>
+      <w:r>
+        <w:t>chance</w:t>
+      </w:r>
+      <w:proofErr w:type="gramEnd"/>
+      <w:r>
+        <w:t xml:space="preserve"> </w:t>
       </w:r>
       <w:r>
         <w:t>d'étourdir les ennemis faibles</w:t>
@@ -1512,7 +2528,15 @@
         <w:t>Compétence</w:t>
       </w:r>
       <w:r>
-        <w:t xml:space="preserve"> 7: </w:t>
+        <w:t xml:space="preserve"> </w:t>
+      </w:r>
+      <w:proofErr w:type="gramStart"/>
+      <w:r>
+        <w:t>7:</w:t>
+      </w:r>
+      <w:proofErr w:type="gramEnd"/>
+      <w:r>
+        <w:t xml:space="preserve"> </w:t>
       </w:r>
       <w:r>
         <w:t>Cri du Faucon:</w:t>
@@ -1523,9 +2547,19 @@
       <w:r>
         <w:t xml:space="preserve">Coute de la vigueur . </w:t>
       </w:r>
-      <w:r>
-        <w:t>inflige des dégats</w:t>
-      </w:r>
+      <w:proofErr w:type="gramStart"/>
+      <w:r>
+        <w:t>inflige</w:t>
+      </w:r>
+      <w:proofErr w:type="gramEnd"/>
+      <w:r>
+        <w:t xml:space="preserve"> des </w:t>
+      </w:r>
+      <w:proofErr w:type="spellStart"/>
+      <w:r>
+        <w:t>dégats</w:t>
+      </w:r>
+      <w:proofErr w:type="spellEnd"/>
       <w:r>
         <w:t>. Restaure 20% de la vigueur à tout le groupe. Utilisable tous les 4 tours.</w:t>
       </w:r>
@@ -1545,6 +2579,7 @@
         </w:rPr>
         <w:t xml:space="preserve">Compétence </w:t>
       </w:r>
+      <w:proofErr w:type="gramStart"/>
       <w:r>
         <w:rPr>
           <w:rFonts w:ascii="Calibri" w:eastAsia="Times New Roman" w:hAnsi="Calibri" w:cs="Calibri"/>
@@ -1552,6 +2587,7 @@
         </w:rPr>
         <w:t>8:</w:t>
       </w:r>
+      <w:proofErr w:type="gramEnd"/>
       <w:r>
         <w:t xml:space="preserve"> </w:t>
       </w:r>
@@ -1573,7 +2609,31 @@
         <w:t>:</w:t>
       </w:r>
       <w:r>
-        <w:t xml:space="preserve"> Coute de la vigueur . inflige des dégats. Si l'attaque précédente était un coup critique, les dégats de cette attaque X3.</w:t>
+        <w:t xml:space="preserve"> Coute de la vigueur . </w:t>
+      </w:r>
+      <w:proofErr w:type="gramStart"/>
+      <w:r>
+        <w:t>inflige</w:t>
+      </w:r>
+      <w:proofErr w:type="gramEnd"/>
+      <w:r>
+        <w:t xml:space="preserve"> des </w:t>
+      </w:r>
+      <w:proofErr w:type="spellStart"/>
+      <w:r>
+        <w:t>dégats</w:t>
+      </w:r>
+      <w:proofErr w:type="spellEnd"/>
+      <w:r>
+        <w:t xml:space="preserve">. Si l'attaque précédente était un coup critique, les </w:t>
+      </w:r>
+      <w:proofErr w:type="spellStart"/>
+      <w:r>
+        <w:t>dégats</w:t>
+      </w:r>
+      <w:proofErr w:type="spellEnd"/>
+      <w:r>
+        <w:t xml:space="preserve"> de cette attaque X3.</w:t>
       </w:r>
     </w:p>
     <w:p>
@@ -1600,6 +2660,7 @@
         </w:rPr>
         <w:t xml:space="preserve">Compétence </w:t>
       </w:r>
+      <w:proofErr w:type="gramStart"/>
       <w:r>
         <w:rPr>
           <w:rFonts w:ascii="Calibri" w:eastAsia="Times New Roman" w:hAnsi="Calibri" w:cs="Calibri"/>
@@ -1607,6 +2668,7 @@
         </w:rPr>
         <w:t>9:</w:t>
       </w:r>
+      <w:proofErr w:type="gramEnd"/>
       <w:r>
         <w:t xml:space="preserve"> </w:t>
       </w:r>
@@ -1635,16 +2697,54 @@
         <w:t xml:space="preserve"> </w:t>
       </w:r>
       <w:r>
-        <w:t>Coute de la vigueur . inflige des dégats. pendant ce tour, +35% de chance de coup critique</w:t>
-      </w:r>
-    </w:p>
-    <w:p/>
-    <w:p>
-      <w:r>
-        <w:rPr>
-          <w:highlight w:val="green"/>
-        </w:rPr>
-        <w:t xml:space="preserve">Compétence 10: Éclipse Bénéfique : Effet : </w:t>
+        <w:t xml:space="preserve">Coute de la vigueur . </w:t>
+      </w:r>
+      <w:proofErr w:type="gramStart"/>
+      <w:r>
+        <w:t>inflige</w:t>
+      </w:r>
+      <w:proofErr w:type="gramEnd"/>
+      <w:r>
+        <w:t xml:space="preserve"> des </w:t>
+      </w:r>
+      <w:proofErr w:type="spellStart"/>
+      <w:r>
+        <w:t>dégats</w:t>
+      </w:r>
+      <w:proofErr w:type="spellEnd"/>
+      <w:r>
+        <w:t xml:space="preserve">. </w:t>
+      </w:r>
+      <w:proofErr w:type="gramStart"/>
+      <w:r>
+        <w:t>pendant</w:t>
+      </w:r>
+      <w:proofErr w:type="gramEnd"/>
+      <w:r>
+        <w:t xml:space="preserve"> ce tour, +35% de chance de coup critique</w:t>
+      </w:r>
+    </w:p>
+    <w:p/>
+    <w:p>
+      <w:r>
+        <w:rPr>
+          <w:highlight w:val="green"/>
+        </w:rPr>
+        <w:t xml:space="preserve">Compétence </w:t>
+      </w:r>
+      <w:proofErr w:type="gramStart"/>
+      <w:r>
+        <w:rPr>
+          <w:highlight w:val="green"/>
+        </w:rPr>
+        <w:t>10:</w:t>
+      </w:r>
+      <w:proofErr w:type="gramEnd"/>
+      <w:r>
+        <w:rPr>
+          <w:highlight w:val="green"/>
+        </w:rPr>
+        <w:t xml:space="preserve"> Éclipse Bénéfique : Effet : </w:t>
       </w:r>
       <w:r>
         <w:rPr>
@@ -1652,17 +2752,67 @@
         </w:rPr>
         <w:t xml:space="preserve">Coute du mana.  </w:t>
       </w:r>
-      <w:r>
-        <w:rPr>
-          <w:highlight w:val="green"/>
-        </w:rPr>
-        <w:t xml:space="preserve">inflige des dégats. </w:t>
-      </w:r>
-      <w:r>
-        <w:rPr>
-          <w:highlight w:val="green"/>
-        </w:rPr>
-        <w:t>Augmente les dégats et les chance de coup critique du groupe de 30% pendant 2 tours. Réduit le temps de recharge de l'ultime du groupe de 1 tour.</w:t>
+      <w:proofErr w:type="gramStart"/>
+      <w:r>
+        <w:rPr>
+          <w:highlight w:val="green"/>
+        </w:rPr>
+        <w:t>inflige</w:t>
+      </w:r>
+      <w:proofErr w:type="gramEnd"/>
+      <w:r>
+        <w:rPr>
+          <w:highlight w:val="green"/>
+        </w:rPr>
+        <w:t xml:space="preserve"> des </w:t>
+      </w:r>
+      <w:proofErr w:type="spellStart"/>
+      <w:r>
+        <w:rPr>
+          <w:highlight w:val="green"/>
+        </w:rPr>
+        <w:t>dégats</w:t>
+      </w:r>
+      <w:proofErr w:type="spellEnd"/>
+      <w:r>
+        <w:rPr>
+          <w:highlight w:val="green"/>
+        </w:rPr>
+        <w:t xml:space="preserve">. </w:t>
+      </w:r>
+      <w:r>
+        <w:rPr>
+          <w:highlight w:val="green"/>
+        </w:rPr>
+        <w:t xml:space="preserve">Augmente les </w:t>
+      </w:r>
+      <w:proofErr w:type="spellStart"/>
+      <w:r>
+        <w:rPr>
+          <w:highlight w:val="green"/>
+        </w:rPr>
+        <w:t>dégats</w:t>
+      </w:r>
+      <w:proofErr w:type="spellEnd"/>
+      <w:r>
+        <w:rPr>
+          <w:highlight w:val="green"/>
+        </w:rPr>
+        <w:t xml:space="preserve"> et </w:t>
+      </w:r>
+      <w:proofErr w:type="gramStart"/>
+      <w:r>
+        <w:rPr>
+          <w:highlight w:val="green"/>
+        </w:rPr>
+        <w:t>les chance</w:t>
+      </w:r>
+      <w:proofErr w:type="gramEnd"/>
+      <w:r>
+        <w:rPr>
+          <w:highlight w:val="green"/>
+        </w:rPr>
+        <w:t xml:space="preserve"> de coup critique du groupe de 30% pendant 2 tours. Réduit le temps de recharge de l'ultime du groupe de 1 tour.</w:t>
       </w:r>
     </w:p>
     <w:p/>
@@ -1701,30 +2851,87 @@
           <w:b/>
           <w:bCs/>
         </w:rPr>
-        <w:t>Bonus passif</w:t>
-      </w:r>
-      <w:r>
-        <w:t>: Puissance physique +20%. Si la cible est blessé, son esquive est réduite de 50%.</w:t>
-      </w:r>
-    </w:p>
-    <w:p>
-      <w:r>
-        <w:t>(si le combat se déroule dans l'eau, vitesse + 100% et coup critique +25%)</w:t>
-      </w:r>
-    </w:p>
-    <w:p>
-      <w:r>
-        <w:t xml:space="preserve"> Buff groupe: dégats +4%</w:t>
-      </w:r>
-    </w:p>
-    <w:p/>
-    <w:p>
-      <w:r>
-        <w:t>Compétence 1</w:t>
-      </w:r>
-      <w:r>
-        <w:t>:</w:t>
-      </w:r>
+        <w:t xml:space="preserve">Bonus </w:t>
+      </w:r>
+      <w:proofErr w:type="gramStart"/>
+      <w:r>
+        <w:rPr>
+          <w:b/>
+          <w:bCs/>
+        </w:rPr>
+        <w:t>passif</w:t>
+      </w:r>
+      <w:r>
+        <w:t>:</w:t>
+      </w:r>
+      <w:proofErr w:type="gramEnd"/>
+      <w:r>
+        <w:t xml:space="preserve"> Puissance physique +20%. Si la cible est </w:t>
+      </w:r>
+      <w:proofErr w:type="gramStart"/>
+      <w:r>
+        <w:t>blessé</w:t>
+      </w:r>
+      <w:proofErr w:type="gramEnd"/>
+      <w:r>
+        <w:t>, son esquive est réduite de 50%.</w:t>
+      </w:r>
+    </w:p>
+    <w:p>
+      <w:r>
+        <w:t>(</w:t>
+      </w:r>
+      <w:proofErr w:type="gramStart"/>
+      <w:r>
+        <w:t>si</w:t>
+      </w:r>
+      <w:proofErr w:type="gramEnd"/>
+      <w:r>
+        <w:t xml:space="preserve"> le combat se déroule dans l'eau, vitesse + 100% et coup critique +25%)</w:t>
+      </w:r>
+    </w:p>
+    <w:p>
+      <w:r>
+        <w:t xml:space="preserve"> </w:t>
+      </w:r>
+      <w:proofErr w:type="spellStart"/>
+      <w:r>
+        <w:t>Buff</w:t>
+      </w:r>
+      <w:proofErr w:type="spellEnd"/>
+      <w:r>
+        <w:t xml:space="preserve"> </w:t>
+      </w:r>
+      <w:proofErr w:type="gramStart"/>
+      <w:r>
+        <w:t>groupe:</w:t>
+      </w:r>
+      <w:proofErr w:type="gramEnd"/>
+      <w:r>
+        <w:t xml:space="preserve"> </w:t>
+      </w:r>
+      <w:proofErr w:type="spellStart"/>
+      <w:r>
+        <w:t>dégats</w:t>
+      </w:r>
+      <w:proofErr w:type="spellEnd"/>
+      <w:r>
+        <w:t xml:space="preserve"> +4%</w:t>
+      </w:r>
+    </w:p>
+    <w:p/>
+    <w:p>
+      <w:r>
+        <w:t xml:space="preserve">Compétence </w:t>
+      </w:r>
+      <w:proofErr w:type="gramStart"/>
+      <w:r>
+        <w:t>1</w:t>
+      </w:r>
+      <w:r>
+        <w:t>:</w:t>
+      </w:r>
+      <w:proofErr w:type="gramEnd"/>
       <w:r>
         <w:t xml:space="preserve"> </w:t>
       </w:r>
@@ -1735,22 +2942,47 @@
         <w:t>:</w:t>
       </w:r>
       <w:r>
-        <w:t xml:space="preserve"> Coute de la vigueur.  inflige des dégats</w:t>
-      </w:r>
+        <w:t xml:space="preserve"> Coute de la vigueur.  </w:t>
+      </w:r>
+      <w:proofErr w:type="gramStart"/>
+      <w:r>
+        <w:t>inflige</w:t>
+      </w:r>
+      <w:proofErr w:type="gramEnd"/>
+      <w:r>
+        <w:t xml:space="preserve"> des </w:t>
+      </w:r>
+      <w:proofErr w:type="spellStart"/>
+      <w:r>
+        <w:t>dégats</w:t>
+      </w:r>
+      <w:proofErr w:type="spellEnd"/>
       <w:r>
         <w:t xml:space="preserve">. </w:t>
       </w:r>
-      <w:r>
-        <w:t>dégats X2 si PV cible &gt;80%</w:t>
-      </w:r>
-    </w:p>
-    <w:p>
-      <w:r>
-        <w:t>Compétence 2</w:t>
-      </w:r>
-      <w:r>
-        <w:t>:</w:t>
-      </w:r>
+      <w:proofErr w:type="spellStart"/>
+      <w:proofErr w:type="gramStart"/>
+      <w:r>
+        <w:t>dégats</w:t>
+      </w:r>
+      <w:proofErr w:type="spellEnd"/>
+      <w:proofErr w:type="gramEnd"/>
+      <w:r>
+        <w:t xml:space="preserve"> X2 si PV cible &gt;80%</w:t>
+      </w:r>
+    </w:p>
+    <w:p>
+      <w:r>
+        <w:t xml:space="preserve">Compétence </w:t>
+      </w:r>
+      <w:proofErr w:type="gramStart"/>
+      <w:r>
+        <w:t>2</w:t>
+      </w:r>
+      <w:r>
+        <w:t>:</w:t>
+      </w:r>
+      <w:proofErr w:type="gramEnd"/>
       <w:r>
         <w:t xml:space="preserve"> </w:t>
       </w:r>
@@ -1764,19 +2996,61 @@
         <w:t>du mana</w:t>
       </w:r>
       <w:r>
-        <w:t xml:space="preserve">.  inflige des dégats. augmente les </w:t>
-      </w:r>
-      <w:r>
-        <w:t>dégats de 1 point pour chaque tranche de 50 mana (exemple: mana total: 2500, dégats +50)</w:t>
-      </w:r>
-    </w:p>
-    <w:p>
-      <w:r>
-        <w:t>Compétence 3</w:t>
-      </w:r>
-      <w:r>
-        <w:t>:</w:t>
-      </w:r>
+        <w:t xml:space="preserve">.  </w:t>
+      </w:r>
+      <w:proofErr w:type="gramStart"/>
+      <w:r>
+        <w:t>inflige</w:t>
+      </w:r>
+      <w:proofErr w:type="gramEnd"/>
+      <w:r>
+        <w:t xml:space="preserve"> des </w:t>
+      </w:r>
+      <w:proofErr w:type="spellStart"/>
+      <w:r>
+        <w:t>dégats</w:t>
+      </w:r>
+      <w:proofErr w:type="spellEnd"/>
+      <w:r>
+        <w:t xml:space="preserve">. </w:t>
+      </w:r>
+      <w:proofErr w:type="gramStart"/>
+      <w:r>
+        <w:t>augmente</w:t>
+      </w:r>
+      <w:proofErr w:type="gramEnd"/>
+      <w:r>
+        <w:t xml:space="preserve"> les </w:t>
+      </w:r>
+      <w:proofErr w:type="spellStart"/>
+      <w:r>
+        <w:t>dégats</w:t>
+      </w:r>
+      <w:proofErr w:type="spellEnd"/>
+      <w:r>
+        <w:t xml:space="preserve"> de 1 point pour chaque tranche de 50 mana (exemple: mana total: 2500, </w:t>
+      </w:r>
+      <w:proofErr w:type="spellStart"/>
+      <w:r>
+        <w:t>dégats</w:t>
+      </w:r>
+      <w:proofErr w:type="spellEnd"/>
+      <w:r>
+        <w:t xml:space="preserve"> +50)</w:t>
+      </w:r>
+    </w:p>
+    <w:p>
+      <w:r>
+        <w:t xml:space="preserve">Compétence </w:t>
+      </w:r>
+      <w:proofErr w:type="gramStart"/>
+      <w:r>
+        <w:t>3</w:t>
+      </w:r>
+      <w:r>
+        <w:t>:</w:t>
+      </w:r>
+      <w:proofErr w:type="gramEnd"/>
       <w:r>
         <w:t xml:space="preserve"> </w:t>
       </w:r>
@@ -1793,19 +3067,48 @@
         <w:t xml:space="preserve">Coute de la vigueur </w:t>
       </w:r>
       <w:r>
-        <w:t>inflige des dégats. augmente les dégats de 1 point pour chaque tranche de 10 d'armure magique</w:t>
-      </w:r>
-      <w:r>
-        <w:t xml:space="preserve"> </w:t>
-      </w:r>
-    </w:p>
-    <w:p>
-      <w:r>
-        <w:t>Compétence 4</w:t>
-      </w:r>
-      <w:r>
-        <w:t>:</w:t>
-      </w:r>
+        <w:t xml:space="preserve">inflige des </w:t>
+      </w:r>
+      <w:proofErr w:type="spellStart"/>
+      <w:r>
+        <w:t>dégats</w:t>
+      </w:r>
+      <w:proofErr w:type="spellEnd"/>
+      <w:r>
+        <w:t xml:space="preserve">. </w:t>
+      </w:r>
+      <w:proofErr w:type="gramStart"/>
+      <w:r>
+        <w:t>augmente</w:t>
+      </w:r>
+      <w:proofErr w:type="gramEnd"/>
+      <w:r>
+        <w:t xml:space="preserve"> les </w:t>
+      </w:r>
+      <w:proofErr w:type="spellStart"/>
+      <w:r>
+        <w:t>dégats</w:t>
+      </w:r>
+      <w:proofErr w:type="spellEnd"/>
+      <w:r>
+        <w:t xml:space="preserve"> de 1 point pour chaque tranche de 10 d'armure magique</w:t>
+      </w:r>
+      <w:r>
+        <w:t xml:space="preserve"> </w:t>
+      </w:r>
+    </w:p>
+    <w:p>
+      <w:r>
+        <w:t xml:space="preserve">Compétence </w:t>
+      </w:r>
+      <w:proofErr w:type="gramStart"/>
+      <w:r>
+        <w:t>4</w:t>
+      </w:r>
+      <w:r>
+        <w:t>:</w:t>
+      </w:r>
+      <w:proofErr w:type="gramEnd"/>
       <w:r>
         <w:t xml:space="preserve"> </w:t>
       </w:r>
@@ -1819,15 +3122,63 @@
         <w:t xml:space="preserve"> </w:t>
       </w:r>
       <w:r>
-        <w:t>Coute du mana.  inflige des dégats de zone . augmente les dégats de 1 point pour chaque tranche de 50 mana (exemple: mana total: 2500, dégats +50)</w:t>
-      </w:r>
-    </w:p>
-    <w:p>
-      <w:r>
-        <w:t>Compétence 5</w:t>
-      </w:r>
-      <w:r>
-        <w:t xml:space="preserve">: </w:t>
+        <w:t xml:space="preserve">Coute du mana.  </w:t>
+      </w:r>
+      <w:proofErr w:type="gramStart"/>
+      <w:r>
+        <w:t>inflige</w:t>
+      </w:r>
+      <w:proofErr w:type="gramEnd"/>
+      <w:r>
+        <w:t xml:space="preserve"> des </w:t>
+      </w:r>
+      <w:proofErr w:type="spellStart"/>
+      <w:r>
+        <w:t>dégats</w:t>
+      </w:r>
+      <w:proofErr w:type="spellEnd"/>
+      <w:r>
+        <w:t xml:space="preserve"> de zone . </w:t>
+      </w:r>
+      <w:proofErr w:type="gramStart"/>
+      <w:r>
+        <w:t>augmente</w:t>
+      </w:r>
+      <w:proofErr w:type="gramEnd"/>
+      <w:r>
+        <w:t xml:space="preserve"> les </w:t>
+      </w:r>
+      <w:proofErr w:type="spellStart"/>
+      <w:r>
+        <w:t>dégats</w:t>
+      </w:r>
+      <w:proofErr w:type="spellEnd"/>
+      <w:r>
+        <w:t xml:space="preserve"> de 1 point pour chaque tranche de 50 mana (exemple: mana total: 2500, </w:t>
+      </w:r>
+      <w:proofErr w:type="spellStart"/>
+      <w:r>
+        <w:t>dégats</w:t>
+      </w:r>
+      <w:proofErr w:type="spellEnd"/>
+      <w:r>
+        <w:t xml:space="preserve"> +50)</w:t>
+      </w:r>
+    </w:p>
+    <w:p>
+      <w:r>
+        <w:t xml:space="preserve">Compétence </w:t>
+      </w:r>
+      <w:proofErr w:type="gramStart"/>
+      <w:r>
+        <w:t>5</w:t>
+      </w:r>
+      <w:r>
+        <w:t>:</w:t>
+      </w:r>
+      <w:proofErr w:type="gramEnd"/>
+      <w:r>
+        <w:t xml:space="preserve"> </w:t>
       </w:r>
       <w:r>
         <w:t xml:space="preserve"> </w:t>
@@ -1838,8 +3189,13 @@
       <w:r>
         <w:t xml:space="preserve">Coute de la vigueur.  </w:t>
       </w:r>
-      <w:r>
-        <w:t>augmente l'armure physique de 20% pendant 2 tours</w:t>
+      <w:proofErr w:type="gramStart"/>
+      <w:r>
+        <w:t>augmente</w:t>
+      </w:r>
+      <w:proofErr w:type="gramEnd"/>
+      <w:r>
+        <w:t xml:space="preserve"> l'armure physique de 20% pendant 2 tours</w:t>
       </w:r>
       <w:r>
         <w:t>. Réduit le temps de recharge de l'ultime pour tous les membres du groupe de 1 tour. Utilisable tous les 4 tours.</w:t>
@@ -1847,11 +3203,16 @@
     </w:p>
     <w:p>
       <w:r>
-        <w:t>Compétence 6</w:t>
-      </w:r>
-      <w:r>
-        <w:t>:</w:t>
-      </w:r>
+        <w:t xml:space="preserve">Compétence </w:t>
+      </w:r>
+      <w:proofErr w:type="gramStart"/>
+      <w:r>
+        <w:t>6</w:t>
+      </w:r>
+      <w:r>
+        <w:t>:</w:t>
+      </w:r>
+      <w:proofErr w:type="gramEnd"/>
       <w:r>
         <w:t xml:space="preserve"> </w:t>
       </w:r>
@@ -1865,7 +3226,15 @@
         <w:t xml:space="preserve">Coute du </w:t>
       </w:r>
       <w:r>
-        <w:t>mana. Augmente les dégats de 30% pendant 2 tours</w:t>
+        <w:t xml:space="preserve">mana. Augmente les </w:t>
+      </w:r>
+      <w:proofErr w:type="spellStart"/>
+      <w:r>
+        <w:t>dégats</w:t>
+      </w:r>
+      <w:proofErr w:type="spellEnd"/>
+      <w:r>
+        <w:t xml:space="preserve"> de 30% pendant 2 tours</w:t>
       </w:r>
     </w:p>
     <w:p>
@@ -1873,7 +3242,15 @@
         <w:t>Compétence</w:t>
       </w:r>
       <w:r>
-        <w:t xml:space="preserve"> 7: </w:t>
+        <w:t xml:space="preserve"> </w:t>
+      </w:r>
+      <w:proofErr w:type="gramStart"/>
+      <w:r>
+        <w:t>7:</w:t>
+      </w:r>
+      <w:proofErr w:type="gramEnd"/>
+      <w:r>
+        <w:t xml:space="preserve"> </w:t>
       </w:r>
       <w:r>
         <w:t>Cri du Marsouin</w:t>
@@ -1882,10 +3259,50 @@
         <w:t>:</w:t>
       </w:r>
       <w:r>
-        <w:t xml:space="preserve"> Coute de la vigueur . inflige des dégats. </w:t>
-      </w:r>
-      <w:r>
-        <w:t>Si la cible &lt;35% de pv. les dégats de cette attaque sont multipliés par 5. Utilisable tous les 2 tours.</w:t>
+        <w:t xml:space="preserve"> Coute de la vigueur . </w:t>
+      </w:r>
+      <w:proofErr w:type="gramStart"/>
+      <w:r>
+        <w:t>inflige</w:t>
+      </w:r>
+      <w:proofErr w:type="gramEnd"/>
+      <w:r>
+        <w:t xml:space="preserve"> des </w:t>
+      </w:r>
+      <w:proofErr w:type="spellStart"/>
+      <w:r>
+        <w:t>dégats</w:t>
+      </w:r>
+      <w:proofErr w:type="spellEnd"/>
+      <w:r>
+        <w:t xml:space="preserve">. </w:t>
+      </w:r>
+      <w:r>
+        <w:t xml:space="preserve">Si la cible &lt;35% de </w:t>
+      </w:r>
+      <w:proofErr w:type="spellStart"/>
+      <w:r>
+        <w:t>pv</w:t>
+      </w:r>
+      <w:proofErr w:type="spellEnd"/>
+      <w:r>
+        <w:t xml:space="preserve">. </w:t>
+      </w:r>
+      <w:proofErr w:type="gramStart"/>
+      <w:r>
+        <w:t>les</w:t>
+      </w:r>
+      <w:proofErr w:type="gramEnd"/>
+      <w:r>
+        <w:t xml:space="preserve"> </w:t>
+      </w:r>
+      <w:proofErr w:type="spellStart"/>
+      <w:r>
+        <w:t>dégats</w:t>
+      </w:r>
+      <w:proofErr w:type="spellEnd"/>
+      <w:r>
+        <w:t xml:space="preserve"> de cette attaque sont multipliés par 5. Utilisable tous les 2 tours.</w:t>
       </w:r>
     </w:p>
     <w:p>
@@ -1918,16 +3335,46 @@
           <w:rFonts w:ascii="Calibri" w:eastAsia="Times New Roman" w:hAnsi="Calibri" w:cs="Calibri"/>
           <w:color w:val="000000"/>
         </w:rPr>
-        <w:t>Entraide de la fosse</w:t>
-      </w:r>
-      <w:r>
-        <w:t>:</w:t>
-      </w:r>
-      <w:r>
-        <w:t xml:space="preserve"> Coute de la vigueur . inflige des dégats. </w:t>
-      </w:r>
-      <w:r>
-        <w:t>gagne le bonus de puissance physique de l'allié qui en a le plus sur ce tour. Utilisable tous les 4 tours.</w:t>
+        <w:t xml:space="preserve">Entraide de la </w:t>
+      </w:r>
+      <w:proofErr w:type="gramStart"/>
+      <w:r>
+        <w:rPr>
+          <w:rFonts w:ascii="Calibri" w:eastAsia="Times New Roman" w:hAnsi="Calibri" w:cs="Calibri"/>
+          <w:color w:val="000000"/>
+        </w:rPr>
+        <w:t>fosse</w:t>
+      </w:r>
+      <w:r>
+        <w:t>:</w:t>
+      </w:r>
+      <w:proofErr w:type="gramEnd"/>
+      <w:r>
+        <w:t xml:space="preserve"> Coute de la vigueur . </w:t>
+      </w:r>
+      <w:proofErr w:type="gramStart"/>
+      <w:r>
+        <w:t>inflige</w:t>
+      </w:r>
+      <w:proofErr w:type="gramEnd"/>
+      <w:r>
+        <w:t xml:space="preserve"> des </w:t>
+      </w:r>
+      <w:proofErr w:type="spellStart"/>
+      <w:r>
+        <w:t>dégats</w:t>
+      </w:r>
+      <w:proofErr w:type="spellEnd"/>
+      <w:r>
+        <w:t xml:space="preserve">. </w:t>
+      </w:r>
+      <w:proofErr w:type="gramStart"/>
+      <w:r>
+        <w:t>gagne</w:t>
+      </w:r>
+      <w:proofErr w:type="gramEnd"/>
+      <w:r>
+        <w:t xml:space="preserve"> le bonus de puissance physique de l'allié qui en a le plus sur ce tour. Utilisable tous les 4 tours.</w:t>
       </w:r>
     </w:p>
     <w:p>
@@ -1969,15 +3416,24 @@
           <w:rFonts w:ascii="Calibri" w:eastAsia="Times New Roman" w:hAnsi="Calibri" w:cs="Calibri"/>
           <w:color w:val="000000"/>
         </w:rPr>
-        <w:t>Sacrifice Océanique</w:t>
-      </w:r>
-      <w:r>
-        <w:rPr>
-          <w:rFonts w:ascii="Calibri" w:eastAsia="Times New Roman" w:hAnsi="Calibri" w:cs="Calibri"/>
-          <w:color w:val="000000"/>
-        </w:rPr>
-        <w:t>:</w:t>
-      </w:r>
+        <w:t xml:space="preserve">Sacrifice </w:t>
+      </w:r>
+      <w:proofErr w:type="gramStart"/>
+      <w:r>
+        <w:rPr>
+          <w:rFonts w:ascii="Calibri" w:eastAsia="Times New Roman" w:hAnsi="Calibri" w:cs="Calibri"/>
+          <w:color w:val="000000"/>
+        </w:rPr>
+        <w:t>Océanique</w:t>
+      </w:r>
+      <w:r>
+        <w:rPr>
+          <w:rFonts w:ascii="Calibri" w:eastAsia="Times New Roman" w:hAnsi="Calibri" w:cs="Calibri"/>
+          <w:color w:val="000000"/>
+        </w:rPr>
+        <w:t>:</w:t>
+      </w:r>
+      <w:proofErr w:type="gramEnd"/>
       <w:r>
         <w:rPr>
           <w:rFonts w:ascii="Calibri" w:eastAsia="Times New Roman" w:hAnsi="Calibri" w:cs="Calibri"/>
@@ -1996,19 +3452,57 @@
         <w:t xml:space="preserve"> </w:t>
       </w:r>
       <w:r>
-        <w:t xml:space="preserve">Coute de la vigueur . inflige des dégats. </w:t>
-      </w:r>
-      <w:r>
-        <w:t>Transfère ensuite l'intégralité de la vigueur à Azrak.</w:t>
-      </w:r>
-    </w:p>
-    <w:p/>
-    <w:p>
-      <w:r>
-        <w:rPr>
-          <w:highlight w:val="green"/>
-        </w:rPr>
-        <w:t xml:space="preserve">Compétence 10: </w:t>
+        <w:t xml:space="preserve">Coute de la vigueur . </w:t>
+      </w:r>
+      <w:proofErr w:type="gramStart"/>
+      <w:r>
+        <w:t>inflige</w:t>
+      </w:r>
+      <w:proofErr w:type="gramEnd"/>
+      <w:r>
+        <w:t xml:space="preserve"> des </w:t>
+      </w:r>
+      <w:proofErr w:type="spellStart"/>
+      <w:r>
+        <w:t>dégats</w:t>
+      </w:r>
+      <w:proofErr w:type="spellEnd"/>
+      <w:r>
+        <w:t xml:space="preserve">. </w:t>
+      </w:r>
+      <w:r>
+        <w:t xml:space="preserve">Transfère ensuite l'intégralité de la vigueur à </w:t>
+      </w:r>
+      <w:proofErr w:type="spellStart"/>
+      <w:r>
+        <w:t>Azrak</w:t>
+      </w:r>
+      <w:proofErr w:type="spellEnd"/>
+      <w:r>
+        <w:t>.</w:t>
+      </w:r>
+    </w:p>
+    <w:p/>
+    <w:p>
+      <w:r>
+        <w:rPr>
+          <w:highlight w:val="green"/>
+        </w:rPr>
+        <w:t xml:space="preserve">Compétence </w:t>
+      </w:r>
+      <w:proofErr w:type="gramStart"/>
+      <w:r>
+        <w:rPr>
+          <w:highlight w:val="green"/>
+        </w:rPr>
+        <w:t>10:</w:t>
+      </w:r>
+      <w:proofErr w:type="gramEnd"/>
+      <w:r>
+        <w:rPr>
+          <w:highlight w:val="green"/>
+        </w:rPr>
+        <w:t xml:space="preserve"> </w:t>
       </w:r>
       <w:r>
         <w:rPr>
@@ -2032,8 +3526,30 @@
         <w:rPr>
           <w:highlight w:val="green"/>
         </w:rPr>
-        <w:t>.  inflige des dégats</w:t>
-      </w:r>
+        <w:t xml:space="preserve">.  </w:t>
+      </w:r>
+      <w:proofErr w:type="gramStart"/>
+      <w:r>
+        <w:rPr>
+          <w:highlight w:val="green"/>
+        </w:rPr>
+        <w:t>inflige</w:t>
+      </w:r>
+      <w:proofErr w:type="gramEnd"/>
+      <w:r>
+        <w:rPr>
+          <w:highlight w:val="green"/>
+        </w:rPr>
+        <w:t xml:space="preserve"> des </w:t>
+      </w:r>
+      <w:proofErr w:type="spellStart"/>
+      <w:r>
+        <w:rPr>
+          <w:highlight w:val="green"/>
+        </w:rPr>
+        <w:t>dégats</w:t>
+      </w:r>
+      <w:proofErr w:type="spellEnd"/>
       <w:r>
         <w:rPr>
           <w:highlight w:val="green"/>
@@ -2050,7 +3566,21 @@
         <w:rPr>
           <w:highlight w:val="green"/>
         </w:rPr>
-        <w:t>l'esquive de 100% pendant un tour. Augmente les dégats de 30% pendant 3 tours</w:t>
+        <w:t xml:space="preserve">l'esquive de 100% pendant un tour. Augmente les </w:t>
+      </w:r>
+      <w:proofErr w:type="spellStart"/>
+      <w:r>
+        <w:rPr>
+          <w:highlight w:val="green"/>
+        </w:rPr>
+        <w:t>dégats</w:t>
+      </w:r>
+      <w:proofErr w:type="spellEnd"/>
+      <w:r>
+        <w:rPr>
+          <w:highlight w:val="green"/>
+        </w:rPr>
+        <w:t xml:space="preserve"> de 30% pendant 3 tours</w:t>
       </w:r>
     </w:p>
     <w:p/>
@@ -2077,6 +3607,7 @@
           <w:bCs/>
         </w:rPr>
       </w:pPr>
+      <w:proofErr w:type="spellStart"/>
       <w:r>
         <w:rPr>
           <w:b/>
@@ -2084,8 +3615,10 @@
         </w:rPr>
         <w:t>Azrak</w:t>
       </w:r>
-    </w:p>
-    <w:p>
+      <w:proofErr w:type="spellEnd"/>
+    </w:p>
+    <w:p>
+      <w:proofErr w:type="gramStart"/>
       <w:r>
         <w:rPr>
           <w:b/>
@@ -2093,8 +3626,17 @@
         </w:rPr>
         <w:t>Bonus:</w:t>
       </w:r>
-      <w:r>
-        <w:t xml:space="preserve"> Regen de mana +5, attaque après utilisation d'un</w:t>
+      <w:proofErr w:type="gramEnd"/>
+      <w:r>
+        <w:t xml:space="preserve"> </w:t>
+      </w:r>
+      <w:proofErr w:type="spellStart"/>
+      <w:r>
+        <w:t>Regen</w:t>
+      </w:r>
+      <w:proofErr w:type="spellEnd"/>
+      <w:r>
+        <w:t xml:space="preserve"> de mana +5, attaque après utilisation d'un</w:t>
       </w:r>
       <w:r>
         <w:rPr>
@@ -2112,17 +3654,45 @@
         <w:t>(que lui)</w:t>
       </w:r>
       <w:r>
-        <w:t>, dégats +5% pendant 1 tour. +1 de dégats sur la prochaine attaque pour chaque excès de soins reçus sur ce tour.</w:t>
-      </w:r>
-    </w:p>
-    <w:p>
-      <w:r>
-        <w:t>dégats +25% quand PV-50%</w:t>
-      </w:r>
-    </w:p>
-    <w:p>
-      <w:r>
-        <w:t>entre 0-25% PV, esquive +10</w:t>
+        <w:t xml:space="preserve">, </w:t>
+      </w:r>
+      <w:proofErr w:type="spellStart"/>
+      <w:r>
+        <w:t>dégats</w:t>
+      </w:r>
+      <w:proofErr w:type="spellEnd"/>
+      <w:r>
+        <w:t xml:space="preserve"> +5% pendant 1 tour. +1 de </w:t>
+      </w:r>
+      <w:proofErr w:type="spellStart"/>
+      <w:r>
+        <w:t>dégats</w:t>
+      </w:r>
+      <w:proofErr w:type="spellEnd"/>
+      <w:r>
+        <w:t xml:space="preserve"> sur la prochaine attaque pour chaque excès de soins reçus sur ce tour.</w:t>
+      </w:r>
+    </w:p>
+    <w:p>
+      <w:proofErr w:type="spellStart"/>
+      <w:proofErr w:type="gramStart"/>
+      <w:r>
+        <w:t>dégats</w:t>
+      </w:r>
+      <w:proofErr w:type="spellEnd"/>
+      <w:proofErr w:type="gramEnd"/>
+      <w:r>
+        <w:t xml:space="preserve"> +25% quand PV-50%</w:t>
+      </w:r>
+    </w:p>
+    <w:p>
+      <w:proofErr w:type="gramStart"/>
+      <w:r>
+        <w:t>entre</w:t>
+      </w:r>
+      <w:proofErr w:type="gramEnd"/>
+      <w:r>
+        <w:t xml:space="preserve"> 0-25% PV, esquive +10</w:t>
       </w:r>
       <w:r>
         <w:t>%</w:t>
@@ -2190,28 +3760,56 @@
         <w:t>Compétence 1</w:t>
       </w:r>
       <w:r>
-        <w:t xml:space="preserve"> Lame Fusionnelle</w:t>
-      </w:r>
-      <w:r>
-        <w:t>:</w:t>
-      </w:r>
-      <w:r>
-        <w:t xml:space="preserve"> Coute de la vigueur.  inflige des dégats</w:t>
-      </w:r>
-    </w:p>
-    <w:p>
-      <w:r>
-        <w:t>Compétence 2</w:t>
-      </w:r>
-      <w:r>
-        <w:t>:</w:t>
-      </w:r>
-      <w:r>
-        <w:t xml:space="preserve"> </w:t>
-      </w:r>
-      <w:r>
-        <w:t>Furie du Mordor</w:t>
-      </w:r>
+        <w:t xml:space="preserve"> Lame </w:t>
+      </w:r>
+      <w:proofErr w:type="gramStart"/>
+      <w:r>
+        <w:t>Fusionnelle</w:t>
+      </w:r>
+      <w:r>
+        <w:t>:</w:t>
+      </w:r>
+      <w:proofErr w:type="gramEnd"/>
+      <w:r>
+        <w:t xml:space="preserve"> Coute de la vigueur.  </w:t>
+      </w:r>
+      <w:proofErr w:type="gramStart"/>
+      <w:r>
+        <w:t>inflige</w:t>
+      </w:r>
+      <w:proofErr w:type="gramEnd"/>
+      <w:r>
+        <w:t xml:space="preserve"> des </w:t>
+      </w:r>
+      <w:proofErr w:type="spellStart"/>
+      <w:r>
+        <w:t>dégats</w:t>
+      </w:r>
+      <w:proofErr w:type="spellEnd"/>
+    </w:p>
+    <w:p>
+      <w:r>
+        <w:t xml:space="preserve">Compétence </w:t>
+      </w:r>
+      <w:proofErr w:type="gramStart"/>
+      <w:r>
+        <w:t>2</w:t>
+      </w:r>
+      <w:r>
+        <w:t>:</w:t>
+      </w:r>
+      <w:proofErr w:type="gramEnd"/>
+      <w:r>
+        <w:t xml:space="preserve"> </w:t>
+      </w:r>
+      <w:r>
+        <w:t xml:space="preserve">Furie du </w:t>
+      </w:r>
+      <w:proofErr w:type="spellStart"/>
+      <w:r>
+        <w:t>Mordor</w:t>
+      </w:r>
+      <w:proofErr w:type="spellEnd"/>
       <w:r>
         <w:t>:</w:t>
       </w:r>
@@ -2230,17 +3828,43 @@
       <w:r>
         <w:t xml:space="preserve">.  </w:t>
       </w:r>
-      <w:r>
-        <w:t>augmente la puissance physique de 30% pendant  3 tours. augmente la puissance physique des autres membres du groupe de 10%. utilisable tous les 6 tours.</w:t>
-      </w:r>
-    </w:p>
-    <w:p>
-      <w:r>
-        <w:t>Compétence 3</w:t>
-      </w:r>
-      <w:r>
-        <w:t>:</w:t>
-      </w:r>
+      <w:proofErr w:type="gramStart"/>
+      <w:r>
+        <w:t>augmente</w:t>
+      </w:r>
+      <w:proofErr w:type="gramEnd"/>
+      <w:r>
+        <w:t xml:space="preserve"> la puissance physique de 30% pendant  3 tours. </w:t>
+      </w:r>
+      <w:proofErr w:type="gramStart"/>
+      <w:r>
+        <w:t>augmente</w:t>
+      </w:r>
+      <w:proofErr w:type="gramEnd"/>
+      <w:r>
+        <w:t xml:space="preserve"> la puissance physique des autres membres du groupe de 10%. </w:t>
+      </w:r>
+      <w:proofErr w:type="gramStart"/>
+      <w:r>
+        <w:t>utilisable</w:t>
+      </w:r>
+      <w:proofErr w:type="gramEnd"/>
+      <w:r>
+        <w:t xml:space="preserve"> tous les 6 tours.</w:t>
+      </w:r>
+    </w:p>
+    <w:p>
+      <w:r>
+        <w:t xml:space="preserve">Compétence </w:t>
+      </w:r>
+      <w:proofErr w:type="gramStart"/>
+      <w:r>
+        <w:t>3</w:t>
+      </w:r>
+      <w:r>
+        <w:t>:</w:t>
+      </w:r>
+      <w:proofErr w:type="gramEnd"/>
       <w:r>
         <w:t xml:space="preserve"> </w:t>
       </w:r>
@@ -2256,20 +3880,43 @@
       <w:r>
         <w:t xml:space="preserve">Coute du mana . </w:t>
       </w:r>
-      <w:r>
-        <w:t xml:space="preserve">inflige des dégats. </w:t>
-      </w:r>
-      <w:r>
-        <w:t>réduit l'armure magique de la cible de 20% pendant 4 tours.</w:t>
-      </w:r>
-    </w:p>
-    <w:p>
-      <w:r>
-        <w:t>Compétence 4</w:t>
-      </w:r>
-      <w:r>
-        <w:t>:</w:t>
-      </w:r>
+      <w:proofErr w:type="gramStart"/>
+      <w:r>
+        <w:t>inflige</w:t>
+      </w:r>
+      <w:proofErr w:type="gramEnd"/>
+      <w:r>
+        <w:t xml:space="preserve"> des </w:t>
+      </w:r>
+      <w:proofErr w:type="spellStart"/>
+      <w:r>
+        <w:t>dégats</w:t>
+      </w:r>
+      <w:proofErr w:type="spellEnd"/>
+      <w:r>
+        <w:t xml:space="preserve">. </w:t>
+      </w:r>
+      <w:proofErr w:type="gramStart"/>
+      <w:r>
+        <w:t>réduit</w:t>
+      </w:r>
+      <w:proofErr w:type="gramEnd"/>
+      <w:r>
+        <w:t xml:space="preserve"> l'armure magique de la cible de 20% pendant 4 tours.</w:t>
+      </w:r>
+    </w:p>
+    <w:p>
+      <w:r>
+        <w:t xml:space="preserve">Compétence </w:t>
+      </w:r>
+      <w:proofErr w:type="gramStart"/>
+      <w:r>
+        <w:t>4</w:t>
+      </w:r>
+      <w:r>
+        <w:t>:</w:t>
+      </w:r>
+      <w:proofErr w:type="gramEnd"/>
       <w:r>
         <w:t xml:space="preserve"> </w:t>
       </w:r>
@@ -2289,18 +3936,47 @@
         <w:t>de la vigueur</w:t>
       </w:r>
       <w:r>
-        <w:t>.  inflige des dégats</w:t>
-      </w:r>
-      <w:r>
-        <w:t>. . réduit l'armure physique de la cible de 25% pendant 4 tours.</w:t>
-      </w:r>
-    </w:p>
-    <w:p>
-      <w:r>
-        <w:t>Compétence 5</w:t>
-      </w:r>
-      <w:r>
-        <w:t xml:space="preserve">: </w:t>
+        <w:t xml:space="preserve">.  </w:t>
+      </w:r>
+      <w:proofErr w:type="gramStart"/>
+      <w:r>
+        <w:t>inflige</w:t>
+      </w:r>
+      <w:proofErr w:type="gramEnd"/>
+      <w:r>
+        <w:t xml:space="preserve"> des </w:t>
+      </w:r>
+      <w:proofErr w:type="spellStart"/>
+      <w:r>
+        <w:t>dégats</w:t>
+      </w:r>
+      <w:proofErr w:type="spellEnd"/>
+      <w:r>
+        <w:t xml:space="preserve">. . </w:t>
+      </w:r>
+      <w:proofErr w:type="gramStart"/>
+      <w:r>
+        <w:t>réduit</w:t>
+      </w:r>
+      <w:proofErr w:type="gramEnd"/>
+      <w:r>
+        <w:t xml:space="preserve"> l'armure physique de la cible de 25% pendant 4 tours.</w:t>
+      </w:r>
+    </w:p>
+    <w:p>
+      <w:r>
+        <w:t xml:space="preserve">Compétence </w:t>
+      </w:r>
+      <w:proofErr w:type="gramStart"/>
+      <w:r>
+        <w:t>5</w:t>
+      </w:r>
+      <w:r>
+        <w:t>:</w:t>
+      </w:r>
+      <w:proofErr w:type="gramEnd"/>
+      <w:r>
+        <w:t xml:space="preserve"> </w:t>
       </w:r>
       <w:r>
         <w:t xml:space="preserve"> </w:t>
@@ -2320,17 +3996,35 @@
       <w:r>
         <w:t xml:space="preserve">.  </w:t>
       </w:r>
-      <w:r>
-        <w:t>inflige des dégats de zone</w:t>
-      </w:r>
-    </w:p>
-    <w:p>
-      <w:r>
-        <w:t>Compétence 6</w:t>
-      </w:r>
-      <w:r>
-        <w:t>:</w:t>
-      </w:r>
+      <w:proofErr w:type="gramStart"/>
+      <w:r>
+        <w:t>inflige</w:t>
+      </w:r>
+      <w:proofErr w:type="gramEnd"/>
+      <w:r>
+        <w:t xml:space="preserve"> des </w:t>
+      </w:r>
+      <w:proofErr w:type="spellStart"/>
+      <w:r>
+        <w:t>dégats</w:t>
+      </w:r>
+      <w:proofErr w:type="spellEnd"/>
+      <w:r>
+        <w:t xml:space="preserve"> de zone</w:t>
+      </w:r>
+    </w:p>
+    <w:p>
+      <w:r>
+        <w:t xml:space="preserve">Compétence </w:t>
+      </w:r>
+      <w:proofErr w:type="gramStart"/>
+      <w:r>
+        <w:t>6</w:t>
+      </w:r>
+      <w:r>
+        <w:t>:</w:t>
+      </w:r>
+      <w:proofErr w:type="gramEnd"/>
       <w:r>
         <w:t xml:space="preserve"> </w:t>
       </w:r>
@@ -2349,8 +4043,29 @@
       <w:r>
         <w:t xml:space="preserve">. </w:t>
       </w:r>
-      <w:r>
-        <w:t>inflige des dégats. réduit la vitesse de la cible de 10 pendant 6 tours</w:t>
+      <w:proofErr w:type="gramStart"/>
+      <w:r>
+        <w:t>inflige</w:t>
+      </w:r>
+      <w:proofErr w:type="gramEnd"/>
+      <w:r>
+        <w:t xml:space="preserve"> des </w:t>
+      </w:r>
+      <w:proofErr w:type="spellStart"/>
+      <w:r>
+        <w:t>dégats</w:t>
+      </w:r>
+      <w:proofErr w:type="spellEnd"/>
+      <w:r>
+        <w:t xml:space="preserve">. </w:t>
+      </w:r>
+      <w:proofErr w:type="gramStart"/>
+      <w:r>
+        <w:t>réduit</w:t>
+      </w:r>
+      <w:proofErr w:type="gramEnd"/>
+      <w:r>
+        <w:t xml:space="preserve"> la vitesse de la cible de 10 pendant 6 tours</w:t>
       </w:r>
     </w:p>
     <w:p>
@@ -2358,7 +4073,15 @@
         <w:t>Compétence</w:t>
       </w:r>
       <w:r>
-        <w:t xml:space="preserve"> 7: </w:t>
+        <w:t xml:space="preserve"> </w:t>
+      </w:r>
+      <w:proofErr w:type="gramStart"/>
+      <w:r>
+        <w:t>7:</w:t>
+      </w:r>
+      <w:proofErr w:type="gramEnd"/>
+      <w:r>
+        <w:t xml:space="preserve"> </w:t>
       </w:r>
       <w:r>
         <w:t>Fracas des Abysses</w:t>
@@ -2367,8 +4090,21 @@
         <w:t>:</w:t>
       </w:r>
       <w:r>
-        <w:t xml:space="preserve"> Coute de la vigueur . inflige des dégats</w:t>
-      </w:r>
+        <w:t xml:space="preserve"> Coute de la vigueur . </w:t>
+      </w:r>
+      <w:proofErr w:type="gramStart"/>
+      <w:r>
+        <w:t>inflige</w:t>
+      </w:r>
+      <w:proofErr w:type="gramEnd"/>
+      <w:r>
+        <w:t xml:space="preserve"> des </w:t>
+      </w:r>
+      <w:proofErr w:type="spellStart"/>
+      <w:r>
+        <w:t>dégats</w:t>
+      </w:r>
+      <w:proofErr w:type="spellEnd"/>
       <w:r>
         <w:t xml:space="preserve"> de zone. Esquive des cibles réduites de 5% pendant 3 tours.</w:t>
       </w:r>
@@ -2403,14 +4139,36 @@
           <w:rFonts w:ascii="Calibri" w:eastAsia="Times New Roman" w:hAnsi="Calibri" w:cs="Calibri"/>
           <w:color w:val="000000"/>
         </w:rPr>
-        <w:t>Flèche de la Montagne du Destin</w:t>
-      </w:r>
-      <w:r>
-        <w:t>:</w:t>
-      </w:r>
-      <w:r>
-        <w:t xml:space="preserve"> Coute de la vigueur . inflige des dégats</w:t>
-      </w:r>
+        <w:t xml:space="preserve">Flèche de la Montagne du </w:t>
+      </w:r>
+      <w:proofErr w:type="gramStart"/>
+      <w:r>
+        <w:rPr>
+          <w:rFonts w:ascii="Calibri" w:eastAsia="Times New Roman" w:hAnsi="Calibri" w:cs="Calibri"/>
+          <w:color w:val="000000"/>
+        </w:rPr>
+        <w:t>Destin</w:t>
+      </w:r>
+      <w:r>
+        <w:t>:</w:t>
+      </w:r>
+      <w:proofErr w:type="gramEnd"/>
+      <w:r>
+        <w:t xml:space="preserve"> Coute de la vigueur . </w:t>
+      </w:r>
+      <w:proofErr w:type="gramStart"/>
+      <w:r>
+        <w:t>inflige</w:t>
+      </w:r>
+      <w:proofErr w:type="gramEnd"/>
+      <w:r>
+        <w:t xml:space="preserve"> des </w:t>
+      </w:r>
+      <w:proofErr w:type="spellStart"/>
+      <w:r>
+        <w:t>dégats</w:t>
+      </w:r>
+      <w:proofErr w:type="spellEnd"/>
       <w:r>
         <w:t xml:space="preserve"> directs élevés + applique un DOT pendant 4 tours.</w:t>
       </w:r>
@@ -2454,15 +4212,26 @@
           <w:rFonts w:ascii="Calibri" w:eastAsia="Times New Roman" w:hAnsi="Calibri" w:cs="Calibri"/>
           <w:color w:val="000000"/>
         </w:rPr>
-        <w:t>Récupération Mordorienne</w:t>
-      </w:r>
-      <w:r>
-        <w:rPr>
-          <w:rFonts w:ascii="Calibri" w:eastAsia="Times New Roman" w:hAnsi="Calibri" w:cs="Calibri"/>
-          <w:color w:val="000000"/>
-        </w:rPr>
-        <w:t>:</w:t>
-      </w:r>
+        <w:t xml:space="preserve">Récupération </w:t>
+      </w:r>
+      <w:proofErr w:type="spellStart"/>
+      <w:proofErr w:type="gramStart"/>
+      <w:r>
+        <w:rPr>
+          <w:rFonts w:ascii="Calibri" w:eastAsia="Times New Roman" w:hAnsi="Calibri" w:cs="Calibri"/>
+          <w:color w:val="000000"/>
+        </w:rPr>
+        <w:t>Mordorienne</w:t>
+      </w:r>
+      <w:proofErr w:type="spellEnd"/>
+      <w:r>
+        <w:rPr>
+          <w:rFonts w:ascii="Calibri" w:eastAsia="Times New Roman" w:hAnsi="Calibri" w:cs="Calibri"/>
+          <w:color w:val="000000"/>
+        </w:rPr>
+        <w:t>:</w:t>
+      </w:r>
+      <w:proofErr w:type="gramEnd"/>
       <w:r>
         <w:rPr>
           <w:rFonts w:ascii="Calibri" w:eastAsia="Times New Roman" w:hAnsi="Calibri" w:cs="Calibri"/>
@@ -2481,7 +4250,15 @@
         <w:t xml:space="preserve"> .</w:t>
       </w:r>
       <w:r>
-        <w:t xml:space="preserve"> Pour chaque ennemis tués au tour précédent, augmente les dégats de 10% </w:t>
+        <w:t xml:space="preserve"> Pour chaque ennemis tués au tour précédent, augmente les </w:t>
+      </w:r>
+      <w:proofErr w:type="spellStart"/>
+      <w:r>
+        <w:t>dégats</w:t>
+      </w:r>
+      <w:proofErr w:type="spellEnd"/>
+      <w:r>
+        <w:t xml:space="preserve"> de 10% </w:t>
       </w:r>
       <w:r>
         <w:t xml:space="preserve">direct et jusqu’à fin du </w:t>
@@ -2496,13 +4273,21 @@
         <w:t xml:space="preserve">direct </w:t>
       </w:r>
       <w:r>
-        <w:t>10% de PV, de vigueur et de Mana</w:t>
-      </w:r>
-      <w:r>
-        <w:t xml:space="preserve"> </w:t>
-      </w:r>
-      <w:r>
-        <w:t xml:space="preserve">. </w:t>
+        <w:t xml:space="preserve">10% de PV, de vigueur et de </w:t>
+      </w:r>
+      <w:proofErr w:type="gramStart"/>
+      <w:r>
+        <w:t>Mana</w:t>
+      </w:r>
+      <w:r>
+        <w:t xml:space="preserve"> </w:t>
+      </w:r>
+      <w:r>
+        <w:t>.</w:t>
+      </w:r>
+      <w:proofErr w:type="gramEnd"/>
+      <w:r>
+        <w:t xml:space="preserve"> </w:t>
       </w:r>
     </w:p>
     <w:p/>
@@ -2511,16 +4296,56 @@
         <w:t>Compétence 10</w:t>
       </w:r>
       <w:r>
-        <w:t xml:space="preserve"> Lame de Morgul</w:t>
-      </w:r>
-      <w:r>
-        <w:t xml:space="preserve">: </w:t>
+        <w:t xml:space="preserve"> Lame de </w:t>
+      </w:r>
+      <w:proofErr w:type="spellStart"/>
+      <w:proofErr w:type="gramStart"/>
+      <w:r>
+        <w:t>Morgul</w:t>
+      </w:r>
+      <w:proofErr w:type="spellEnd"/>
+      <w:r>
+        <w:t>:</w:t>
+      </w:r>
+      <w:proofErr w:type="gramEnd"/>
+      <w:r>
+        <w:t xml:space="preserve"> </w:t>
       </w:r>
       <w:r>
         <w:t xml:space="preserve">Effet : </w:t>
       </w:r>
       <w:r>
-        <w:t>Coute de la vigueur.  inflige des dégats de zone . Augmente l'esquive de 100% pendant un tour. Augmente les dégats de 30% pendant 3 tours</w:t>
+        <w:t xml:space="preserve">Coute de la vigueur.  </w:t>
+      </w:r>
+      <w:proofErr w:type="gramStart"/>
+      <w:r>
+        <w:t>inflige</w:t>
+      </w:r>
+      <w:proofErr w:type="gramEnd"/>
+      <w:r>
+        <w:t xml:space="preserve"> des </w:t>
+      </w:r>
+      <w:proofErr w:type="spellStart"/>
+      <w:r>
+        <w:t>dégats</w:t>
+      </w:r>
+      <w:proofErr w:type="spellEnd"/>
+      <w:r>
+        <w:t xml:space="preserve"> de zone . Augmente l'esquive de 100% pendant un tour</w:t>
+      </w:r>
+      <w:r>
+        <w:t xml:space="preserve"> pour lanceur</w:t>
+      </w:r>
+      <w:r>
+        <w:t xml:space="preserve">. Augmente les </w:t>
+      </w:r>
+      <w:proofErr w:type="spellStart"/>
+      <w:r>
+        <w:t>dégats</w:t>
+      </w:r>
+      <w:proofErr w:type="spellEnd"/>
+      <w:r>
+        <w:t xml:space="preserve"> de 30% pendant 3 tours</w:t>
       </w:r>
       <w:r>
         <w:t>. Utilisable tous les 6 tours.</w:t>
@@ -2556,15 +4381,26 @@
           <w:rFonts w:ascii="Calibri" w:eastAsia="Times New Roman" w:hAnsi="Calibri" w:cs="Calibri"/>
           <w:color w:val="000000"/>
         </w:rPr>
-        <w:t>Malédiction de Morgul</w:t>
-      </w:r>
-      <w:r>
-        <w:rPr>
-          <w:rFonts w:ascii="Calibri" w:eastAsia="Times New Roman" w:hAnsi="Calibri" w:cs="Calibri"/>
-          <w:color w:val="000000"/>
-        </w:rPr>
-        <w:t>:</w:t>
-      </w:r>
+        <w:t xml:space="preserve">Malédiction de </w:t>
+      </w:r>
+      <w:proofErr w:type="spellStart"/>
+      <w:proofErr w:type="gramStart"/>
+      <w:r>
+        <w:rPr>
+          <w:rFonts w:ascii="Calibri" w:eastAsia="Times New Roman" w:hAnsi="Calibri" w:cs="Calibri"/>
+          <w:color w:val="000000"/>
+        </w:rPr>
+        <w:t>Morgul</w:t>
+      </w:r>
+      <w:proofErr w:type="spellEnd"/>
+      <w:r>
+        <w:rPr>
+          <w:rFonts w:ascii="Calibri" w:eastAsia="Times New Roman" w:hAnsi="Calibri" w:cs="Calibri"/>
+          <w:color w:val="000000"/>
+        </w:rPr>
+        <w:t>:</w:t>
+      </w:r>
+      <w:proofErr w:type="gramEnd"/>
       <w:r>
         <w:rPr>
           <w:rFonts w:ascii="Calibri" w:eastAsia="Times New Roman" w:hAnsi="Calibri" w:cs="Calibri"/>
@@ -2589,8 +4425,21 @@
         <w:t>du mana</w:t>
       </w:r>
       <w:r>
-        <w:t xml:space="preserve"> . inflige des dégats</w:t>
-      </w:r>
+        <w:t xml:space="preserve"> . </w:t>
+      </w:r>
+      <w:proofErr w:type="gramStart"/>
+      <w:r>
+        <w:t>inflige</w:t>
+      </w:r>
+      <w:proofErr w:type="gramEnd"/>
+      <w:r>
+        <w:t xml:space="preserve"> des </w:t>
+      </w:r>
+      <w:proofErr w:type="spellStart"/>
+      <w:r>
+        <w:t>dégats</w:t>
+      </w:r>
+      <w:proofErr w:type="spellEnd"/>
       <w:r>
         <w:t xml:space="preserve"> pendant 3 tours (DOT). Armure magique de la cible -10% pendant 3 tours.</w:t>
       </w:r>
@@ -2601,13 +4450,77 @@
         <w:rPr>
           <w:highlight w:val="green"/>
         </w:rPr>
-        <w:t xml:space="preserve">Compétence 12 Éclipse du Mordor: Effet : Coute de la vigueur.  inflige des dégats de zone . Augmente </w:t>
-      </w:r>
-      <w:r>
-        <w:rPr>
-          <w:highlight w:val="green"/>
-        </w:rPr>
-        <w:t>les dégats du groupe de</w:t>
+        <w:t xml:space="preserve">Compétence 12 Éclipse du </w:t>
+      </w:r>
+      <w:proofErr w:type="spellStart"/>
+      <w:proofErr w:type="gramStart"/>
+      <w:r>
+        <w:rPr>
+          <w:highlight w:val="green"/>
+        </w:rPr>
+        <w:t>Mordor</w:t>
+      </w:r>
+      <w:proofErr w:type="spellEnd"/>
+      <w:r>
+        <w:rPr>
+          <w:highlight w:val="green"/>
+        </w:rPr>
+        <w:t>:</w:t>
+      </w:r>
+      <w:proofErr w:type="gramEnd"/>
+      <w:r>
+        <w:rPr>
+          <w:highlight w:val="green"/>
+        </w:rPr>
+        <w:t xml:space="preserve"> Effet : Coute de la vigueur.  </w:t>
+      </w:r>
+      <w:proofErr w:type="gramStart"/>
+      <w:r>
+        <w:rPr>
+          <w:highlight w:val="green"/>
+        </w:rPr>
+        <w:t>inflige</w:t>
+      </w:r>
+      <w:proofErr w:type="gramEnd"/>
+      <w:r>
+        <w:rPr>
+          <w:highlight w:val="green"/>
+        </w:rPr>
+        <w:t xml:space="preserve"> des </w:t>
+      </w:r>
+      <w:proofErr w:type="spellStart"/>
+      <w:r>
+        <w:rPr>
+          <w:highlight w:val="green"/>
+        </w:rPr>
+        <w:t>dégats</w:t>
+      </w:r>
+      <w:proofErr w:type="spellEnd"/>
+      <w:r>
+        <w:rPr>
+          <w:highlight w:val="green"/>
+        </w:rPr>
+        <w:t xml:space="preserve"> de zone . Augmente </w:t>
+      </w:r>
+      <w:r>
+        <w:rPr>
+          <w:highlight w:val="green"/>
+        </w:rPr>
+        <w:t xml:space="preserve">les </w:t>
+      </w:r>
+      <w:proofErr w:type="spellStart"/>
+      <w:r>
+        <w:rPr>
+          <w:highlight w:val="green"/>
+        </w:rPr>
+        <w:t>dégats</w:t>
+      </w:r>
+      <w:proofErr w:type="spellEnd"/>
+      <w:r>
+        <w:rPr>
+          <w:highlight w:val="green"/>
+        </w:rPr>
+        <w:t xml:space="preserve"> du groupe de</w:t>
       </w:r>
       <w:r>
         <w:rPr>
@@ -2637,6 +4550,7 @@
           <w:bCs/>
         </w:rPr>
       </w:pPr>
+      <w:proofErr w:type="spellStart"/>
       <w:r>
         <w:rPr>
           <w:b/>
@@ -2644,6 +4558,7 @@
         </w:rPr>
         <w:t>Thraïn</w:t>
       </w:r>
+      <w:proofErr w:type="spellEnd"/>
     </w:p>
     <w:p>
       <w:r>
@@ -2651,26 +4566,72 @@
           <w:b/>
           <w:bCs/>
         </w:rPr>
-        <w:t>Bonus passif:</w:t>
-      </w:r>
+        <w:t xml:space="preserve">Bonus </w:t>
+      </w:r>
+      <w:proofErr w:type="gramStart"/>
       <w:r>
         <w:rPr>
           <w:b/>
           <w:bCs/>
         </w:rPr>
+        <w:t>passif:</w:t>
+      </w:r>
+      <w:proofErr w:type="gramEnd"/>
+      <w:r>
+        <w:rPr>
+          <w:b/>
+          <w:bCs/>
+        </w:rPr>
         <w:t xml:space="preserve"> </w:t>
       </w:r>
       <w:r>
         <w:t>10% de chance de bloquer les attaques</w:t>
       </w:r>
       <w:r>
-        <w:t xml:space="preserve">. Au début de chaque tour, choisis entre 3 inspirations: </w:t>
-      </w:r>
-      <w:r>
-        <w:t>Erebor, Obscure ou spirituelle</w:t>
-      </w:r>
-      <w:r>
-        <w:t xml:space="preserve"> (Erebor: 15% de PV et d'armure en plus, Obscure: 15% de dégats et 15 de vitesse, Spirituelle: 7% de dégats subis en moins et +15% de coup critique</w:t>
+        <w:t xml:space="preserve">. Au début de chaque tour, choisis entre 3 </w:t>
+      </w:r>
+      <w:proofErr w:type="gramStart"/>
+      <w:r>
+        <w:t>inspirations:</w:t>
+      </w:r>
+      <w:proofErr w:type="gramEnd"/>
+      <w:r>
+        <w:t xml:space="preserve"> </w:t>
+      </w:r>
+      <w:proofErr w:type="spellStart"/>
+      <w:r>
+        <w:t>Erebor</w:t>
+      </w:r>
+      <w:proofErr w:type="spellEnd"/>
+      <w:r>
+        <w:t>, Obscure ou spirituelle</w:t>
+      </w:r>
+      <w:r>
+        <w:t xml:space="preserve"> (</w:t>
+      </w:r>
+      <w:proofErr w:type="spellStart"/>
+      <w:r>
+        <w:t>Erebor</w:t>
+      </w:r>
+      <w:proofErr w:type="spellEnd"/>
+      <w:r>
+        <w:t xml:space="preserve">: 15% de PV et d'armure en plus, Obscure: 15% de </w:t>
+      </w:r>
+      <w:proofErr w:type="spellStart"/>
+      <w:r>
+        <w:t>dégats</w:t>
+      </w:r>
+      <w:proofErr w:type="spellEnd"/>
+      <w:r>
+        <w:t xml:space="preserve"> et 15 de vitesse, Spirituelle: 7% de </w:t>
+      </w:r>
+      <w:proofErr w:type="spellStart"/>
+      <w:r>
+        <w:t>dégats</w:t>
+      </w:r>
+      <w:proofErr w:type="spellEnd"/>
+      <w:r>
+        <w:t xml:space="preserve"> subis en moins et +15% de coup critique</w:t>
       </w:r>
       <w:r>
         <w:t>)</w:t>
@@ -2684,56 +4645,148 @@
     <w:p/>
     <w:p>
       <w:r>
-        <w:t>Compétence 1</w:t>
-      </w:r>
-      <w:r>
-        <w:t>:</w:t>
-      </w:r>
+        <w:t xml:space="preserve">Compétence </w:t>
+      </w:r>
+      <w:proofErr w:type="gramStart"/>
+      <w:r>
+        <w:t>1</w:t>
+      </w:r>
+      <w:r>
+        <w:t>:</w:t>
+      </w:r>
+      <w:proofErr w:type="gramEnd"/>
       <w:r>
         <w:t xml:space="preserve"> Frappe Cinglante </w:t>
       </w:r>
       <w:r>
-        <w:t xml:space="preserve">: génère de la rage. inflige des dégats. </w:t>
-      </w:r>
-    </w:p>
-    <w:p>
-      <w:r>
-        <w:t>Compétence 2</w:t>
+        <w:t xml:space="preserve">: génère de la rage. </w:t>
+      </w:r>
+      <w:proofErr w:type="gramStart"/>
+      <w:r>
+        <w:t>inflige</w:t>
+      </w:r>
+      <w:proofErr w:type="gramEnd"/>
+      <w:r>
+        <w:t xml:space="preserve"> des </w:t>
+      </w:r>
+      <w:proofErr w:type="spellStart"/>
+      <w:r>
+        <w:t>dégats</w:t>
+      </w:r>
+      <w:proofErr w:type="spellEnd"/>
+      <w:r>
+        <w:t xml:space="preserve">. </w:t>
+      </w:r>
+    </w:p>
+    <w:p>
+      <w:r>
+        <w:t xml:space="preserve">Compétence </w:t>
+      </w:r>
+      <w:proofErr w:type="gramStart"/>
+      <w:r>
+        <w:t>2</w:t>
+      </w:r>
+      <w:r>
+        <w:t>:</w:t>
+      </w:r>
+      <w:proofErr w:type="gramEnd"/>
+      <w:r>
+        <w:t xml:space="preserve"> </w:t>
+      </w:r>
+      <w:r>
+        <w:t>Bouclier Défensif :</w:t>
+      </w:r>
+      <w:r>
+        <w:t xml:space="preserve"> génère de la rage. </w:t>
+      </w:r>
+      <w:proofErr w:type="gramStart"/>
+      <w:r>
+        <w:t>chance</w:t>
+      </w:r>
+      <w:proofErr w:type="gramEnd"/>
+      <w:r>
+        <w:t xml:space="preserve"> de bloquer au prochain tour +20%. </w:t>
+      </w:r>
+      <w:proofErr w:type="gramStart"/>
+      <w:r>
+        <w:t>génère</w:t>
+      </w:r>
+      <w:proofErr w:type="gramEnd"/>
+      <w:r>
+        <w:t xml:space="preserve"> de l'</w:t>
+      </w:r>
+      <w:proofErr w:type="spellStart"/>
+      <w:r>
+        <w:t>aggro</w:t>
+      </w:r>
+      <w:proofErr w:type="spellEnd"/>
+    </w:p>
+    <w:p>
+      <w:r>
+        <w:t xml:space="preserve">Compétence </w:t>
+      </w:r>
+      <w:proofErr w:type="gramStart"/>
+      <w:r>
+        <w:t>3</w:t>
+      </w:r>
+      <w:r>
+        <w:t>:</w:t>
+      </w:r>
+      <w:proofErr w:type="gramEnd"/>
+      <w:r>
+        <w:t xml:space="preserve"> </w:t>
+      </w:r>
+      <w:r>
+        <w:t xml:space="preserve">Fracas Marteau </w:t>
       </w:r>
       <w:r>
         <w:t xml:space="preserve">: </w:t>
       </w:r>
       <w:r>
-        <w:t>Bouclier Défensif :</w:t>
-      </w:r>
-      <w:r>
-        <w:t xml:space="preserve"> génère de la rage. chance de bloquer au prochain tour +20%. génère de l'aggro</w:t>
-      </w:r>
-    </w:p>
-    <w:p>
-      <w:r>
-        <w:t>Compétence 3</w:t>
-      </w:r>
-      <w:r>
-        <w:t xml:space="preserve">: </w:t>
-      </w:r>
-      <w:r>
-        <w:t xml:space="preserve">Fracas Marteau </w:t>
-      </w:r>
-      <w:r>
-        <w:t xml:space="preserve">: </w:t>
-      </w:r>
-      <w:r>
-        <w:t>génère de la rage. inflige des dégats de zone. génère de l'aggro</w:t>
-      </w:r>
-    </w:p>
-    <w:p>
-      <w:r>
-        <w:t>Compétence 4</w:t>
-      </w:r>
-      <w:r>
-        <w:t>:</w:t>
-      </w:r>
+        <w:t xml:space="preserve">génère de la rage. </w:t>
+      </w:r>
+      <w:proofErr w:type="gramStart"/>
+      <w:r>
+        <w:t>inflige</w:t>
+      </w:r>
+      <w:proofErr w:type="gramEnd"/>
+      <w:r>
+        <w:t xml:space="preserve"> des </w:t>
+      </w:r>
+      <w:proofErr w:type="spellStart"/>
+      <w:r>
+        <w:t>dégats</w:t>
+      </w:r>
+      <w:proofErr w:type="spellEnd"/>
+      <w:r>
+        <w:t xml:space="preserve"> de zone. </w:t>
+      </w:r>
+      <w:proofErr w:type="gramStart"/>
+      <w:r>
+        <w:t>génère</w:t>
+      </w:r>
+      <w:proofErr w:type="gramEnd"/>
+      <w:r>
+        <w:t xml:space="preserve"> de l'</w:t>
+      </w:r>
+      <w:proofErr w:type="spellStart"/>
+      <w:r>
+        <w:t>aggro</w:t>
+      </w:r>
+      <w:proofErr w:type="spellEnd"/>
+    </w:p>
+    <w:p>
+      <w:r>
+        <w:t xml:space="preserve">Compétence </w:t>
+      </w:r>
+      <w:proofErr w:type="gramStart"/>
+      <w:r>
+        <w:t>4</w:t>
+      </w:r>
+      <w:r>
+        <w:t>:</w:t>
+      </w:r>
+      <w:proofErr w:type="gramEnd"/>
       <w:r>
         <w:t xml:space="preserve"> </w:t>
       </w:r>
@@ -2744,16 +4797,45 @@
         <w:t xml:space="preserve"> :</w:t>
       </w:r>
       <w:r>
-        <w:t xml:space="preserve"> coute de la rage. augmente la puissance physique de 30% pendant 2 tours. génère de l'aggro.</w:t>
-      </w:r>
-    </w:p>
-    <w:p>
-      <w:r>
-        <w:t>Compétence 5</w:t>
-      </w:r>
-      <w:r>
-        <w:t>:</w:t>
-      </w:r>
+        <w:t xml:space="preserve"> coute de la rage. </w:t>
+      </w:r>
+      <w:proofErr w:type="gramStart"/>
+      <w:r>
+        <w:t>augmente</w:t>
+      </w:r>
+      <w:proofErr w:type="gramEnd"/>
+      <w:r>
+        <w:t xml:space="preserve"> la puissance physique de 30% pendant 2 tours. </w:t>
+      </w:r>
+      <w:proofErr w:type="gramStart"/>
+      <w:r>
+        <w:t>génère</w:t>
+      </w:r>
+      <w:proofErr w:type="gramEnd"/>
+      <w:r>
+        <w:t xml:space="preserve"> de l'</w:t>
+      </w:r>
+      <w:proofErr w:type="spellStart"/>
+      <w:r>
+        <w:t>aggro</w:t>
+      </w:r>
+      <w:proofErr w:type="spellEnd"/>
+      <w:r>
+        <w:t>.</w:t>
+      </w:r>
+    </w:p>
+    <w:p>
+      <w:r>
+        <w:t xml:space="preserve">Compétence </w:t>
+      </w:r>
+      <w:proofErr w:type="gramStart"/>
+      <w:r>
+        <w:t>5</w:t>
+      </w:r>
+      <w:r>
+        <w:t>:</w:t>
+      </w:r>
+      <w:proofErr w:type="gramEnd"/>
       <w:r>
         <w:t xml:space="preserve"> </w:t>
       </w:r>
@@ -2764,16 +4846,37 @@
         <w:t>:</w:t>
       </w:r>
       <w:r>
-        <w:t xml:space="preserve"> coute de la rage. inflige des dégats massifs. Utilisable tous les 3 tours.</w:t>
-      </w:r>
-    </w:p>
-    <w:p>
-      <w:r>
-        <w:t>Compétence 6</w:t>
-      </w:r>
-      <w:r>
-        <w:t>:</w:t>
-      </w:r>
+        <w:t xml:space="preserve"> coute de la rage. </w:t>
+      </w:r>
+      <w:proofErr w:type="gramStart"/>
+      <w:r>
+        <w:t>inflige</w:t>
+      </w:r>
+      <w:proofErr w:type="gramEnd"/>
+      <w:r>
+        <w:t xml:space="preserve"> des </w:t>
+      </w:r>
+      <w:proofErr w:type="spellStart"/>
+      <w:r>
+        <w:t>dégats</w:t>
+      </w:r>
+      <w:proofErr w:type="spellEnd"/>
+      <w:r>
+        <w:t xml:space="preserve"> massifs. Utilisable tous les 3 tours.</w:t>
+      </w:r>
+    </w:p>
+    <w:p>
+      <w:r>
+        <w:t xml:space="preserve">Compétence </w:t>
+      </w:r>
+      <w:proofErr w:type="gramStart"/>
+      <w:r>
+        <w:t>6</w:t>
+      </w:r>
+      <w:r>
+        <w:t>:</w:t>
+      </w:r>
+      <w:proofErr w:type="gramEnd"/>
       <w:r>
         <w:t xml:space="preserve"> </w:t>
       </w:r>
@@ -2781,27 +4884,93 @@
         <w:t>Provocation Féroce :</w:t>
       </w:r>
       <w:r>
-        <w:t xml:space="preserve"> génère de la rage. chance de critique au prochain tour +40%. génère de l'aggro</w:t>
-      </w:r>
-      <w:r>
-        <w:t>. Reset aggro de tout le groupe.</w:t>
-      </w:r>
-      <w:r>
-        <w:t xml:space="preserve"> Puis genere celui de l attaquant</w:t>
-      </w:r>
+        <w:t xml:space="preserve"> génère de la rage. </w:t>
+      </w:r>
+      <w:proofErr w:type="gramStart"/>
+      <w:r>
+        <w:t>chance</w:t>
+      </w:r>
+      <w:proofErr w:type="gramEnd"/>
+      <w:r>
+        <w:t xml:space="preserve"> de critique au prochain tour +40%. </w:t>
+      </w:r>
+      <w:proofErr w:type="gramStart"/>
+      <w:r>
+        <w:t>génère</w:t>
+      </w:r>
+      <w:proofErr w:type="gramEnd"/>
+      <w:r>
+        <w:t xml:space="preserve"> de l'</w:t>
+      </w:r>
+      <w:proofErr w:type="spellStart"/>
+      <w:r>
+        <w:t>aggro</w:t>
+      </w:r>
+      <w:proofErr w:type="spellEnd"/>
+      <w:r>
+        <w:t xml:space="preserve">. Reset </w:t>
+      </w:r>
+      <w:proofErr w:type="spellStart"/>
+      <w:r>
+        <w:t>aggro</w:t>
+      </w:r>
+      <w:proofErr w:type="spellEnd"/>
+      <w:r>
+        <w:t xml:space="preserve"> de tout le groupe.</w:t>
+      </w:r>
+      <w:r>
+        <w:t xml:space="preserve"> Puis </w:t>
+      </w:r>
+      <w:proofErr w:type="spellStart"/>
+      <w:r>
+        <w:t>genere</w:t>
+      </w:r>
+      <w:proofErr w:type="spellEnd"/>
+      <w:r>
+        <w:t xml:space="preserve"> celui de </w:t>
+      </w:r>
+      <w:proofErr w:type="spellStart"/>
+      <w:r>
+        <w:t>l attaquant</w:t>
+      </w:r>
+      <w:proofErr w:type="spellEnd"/>
     </w:p>
     <w:p>
       <w:r>
         <w:t>Compétence</w:t>
       </w:r>
       <w:r>
-        <w:t xml:space="preserve"> 7: </w:t>
+        <w:t xml:space="preserve"> </w:t>
+      </w:r>
+      <w:proofErr w:type="gramStart"/>
+      <w:r>
+        <w:t>7:</w:t>
+      </w:r>
+      <w:proofErr w:type="gramEnd"/>
+      <w:r>
+        <w:t xml:space="preserve"> </w:t>
       </w:r>
       <w:r>
         <w:t>Enchaînement Furieux :</w:t>
       </w:r>
       <w:r>
-        <w:t xml:space="preserve"> coute de la rage. inflige des dégats. Cette attaque se répète tant que possible</w:t>
+        <w:t xml:space="preserve"> coute de la rage. </w:t>
+      </w:r>
+      <w:proofErr w:type="gramStart"/>
+      <w:r>
+        <w:t>inflige</w:t>
+      </w:r>
+      <w:proofErr w:type="gramEnd"/>
+      <w:r>
+        <w:t xml:space="preserve"> des </w:t>
+      </w:r>
+      <w:proofErr w:type="spellStart"/>
+      <w:r>
+        <w:t>dégats</w:t>
+      </w:r>
+      <w:proofErr w:type="spellEnd"/>
+      <w:r>
+        <w:t>. Cette attaque se répète tant que possible</w:t>
       </w:r>
       <w:r>
         <w:t>, tant qu’il y a assez de rage</w:t>
@@ -2825,12 +4994,21 @@
         </w:rPr>
         <w:t xml:space="preserve">Compétence </w:t>
       </w:r>
-      <w:r>
-        <w:rPr>
-          <w:rFonts w:ascii="Calibri" w:eastAsia="Times New Roman" w:hAnsi="Calibri" w:cs="Calibri"/>
-          <w:color w:val="000000"/>
-        </w:rPr>
-        <w:t xml:space="preserve">8: </w:t>
+      <w:proofErr w:type="gramStart"/>
+      <w:r>
+        <w:rPr>
+          <w:rFonts w:ascii="Calibri" w:eastAsia="Times New Roman" w:hAnsi="Calibri" w:cs="Calibri"/>
+          <w:color w:val="000000"/>
+        </w:rPr>
+        <w:t>8:</w:t>
+      </w:r>
+      <w:proofErr w:type="gramEnd"/>
+      <w:r>
+        <w:rPr>
+          <w:rFonts w:ascii="Calibri" w:eastAsia="Times New Roman" w:hAnsi="Calibri" w:cs="Calibri"/>
+          <w:color w:val="000000"/>
+        </w:rPr>
+        <w:t xml:space="preserve"> </w:t>
       </w:r>
       <w:r>
         <w:t xml:space="preserve"> </w:t>
@@ -2916,7 +5094,39 @@
         <w:t xml:space="preserve">Tourbillon Destructeur : Effet </w:t>
       </w:r>
       <w:r>
-        <w:t>: coute de la rage. inflige des dégats de zone massifs. génère de l'aggro.</w:t>
+        <w:t xml:space="preserve">: coute de la rage. </w:t>
+      </w:r>
+      <w:proofErr w:type="gramStart"/>
+      <w:r>
+        <w:t>inflige</w:t>
+      </w:r>
+      <w:proofErr w:type="gramEnd"/>
+      <w:r>
+        <w:t xml:space="preserve"> des </w:t>
+      </w:r>
+      <w:proofErr w:type="spellStart"/>
+      <w:r>
+        <w:t>dégats</w:t>
+      </w:r>
+      <w:proofErr w:type="spellEnd"/>
+      <w:r>
+        <w:t xml:space="preserve"> de zone massifs. </w:t>
+      </w:r>
+      <w:proofErr w:type="gramStart"/>
+      <w:r>
+        <w:t>génère</w:t>
+      </w:r>
+      <w:proofErr w:type="gramEnd"/>
+      <w:r>
+        <w:t xml:space="preserve"> de l'</w:t>
+      </w:r>
+      <w:proofErr w:type="spellStart"/>
+      <w:r>
+        <w:t>aggro</w:t>
+      </w:r>
+      <w:proofErr w:type="spellEnd"/>
+      <w:r>
+        <w:t>.</w:t>
       </w:r>
     </w:p>
     <w:p>
@@ -2931,13 +5141,71 @@
         <w:rPr>
           <w:highlight w:val="green"/>
         </w:rPr>
-        <w:t xml:space="preserve">Compétence 10 Fracassage de crâne à la masse: Effet : coute de la rage. dégats massifs à la cible + </w:t>
-      </w:r>
-      <w:r>
-        <w:rPr>
-          <w:highlight w:val="green"/>
-        </w:rPr>
-        <w:t>chance de bloquer au prochain tour +65% + dégats subis par la cible + 20% pendant 2 tours.</w:t>
+        <w:t xml:space="preserve">Compétence 10 </w:t>
+      </w:r>
+      <w:proofErr w:type="spellStart"/>
+      <w:r>
+        <w:rPr>
+          <w:highlight w:val="green"/>
+        </w:rPr>
+        <w:t>Fracassage</w:t>
+      </w:r>
+      <w:proofErr w:type="spellEnd"/>
+      <w:r>
+        <w:rPr>
+          <w:highlight w:val="green"/>
+        </w:rPr>
+        <w:t xml:space="preserve"> de crâne à la </w:t>
+      </w:r>
+      <w:proofErr w:type="gramStart"/>
+      <w:r>
+        <w:rPr>
+          <w:highlight w:val="green"/>
+        </w:rPr>
+        <w:t>masse:</w:t>
+      </w:r>
+      <w:proofErr w:type="gramEnd"/>
+      <w:r>
+        <w:rPr>
+          <w:highlight w:val="green"/>
+        </w:rPr>
+        <w:t xml:space="preserve"> Effet : coute de la rage. </w:t>
+      </w:r>
+      <w:proofErr w:type="spellStart"/>
+      <w:proofErr w:type="gramStart"/>
+      <w:r>
+        <w:rPr>
+          <w:highlight w:val="green"/>
+        </w:rPr>
+        <w:t>dégats</w:t>
+      </w:r>
+      <w:proofErr w:type="spellEnd"/>
+      <w:proofErr w:type="gramEnd"/>
+      <w:r>
+        <w:rPr>
+          <w:highlight w:val="green"/>
+        </w:rPr>
+        <w:t xml:space="preserve"> massifs à la cible + </w:t>
+      </w:r>
+      <w:r>
+        <w:rPr>
+          <w:highlight w:val="green"/>
+        </w:rPr>
+        <w:t xml:space="preserve">chance de bloquer au prochain tour +65% + </w:t>
+      </w:r>
+      <w:proofErr w:type="spellStart"/>
+      <w:r>
+        <w:rPr>
+          <w:highlight w:val="green"/>
+        </w:rPr>
+        <w:t>dégats</w:t>
+      </w:r>
+      <w:proofErr w:type="spellEnd"/>
+      <w:r>
+        <w:rPr>
+          <w:highlight w:val="green"/>
+        </w:rPr>
+        <w:t xml:space="preserve"> subis par la cible + 20% pendant 2 tours.</w:t>
       </w:r>
     </w:p>
     <w:p/>

</xml_diff>